<commit_message>
Files updated for Iteration0
</commit_message>
<xml_diff>
--- a/doc/CS673_MeetingMinutes_team3.docx
+++ b/doc/CS673_MeetingMinutes_team3.docx
@@ -98,7 +98,7 @@
           <w:u w:val="single"/>
           <w:rtl w:val="0"/>
         </w:rPr>
-        <w:t xml:space="preserve">Team Name</w:t>
+        <w:t xml:space="preserve">Rhett</w:t>
       </w:r>
     </w:p>
     <w:p>
@@ -435,482 +435,63 @@
         </w:pBdr>
         <w:shd w:fill="auto" w:val="clear"/>
         <w:rPr>
-          <w:b w:val="1"/>
-          <w:sz w:val="24"/>
-          <w:szCs w:val="24"/>
-          <w:u w:val="single"/>
-        </w:rPr>
-      </w:pPr>
-      <w:r>
-        <w:rPr>
-          <w:rtl w:val="0"/>
-        </w:rPr>
-      </w:r>
-    </w:p>
-    <w:p>
-      <w:pPr>
-        <w:keepNext w:val="0"/>
-        <w:keepLines w:val="0"/>
-        <w:pageBreakBefore w:val="0"/>
-        <w:widowControl w:val="0"/>
-        <w:pBdr>
-          <w:top w:space="0" w:sz="0" w:val="nil"/>
-          <w:left w:space="0" w:sz="0" w:val="nil"/>
-          <w:bottom w:space="0" w:sz="0" w:val="nil"/>
-          <w:right w:space="0" w:sz="0" w:val="nil"/>
-          <w:between w:space="0" w:sz="0" w:val="nil"/>
-        </w:pBdr>
-        <w:shd w:fill="auto" w:val="clear"/>
-        <w:rPr>
-          <w:b w:val="1"/>
-          <w:sz w:val="24"/>
-          <w:szCs w:val="24"/>
-          <w:u w:val="single"/>
-        </w:rPr>
-      </w:pPr>
-      <w:r>
-        <w:rPr>
-          <w:rtl w:val="0"/>
-        </w:rPr>
-      </w:r>
-    </w:p>
-    <w:p>
-      <w:pPr>
-        <w:keepNext w:val="0"/>
-        <w:keepLines w:val="0"/>
-        <w:pageBreakBefore w:val="0"/>
-        <w:widowControl w:val="0"/>
-        <w:pBdr>
-          <w:top w:space="0" w:sz="0" w:val="nil"/>
-          <w:left w:space="0" w:sz="0" w:val="nil"/>
-          <w:bottom w:space="0" w:sz="0" w:val="nil"/>
-          <w:right w:space="0" w:sz="0" w:val="nil"/>
-          <w:between w:space="0" w:sz="0" w:val="nil"/>
-        </w:pBdr>
-        <w:shd w:fill="auto" w:val="clear"/>
-        <w:rPr>
-          <w:sz w:val="24"/>
-          <w:szCs w:val="24"/>
-        </w:rPr>
-      </w:pPr>
-      <w:r>
-        <w:rPr>
-          <w:b w:val="1"/>
-          <w:sz w:val="24"/>
-          <w:szCs w:val="24"/>
-          <w:rtl w:val="0"/>
-        </w:rPr>
-        <w:t xml:space="preserve">Date and Time:</w:t>
-      </w:r>
-      <w:r>
-        <w:rPr>
-          <w:sz w:val="24"/>
-          <w:szCs w:val="24"/>
-          <w:rtl w:val="0"/>
-        </w:rPr>
-        <w:t xml:space="preserve">  5/13/24 7:00 - 7:30 PM PST</w:t>
-      </w:r>
-    </w:p>
-    <w:p>
-      <w:pPr>
-        <w:keepNext w:val="0"/>
-        <w:keepLines w:val="0"/>
-        <w:pageBreakBefore w:val="0"/>
-        <w:widowControl w:val="0"/>
-        <w:pBdr>
-          <w:top w:space="0" w:sz="0" w:val="nil"/>
-          <w:left w:space="0" w:sz="0" w:val="nil"/>
-          <w:bottom w:space="0" w:sz="0" w:val="nil"/>
-          <w:right w:space="0" w:sz="0" w:val="nil"/>
-          <w:between w:space="0" w:sz="0" w:val="nil"/>
-        </w:pBdr>
-        <w:shd w:fill="auto" w:val="clear"/>
-        <w:rPr>
-          <w:sz w:val="24"/>
-          <w:szCs w:val="24"/>
-        </w:rPr>
-      </w:pPr>
-      <w:r>
-        <w:rPr>
-          <w:b w:val="1"/>
-          <w:sz w:val="24"/>
-          <w:szCs w:val="24"/>
-          <w:rtl w:val="0"/>
-        </w:rPr>
-        <w:t xml:space="preserve">Place</w:t>
-      </w:r>
-      <w:r>
-        <w:rPr>
-          <w:sz w:val="24"/>
-          <w:szCs w:val="24"/>
-          <w:rtl w:val="0"/>
-        </w:rPr>
-        <w:t xml:space="preserve">: Group Call - Zoom</w:t>
-      </w:r>
-    </w:p>
-    <w:p>
-      <w:pPr>
-        <w:keepNext w:val="0"/>
-        <w:keepLines w:val="0"/>
-        <w:pageBreakBefore w:val="0"/>
-        <w:widowControl w:val="0"/>
-        <w:pBdr>
-          <w:top w:space="0" w:sz="0" w:val="nil"/>
-          <w:left w:space="0" w:sz="0" w:val="nil"/>
-          <w:bottom w:space="0" w:sz="0" w:val="nil"/>
-          <w:right w:space="0" w:sz="0" w:val="nil"/>
-          <w:between w:space="0" w:sz="0" w:val="nil"/>
-        </w:pBdr>
-        <w:shd w:fill="auto" w:val="clear"/>
-        <w:rPr>
-          <w:sz w:val="24"/>
-          <w:szCs w:val="24"/>
-        </w:rPr>
-      </w:pPr>
-      <w:r>
-        <w:rPr>
-          <w:b w:val="1"/>
-          <w:sz w:val="24"/>
-          <w:szCs w:val="24"/>
-          <w:rtl w:val="0"/>
-        </w:rPr>
-        <w:t xml:space="preserve">Participants:</w:t>
-      </w:r>
-      <w:r>
-        <w:rPr>
-          <w:sz w:val="24"/>
-          <w:szCs w:val="24"/>
-          <w:rtl w:val="0"/>
-        </w:rPr>
-        <w:t xml:space="preserve"> TBD</w:t>
-      </w:r>
-    </w:p>
-    <w:p>
-      <w:pPr>
-        <w:keepNext w:val="0"/>
-        <w:keepLines w:val="0"/>
-        <w:pageBreakBefore w:val="0"/>
-        <w:widowControl w:val="0"/>
-        <w:pBdr>
-          <w:top w:space="0" w:sz="0" w:val="nil"/>
-          <w:left w:space="0" w:sz="0" w:val="nil"/>
-          <w:bottom w:space="0" w:sz="0" w:val="nil"/>
-          <w:right w:space="0" w:sz="0" w:val="nil"/>
-          <w:between w:space="0" w:sz="0" w:val="nil"/>
-        </w:pBdr>
-        <w:shd w:fill="auto" w:val="clear"/>
-        <w:rPr>
-          <w:sz w:val="24"/>
-          <w:szCs w:val="24"/>
-        </w:rPr>
-      </w:pPr>
-      <w:r>
-        <w:rPr>
-          <w:b w:val="1"/>
-          <w:sz w:val="24"/>
-          <w:szCs w:val="24"/>
-          <w:rtl w:val="0"/>
-        </w:rPr>
-        <w:t xml:space="preserve">Minutes taker: </w:t>
-      </w:r>
-      <w:r>
-        <w:rPr>
-          <w:sz w:val="24"/>
-          <w:szCs w:val="24"/>
-          <w:rtl w:val="0"/>
-        </w:rPr>
-        <w:t xml:space="preserve">TBD</w:t>
-      </w:r>
-    </w:p>
-    <w:p>
-      <w:pPr>
-        <w:keepNext w:val="0"/>
-        <w:keepLines w:val="0"/>
-        <w:pageBreakBefore w:val="0"/>
-        <w:widowControl w:val="0"/>
-        <w:pBdr>
-          <w:top w:space="0" w:sz="0" w:val="nil"/>
-          <w:left w:space="0" w:sz="0" w:val="nil"/>
-          <w:bottom w:space="0" w:sz="0" w:val="nil"/>
-          <w:right w:space="0" w:sz="0" w:val="nil"/>
-          <w:between w:space="0" w:sz="0" w:val="nil"/>
-        </w:pBdr>
-        <w:shd w:fill="auto" w:val="clear"/>
-        <w:rPr>
-          <w:sz w:val="24"/>
-          <w:szCs w:val="24"/>
-        </w:rPr>
-      </w:pPr>
-      <w:r>
-        <w:rPr>
-          <w:b w:val="1"/>
-          <w:sz w:val="24"/>
-          <w:szCs w:val="24"/>
-          <w:rtl w:val="0"/>
-        </w:rPr>
-        <w:t xml:space="preserve">Timekeeper: </w:t>
-      </w:r>
-      <w:r>
-        <w:rPr>
-          <w:sz w:val="24"/>
-          <w:szCs w:val="24"/>
-          <w:rtl w:val="0"/>
-        </w:rPr>
-        <w:t xml:space="preserve">TBD</w:t>
-      </w:r>
-    </w:p>
-    <w:p>
-      <w:pPr>
-        <w:keepNext w:val="0"/>
-        <w:keepLines w:val="0"/>
-        <w:pageBreakBefore w:val="0"/>
-        <w:widowControl w:val="0"/>
-        <w:pBdr>
-          <w:top w:space="0" w:sz="0" w:val="nil"/>
-          <w:left w:space="0" w:sz="0" w:val="nil"/>
-          <w:bottom w:space="0" w:sz="0" w:val="nil"/>
-          <w:right w:space="0" w:sz="0" w:val="nil"/>
-          <w:between w:space="0" w:sz="0" w:val="nil"/>
-        </w:pBdr>
-        <w:shd w:fill="auto" w:val="clear"/>
-        <w:rPr>
-          <w:sz w:val="24"/>
-          <w:szCs w:val="24"/>
-        </w:rPr>
-      </w:pPr>
-      <w:r>
-        <w:rPr>
-          <w:b w:val="1"/>
-          <w:sz w:val="24"/>
-          <w:szCs w:val="24"/>
-          <w:rtl w:val="0"/>
-        </w:rPr>
-        <w:t xml:space="preserve">Purpose: </w:t>
-      </w:r>
-      <w:r>
-        <w:rPr>
-          <w:sz w:val="24"/>
-          <w:szCs w:val="24"/>
-          <w:rtl w:val="0"/>
-        </w:rPr>
-        <w:t xml:space="preserve">Introductions and Project Kickoff</w:t>
-      </w:r>
-    </w:p>
-    <w:p>
-      <w:pPr>
-        <w:keepNext w:val="0"/>
-        <w:keepLines w:val="0"/>
-        <w:pageBreakBefore w:val="0"/>
-        <w:widowControl w:val="0"/>
-        <w:pBdr>
-          <w:top w:space="0" w:sz="0" w:val="nil"/>
-          <w:left w:space="0" w:sz="0" w:val="nil"/>
-          <w:bottom w:space="0" w:sz="0" w:val="nil"/>
-          <w:right w:space="0" w:sz="0" w:val="nil"/>
-          <w:between w:space="0" w:sz="0" w:val="nil"/>
-        </w:pBdr>
-        <w:shd w:fill="auto" w:val="clear"/>
-        <w:rPr>
-          <w:sz w:val="24"/>
-          <w:szCs w:val="24"/>
-        </w:rPr>
-      </w:pPr>
-      <w:r>
-        <w:rPr>
-          <w:rtl w:val="0"/>
-        </w:rPr>
-      </w:r>
-    </w:p>
-    <w:p>
-      <w:pPr>
-        <w:keepNext w:val="0"/>
-        <w:keepLines w:val="0"/>
-        <w:pageBreakBefore w:val="0"/>
-        <w:widowControl w:val="0"/>
-        <w:pBdr>
-          <w:top w:space="0" w:sz="0" w:val="nil"/>
-          <w:left w:space="0" w:sz="0" w:val="nil"/>
-          <w:bottom w:space="0" w:sz="0" w:val="nil"/>
-          <w:right w:space="0" w:sz="0" w:val="nil"/>
-          <w:between w:space="0" w:sz="0" w:val="nil"/>
-        </w:pBdr>
-        <w:shd w:fill="auto" w:val="clear"/>
-        <w:rPr>
-          <w:sz w:val="24"/>
-          <w:szCs w:val="24"/>
-        </w:rPr>
-      </w:pPr>
-      <w:r>
-        <w:rPr>
-          <w:b w:val="1"/>
-          <w:sz w:val="24"/>
-          <w:szCs w:val="24"/>
-          <w:rtl w:val="0"/>
-        </w:rPr>
-        <w:t xml:space="preserve">Agenda:</w:t>
-      </w:r>
-      <w:r>
-        <w:rPr>
-          <w:rtl w:val="0"/>
-        </w:rPr>
-      </w:r>
-    </w:p>
-    <w:p>
-      <w:pPr>
-        <w:keepNext w:val="0"/>
-        <w:keepLines w:val="0"/>
-        <w:pageBreakBefore w:val="0"/>
-        <w:widowControl w:val="0"/>
-        <w:numPr>
-          <w:ilvl w:val="0"/>
-          <w:numId w:val="1"/>
-        </w:numPr>
-        <w:pBdr>
-          <w:top w:space="0" w:sz="0" w:val="nil"/>
-          <w:left w:space="0" w:sz="0" w:val="nil"/>
-          <w:bottom w:space="0" w:sz="0" w:val="nil"/>
-          <w:right w:space="0" w:sz="0" w:val="nil"/>
-          <w:between w:space="0" w:sz="0" w:val="nil"/>
-        </w:pBdr>
-        <w:shd w:fill="auto" w:val="clear"/>
-        <w:ind w:left="720" w:hanging="360"/>
-        <w:rPr>
-          <w:sz w:val="24"/>
-          <w:szCs w:val="24"/>
-          <w:u w:val="none"/>
-        </w:rPr>
-      </w:pPr>
-      <w:r>
-        <w:rPr>
-          <w:sz w:val="24"/>
-          <w:szCs w:val="24"/>
-          <w:rtl w:val="0"/>
-        </w:rPr>
-        <w:t xml:space="preserve">Reminders - 5 mins</w:t>
-      </w:r>
-    </w:p>
-    <w:p>
-      <w:pPr>
-        <w:numPr>
-          <w:ilvl w:val="1"/>
-          <w:numId w:val="1"/>
-        </w:numPr>
-        <w:ind w:left="1440" w:hanging="360"/>
-        <w:rPr>
-          <w:sz w:val="24"/>
-          <w:szCs w:val="24"/>
-        </w:rPr>
-      </w:pPr>
-      <w:r>
-        <w:rPr>
-          <w:sz w:val="24"/>
-          <w:szCs w:val="24"/>
-          <w:rtl w:val="0"/>
-        </w:rPr>
-        <w:t xml:space="preserve">Lab1 Reminders - Make sure to commit to team.md in lab1 branch</w:t>
-      </w:r>
-    </w:p>
-    <w:p>
-      <w:pPr>
-        <w:keepNext w:val="0"/>
-        <w:keepLines w:val="0"/>
-        <w:pageBreakBefore w:val="0"/>
-        <w:widowControl w:val="0"/>
-        <w:numPr>
-          <w:ilvl w:val="1"/>
-          <w:numId w:val="1"/>
-        </w:numPr>
-        <w:pBdr>
-          <w:top w:space="0" w:sz="0" w:val="nil"/>
-          <w:left w:space="0" w:sz="0" w:val="nil"/>
-          <w:bottom w:space="0" w:sz="0" w:val="nil"/>
-          <w:right w:space="0" w:sz="0" w:val="nil"/>
-          <w:between w:space="0" w:sz="0" w:val="nil"/>
-        </w:pBdr>
-        <w:shd w:fill="auto" w:val="clear"/>
-        <w:ind w:left="1440" w:hanging="360"/>
-        <w:rPr>
-          <w:sz w:val="24"/>
-          <w:szCs w:val="24"/>
-          <w:u w:val="none"/>
-        </w:rPr>
-      </w:pPr>
-      <w:r>
-        <w:rPr>
-          <w:sz w:val="24"/>
-          <w:szCs w:val="24"/>
-          <w:rtl w:val="0"/>
-        </w:rPr>
-        <w:t xml:space="preserve">Iteration0 due May 16 but let’s finish it on the 15th</w:t>
-      </w:r>
-    </w:p>
-    <w:p>
-      <w:pPr>
-        <w:keepNext w:val="0"/>
-        <w:keepLines w:val="0"/>
-        <w:pageBreakBefore w:val="0"/>
-        <w:widowControl w:val="0"/>
-        <w:numPr>
-          <w:ilvl w:val="0"/>
-          <w:numId w:val="1"/>
-        </w:numPr>
-        <w:pBdr>
-          <w:top w:space="0" w:sz="0" w:val="nil"/>
-          <w:left w:space="0" w:sz="0" w:val="nil"/>
-          <w:bottom w:space="0" w:sz="0" w:val="nil"/>
-          <w:right w:space="0" w:sz="0" w:val="nil"/>
-          <w:between w:space="0" w:sz="0" w:val="nil"/>
-        </w:pBdr>
-        <w:shd w:fill="auto" w:val="clear"/>
-        <w:ind w:left="720" w:hanging="360"/>
-        <w:rPr>
-          <w:sz w:val="24"/>
-          <w:szCs w:val="24"/>
-          <w:u w:val="none"/>
-        </w:rPr>
-      </w:pPr>
-      <w:r>
-        <w:rPr>
-          <w:sz w:val="24"/>
-          <w:szCs w:val="24"/>
-          <w:rtl w:val="0"/>
-        </w:rPr>
-        <w:t xml:space="preserve">Brainstorm and Select project - 25 mins</w:t>
-      </w:r>
-    </w:p>
-    <w:p>
-      <w:pPr>
-        <w:keepNext w:val="0"/>
-        <w:keepLines w:val="0"/>
-        <w:pageBreakBefore w:val="0"/>
-        <w:widowControl w:val="0"/>
-        <w:numPr>
-          <w:ilvl w:val="1"/>
-          <w:numId w:val="1"/>
-        </w:numPr>
-        <w:pBdr>
-          <w:top w:space="0" w:sz="0" w:val="nil"/>
-          <w:left w:space="0" w:sz="0" w:val="nil"/>
-          <w:bottom w:space="0" w:sz="0" w:val="nil"/>
-          <w:right w:space="0" w:sz="0" w:val="nil"/>
-          <w:between w:space="0" w:sz="0" w:val="nil"/>
-        </w:pBdr>
-        <w:shd w:fill="auto" w:val="clear"/>
-        <w:ind w:left="1440" w:hanging="360"/>
-        <w:rPr>
-          <w:sz w:val="24"/>
-          <w:szCs w:val="24"/>
-          <w:u w:val="none"/>
-        </w:rPr>
-      </w:pPr>
-      <w:r>
-        <w:rPr>
-          <w:sz w:val="24"/>
-          <w:szCs w:val="24"/>
-          <w:rtl w:val="0"/>
-        </w:rPr>
-        <w:t xml:space="preserve">Iteration0 documents: </w:t>
-      </w:r>
+          <w:sz w:val="24"/>
+          <w:szCs w:val="24"/>
+        </w:rPr>
+      </w:pPr>
+      <w:r>
+        <w:rPr>
+          <w:sz w:val="24"/>
+          <w:szCs w:val="24"/>
+          <w:rtl w:val="0"/>
+        </w:rPr>
+        <w:t xml:space="preserve">Recording and password: </w:t>
+      </w:r>
+    </w:p>
+    <w:p>
+      <w:pPr>
+        <w:keepNext w:val="0"/>
+        <w:keepLines w:val="0"/>
+        <w:pageBreakBefore w:val="0"/>
+        <w:widowControl w:val="0"/>
+        <w:pBdr>
+          <w:top w:space="0" w:sz="0" w:val="nil"/>
+          <w:left w:space="0" w:sz="0" w:val="nil"/>
+          <w:bottom w:space="0" w:sz="0" w:val="nil"/>
+          <w:right w:space="0" w:sz="0" w:val="nil"/>
+          <w:between w:space="0" w:sz="0" w:val="nil"/>
+        </w:pBdr>
+        <w:shd w:fill="auto" w:val="clear"/>
+        <w:rPr>
+          <w:sz w:val="24"/>
+          <w:szCs w:val="24"/>
+        </w:rPr>
+      </w:pPr>
+      <w:r>
+        <w:rPr>
+          <w:rtl w:val="0"/>
+        </w:rPr>
+      </w:r>
+    </w:p>
+    <w:p>
+      <w:pPr>
+        <w:keepNext w:val="0"/>
+        <w:keepLines w:val="0"/>
+        <w:pageBreakBefore w:val="0"/>
+        <w:widowControl w:val="0"/>
+        <w:pBdr>
+          <w:top w:space="0" w:sz="0" w:val="nil"/>
+          <w:left w:space="0" w:sz="0" w:val="nil"/>
+          <w:bottom w:space="0" w:sz="0" w:val="nil"/>
+          <w:right w:space="0" w:sz="0" w:val="nil"/>
+          <w:between w:space="0" w:sz="0" w:val="nil"/>
+        </w:pBdr>
+        <w:shd w:fill="auto" w:val="clear"/>
+        <w:rPr>
+          <w:sz w:val="24"/>
+          <w:szCs w:val="24"/>
+        </w:rPr>
+      </w:pPr>
       <w:hyperlink r:id="rId7">
         <w:r>
           <w:rPr>
@@ -920,7 +501,7 @@
             <w:u w:val="single"/>
             <w:rtl w:val="0"/>
           </w:rPr>
-          <w:t xml:space="preserve">Link</w:t>
+          <w:t xml:space="preserve">https://bostonu.zoom.us/rec/share/-SCY98pF_ShXU07y-cgObVr6pJ18UeXY6KhjMBlgxqNE-NMB4Me61RCoJcHwKnKj.Fd-XdX4kSQQ7FgPS</w:t>
         </w:r>
       </w:hyperlink>
       <w:r>
@@ -935,9 +516,425 @@
         <w:keepLines w:val="0"/>
         <w:pageBreakBefore w:val="0"/>
         <w:widowControl w:val="0"/>
+        <w:pBdr>
+          <w:top w:space="0" w:sz="0" w:val="nil"/>
+          <w:left w:space="0" w:sz="0" w:val="nil"/>
+          <w:bottom w:space="0" w:sz="0" w:val="nil"/>
+          <w:right w:space="0" w:sz="0" w:val="nil"/>
+          <w:between w:space="0" w:sz="0" w:val="nil"/>
+        </w:pBdr>
+        <w:shd w:fill="auto" w:val="clear"/>
+        <w:rPr>
+          <w:sz w:val="24"/>
+          <w:szCs w:val="24"/>
+        </w:rPr>
+      </w:pPr>
+      <w:r>
+        <w:rPr>
+          <w:rtl w:val="0"/>
+        </w:rPr>
+      </w:r>
+    </w:p>
+    <w:p>
+      <w:pPr>
+        <w:keepNext w:val="0"/>
+        <w:keepLines w:val="0"/>
+        <w:pageBreakBefore w:val="0"/>
+        <w:widowControl w:val="0"/>
+        <w:pBdr>
+          <w:top w:space="0" w:sz="0" w:val="nil"/>
+          <w:left w:space="0" w:sz="0" w:val="nil"/>
+          <w:bottom w:space="0" w:sz="0" w:val="nil"/>
+          <w:right w:space="0" w:sz="0" w:val="nil"/>
+          <w:between w:space="0" w:sz="0" w:val="nil"/>
+        </w:pBdr>
+        <w:shd w:fill="auto" w:val="clear"/>
+        <w:rPr>
+          <w:sz w:val="24"/>
+          <w:szCs w:val="24"/>
+        </w:rPr>
+      </w:pPr>
+      <w:r>
+        <w:rPr>
+          <w:sz w:val="24"/>
+          <w:szCs w:val="24"/>
+          <w:rtl w:val="0"/>
+        </w:rPr>
+        <w:t xml:space="preserve">(Access Password: $sb%7WD5)</w:t>
+      </w:r>
+    </w:p>
+    <w:p>
+      <w:pPr>
+        <w:keepNext w:val="0"/>
+        <w:keepLines w:val="0"/>
+        <w:pageBreakBefore w:val="0"/>
+        <w:widowControl w:val="0"/>
+        <w:pBdr>
+          <w:top w:space="0" w:sz="0" w:val="nil"/>
+          <w:left w:space="0" w:sz="0" w:val="nil"/>
+          <w:bottom w:space="0" w:sz="0" w:val="nil"/>
+          <w:right w:space="0" w:sz="0" w:val="nil"/>
+          <w:between w:space="0" w:sz="0" w:val="nil"/>
+        </w:pBdr>
+        <w:shd w:fill="auto" w:val="clear"/>
+        <w:rPr>
+          <w:b w:val="1"/>
+          <w:sz w:val="24"/>
+          <w:szCs w:val="24"/>
+          <w:u w:val="single"/>
+        </w:rPr>
+      </w:pPr>
+      <w:r>
+        <w:rPr>
+          <w:rtl w:val="0"/>
+        </w:rPr>
+      </w:r>
+    </w:p>
+    <w:p>
+      <w:pPr>
+        <w:keepNext w:val="0"/>
+        <w:keepLines w:val="0"/>
+        <w:pageBreakBefore w:val="0"/>
+        <w:widowControl w:val="0"/>
+        <w:pBdr>
+          <w:top w:space="0" w:sz="0" w:val="nil"/>
+          <w:left w:space="0" w:sz="0" w:val="nil"/>
+          <w:bottom w:space="0" w:sz="0" w:val="nil"/>
+          <w:right w:space="0" w:sz="0" w:val="nil"/>
+          <w:between w:space="0" w:sz="0" w:val="nil"/>
+        </w:pBdr>
+        <w:shd w:fill="auto" w:val="clear"/>
+        <w:rPr>
+          <w:sz w:val="24"/>
+          <w:szCs w:val="24"/>
+        </w:rPr>
+      </w:pPr>
+      <w:r>
+        <w:rPr>
+          <w:b w:val="1"/>
+          <w:sz w:val="24"/>
+          <w:szCs w:val="24"/>
+          <w:rtl w:val="0"/>
+        </w:rPr>
+        <w:t xml:space="preserve">Date and Time:</w:t>
+      </w:r>
+      <w:r>
+        <w:rPr>
+          <w:sz w:val="24"/>
+          <w:szCs w:val="24"/>
+          <w:rtl w:val="0"/>
+        </w:rPr>
+        <w:t xml:space="preserve">  5/13/24 7:00 - 7:30 PM PST</w:t>
+      </w:r>
+    </w:p>
+    <w:p>
+      <w:pPr>
+        <w:keepNext w:val="0"/>
+        <w:keepLines w:val="0"/>
+        <w:pageBreakBefore w:val="0"/>
+        <w:widowControl w:val="0"/>
+        <w:pBdr>
+          <w:top w:space="0" w:sz="0" w:val="nil"/>
+          <w:left w:space="0" w:sz="0" w:val="nil"/>
+          <w:bottom w:space="0" w:sz="0" w:val="nil"/>
+          <w:right w:space="0" w:sz="0" w:val="nil"/>
+          <w:between w:space="0" w:sz="0" w:val="nil"/>
+        </w:pBdr>
+        <w:shd w:fill="auto" w:val="clear"/>
+        <w:rPr>
+          <w:sz w:val="24"/>
+          <w:szCs w:val="24"/>
+        </w:rPr>
+      </w:pPr>
+      <w:r>
+        <w:rPr>
+          <w:b w:val="1"/>
+          <w:sz w:val="24"/>
+          <w:szCs w:val="24"/>
+          <w:rtl w:val="0"/>
+        </w:rPr>
+        <w:t xml:space="preserve">Place</w:t>
+      </w:r>
+      <w:r>
+        <w:rPr>
+          <w:sz w:val="24"/>
+          <w:szCs w:val="24"/>
+          <w:rtl w:val="0"/>
+        </w:rPr>
+        <w:t xml:space="preserve">: Group Call - Zoom</w:t>
+      </w:r>
+    </w:p>
+    <w:p>
+      <w:pPr>
+        <w:keepNext w:val="0"/>
+        <w:keepLines w:val="0"/>
+        <w:pageBreakBefore w:val="0"/>
+        <w:widowControl w:val="0"/>
+        <w:pBdr>
+          <w:top w:space="0" w:sz="0" w:val="nil"/>
+          <w:left w:space="0" w:sz="0" w:val="nil"/>
+          <w:bottom w:space="0" w:sz="0" w:val="nil"/>
+          <w:right w:space="0" w:sz="0" w:val="nil"/>
+          <w:between w:space="0" w:sz="0" w:val="nil"/>
+        </w:pBdr>
+        <w:shd w:fill="auto" w:val="clear"/>
+        <w:rPr>
+          <w:sz w:val="24"/>
+          <w:szCs w:val="24"/>
+        </w:rPr>
+      </w:pPr>
+      <w:r>
+        <w:rPr>
+          <w:b w:val="1"/>
+          <w:sz w:val="24"/>
+          <w:szCs w:val="24"/>
+          <w:rtl w:val="0"/>
+        </w:rPr>
+        <w:t xml:space="preserve">Participants:</w:t>
+      </w:r>
+      <w:r>
+        <w:rPr>
+          <w:sz w:val="24"/>
+          <w:szCs w:val="24"/>
+          <w:rtl w:val="0"/>
+        </w:rPr>
+        <w:t xml:space="preserve"> Magnus, Adrian, Jack, Xi</w:t>
+      </w:r>
+    </w:p>
+    <w:p>
+      <w:pPr>
+        <w:keepNext w:val="0"/>
+        <w:keepLines w:val="0"/>
+        <w:pageBreakBefore w:val="0"/>
+        <w:widowControl w:val="0"/>
+        <w:pBdr>
+          <w:top w:space="0" w:sz="0" w:val="nil"/>
+          <w:left w:space="0" w:sz="0" w:val="nil"/>
+          <w:bottom w:space="0" w:sz="0" w:val="nil"/>
+          <w:right w:space="0" w:sz="0" w:val="nil"/>
+          <w:between w:space="0" w:sz="0" w:val="nil"/>
+        </w:pBdr>
+        <w:shd w:fill="auto" w:val="clear"/>
+        <w:rPr>
+          <w:sz w:val="24"/>
+          <w:szCs w:val="24"/>
+        </w:rPr>
+      </w:pPr>
+      <w:r>
+        <w:rPr>
+          <w:b w:val="1"/>
+          <w:sz w:val="24"/>
+          <w:szCs w:val="24"/>
+          <w:rtl w:val="0"/>
+        </w:rPr>
+        <w:t xml:space="preserve">Minutes taker: </w:t>
+      </w:r>
+      <w:r>
+        <w:rPr>
+          <w:sz w:val="24"/>
+          <w:szCs w:val="24"/>
+          <w:rtl w:val="0"/>
+        </w:rPr>
+        <w:t xml:space="preserve">Jack</w:t>
+      </w:r>
+    </w:p>
+    <w:p>
+      <w:pPr>
+        <w:keepNext w:val="0"/>
+        <w:keepLines w:val="0"/>
+        <w:pageBreakBefore w:val="0"/>
+        <w:widowControl w:val="0"/>
+        <w:pBdr>
+          <w:top w:space="0" w:sz="0" w:val="nil"/>
+          <w:left w:space="0" w:sz="0" w:val="nil"/>
+          <w:bottom w:space="0" w:sz="0" w:val="nil"/>
+          <w:right w:space="0" w:sz="0" w:val="nil"/>
+          <w:between w:space="0" w:sz="0" w:val="nil"/>
+        </w:pBdr>
+        <w:shd w:fill="auto" w:val="clear"/>
+        <w:rPr>
+          <w:sz w:val="24"/>
+          <w:szCs w:val="24"/>
+        </w:rPr>
+      </w:pPr>
+      <w:r>
+        <w:rPr>
+          <w:b w:val="1"/>
+          <w:sz w:val="24"/>
+          <w:szCs w:val="24"/>
+          <w:rtl w:val="0"/>
+        </w:rPr>
+        <w:t xml:space="preserve">Timekeeper: </w:t>
+      </w:r>
+      <w:r>
+        <w:rPr>
+          <w:sz w:val="24"/>
+          <w:szCs w:val="24"/>
+          <w:rtl w:val="0"/>
+        </w:rPr>
+        <w:t xml:space="preserve">Adrian Ortiz</w:t>
+      </w:r>
+    </w:p>
+    <w:p>
+      <w:pPr>
+        <w:keepNext w:val="0"/>
+        <w:keepLines w:val="0"/>
+        <w:pageBreakBefore w:val="0"/>
+        <w:widowControl w:val="0"/>
+        <w:pBdr>
+          <w:top w:space="0" w:sz="0" w:val="nil"/>
+          <w:left w:space="0" w:sz="0" w:val="nil"/>
+          <w:bottom w:space="0" w:sz="0" w:val="nil"/>
+          <w:right w:space="0" w:sz="0" w:val="nil"/>
+          <w:between w:space="0" w:sz="0" w:val="nil"/>
+        </w:pBdr>
+        <w:shd w:fill="auto" w:val="clear"/>
+        <w:rPr>
+          <w:sz w:val="24"/>
+          <w:szCs w:val="24"/>
+        </w:rPr>
+      </w:pPr>
+      <w:r>
+        <w:rPr>
+          <w:b w:val="1"/>
+          <w:sz w:val="24"/>
+          <w:szCs w:val="24"/>
+          <w:rtl w:val="0"/>
+        </w:rPr>
+        <w:t xml:space="preserve">Purpose: </w:t>
+      </w:r>
+      <w:r>
+        <w:rPr>
+          <w:sz w:val="24"/>
+          <w:szCs w:val="24"/>
+          <w:rtl w:val="0"/>
+        </w:rPr>
+        <w:t xml:space="preserve">Introductions and Project Kickoff</w:t>
+      </w:r>
+    </w:p>
+    <w:p>
+      <w:pPr>
+        <w:keepNext w:val="0"/>
+        <w:keepLines w:val="0"/>
+        <w:pageBreakBefore w:val="0"/>
+        <w:widowControl w:val="0"/>
+        <w:pBdr>
+          <w:top w:space="0" w:sz="0" w:val="nil"/>
+          <w:left w:space="0" w:sz="0" w:val="nil"/>
+          <w:bottom w:space="0" w:sz="0" w:val="nil"/>
+          <w:right w:space="0" w:sz="0" w:val="nil"/>
+          <w:between w:space="0" w:sz="0" w:val="nil"/>
+        </w:pBdr>
+        <w:shd w:fill="auto" w:val="clear"/>
+        <w:rPr>
+          <w:sz w:val="24"/>
+          <w:szCs w:val="24"/>
+        </w:rPr>
+      </w:pPr>
+      <w:r>
+        <w:rPr>
+          <w:rtl w:val="0"/>
+        </w:rPr>
+      </w:r>
+    </w:p>
+    <w:p>
+      <w:pPr>
+        <w:keepNext w:val="0"/>
+        <w:keepLines w:val="0"/>
+        <w:pageBreakBefore w:val="0"/>
+        <w:widowControl w:val="0"/>
+        <w:pBdr>
+          <w:top w:space="0" w:sz="0" w:val="nil"/>
+          <w:left w:space="0" w:sz="0" w:val="nil"/>
+          <w:bottom w:space="0" w:sz="0" w:val="nil"/>
+          <w:right w:space="0" w:sz="0" w:val="nil"/>
+          <w:between w:space="0" w:sz="0" w:val="nil"/>
+        </w:pBdr>
+        <w:shd w:fill="auto" w:val="clear"/>
+        <w:rPr>
+          <w:sz w:val="24"/>
+          <w:szCs w:val="24"/>
+        </w:rPr>
+      </w:pPr>
+      <w:r>
+        <w:rPr>
+          <w:b w:val="1"/>
+          <w:sz w:val="24"/>
+          <w:szCs w:val="24"/>
+          <w:rtl w:val="0"/>
+        </w:rPr>
+        <w:t xml:space="preserve">Agenda:</w:t>
+      </w:r>
+      <w:r>
+        <w:rPr>
+          <w:rtl w:val="0"/>
+        </w:rPr>
+      </w:r>
+    </w:p>
+    <w:p>
+      <w:pPr>
+        <w:keepNext w:val="0"/>
+        <w:keepLines w:val="0"/>
+        <w:pageBreakBefore w:val="0"/>
+        <w:widowControl w:val="0"/>
+        <w:numPr>
+          <w:ilvl w:val="0"/>
+          <w:numId w:val="4"/>
+        </w:numPr>
+        <w:pBdr>
+          <w:top w:space="0" w:sz="0" w:val="nil"/>
+          <w:left w:space="0" w:sz="0" w:val="nil"/>
+          <w:bottom w:space="0" w:sz="0" w:val="nil"/>
+          <w:right w:space="0" w:sz="0" w:val="nil"/>
+          <w:between w:space="0" w:sz="0" w:val="nil"/>
+        </w:pBdr>
+        <w:shd w:fill="auto" w:val="clear"/>
+        <w:ind w:left="720" w:hanging="360"/>
+        <w:rPr>
+          <w:sz w:val="24"/>
+          <w:szCs w:val="24"/>
+          <w:u w:val="none"/>
+        </w:rPr>
+      </w:pPr>
+      <w:r>
+        <w:rPr>
+          <w:sz w:val="24"/>
+          <w:szCs w:val="24"/>
+          <w:rtl w:val="0"/>
+        </w:rPr>
+        <w:t xml:space="preserve">Reminders - 5 mins</w:t>
+      </w:r>
+    </w:p>
+    <w:p>
+      <w:pPr>
         <w:numPr>
           <w:ilvl w:val="1"/>
-          <w:numId w:val="1"/>
+          <w:numId w:val="4"/>
+        </w:numPr>
+        <w:ind w:left="1440" w:hanging="360"/>
+        <w:rPr>
+          <w:sz w:val="24"/>
+          <w:szCs w:val="24"/>
+        </w:rPr>
+      </w:pPr>
+      <w:r>
+        <w:rPr>
+          <w:sz w:val="24"/>
+          <w:szCs w:val="24"/>
+          <w:rtl w:val="0"/>
+        </w:rPr>
+        <w:t xml:space="preserve">Lab1 Reminders - Make sure to commit to team.md in lab1 branch</w:t>
+      </w:r>
+    </w:p>
+    <w:p>
+      <w:pPr>
+        <w:keepNext w:val="0"/>
+        <w:keepLines w:val="0"/>
+        <w:pageBreakBefore w:val="0"/>
+        <w:widowControl w:val="0"/>
+        <w:numPr>
+          <w:ilvl w:val="1"/>
+          <w:numId w:val="4"/>
         </w:numPr>
         <w:pBdr>
           <w:top w:space="0" w:sz="0" w:val="nil"/>
@@ -960,28 +957,28 @@
           <w:szCs w:val="24"/>
           <w:rtl w:val="0"/>
         </w:rPr>
-        <w:t xml:space="preserve">Adrian has shared ideas on Assessment/Analytics</w:t>
-      </w:r>
-    </w:p>
-    <w:p>
-      <w:pPr>
-        <w:keepNext w:val="0"/>
-        <w:keepLines w:val="0"/>
-        <w:pageBreakBefore w:val="0"/>
-        <w:widowControl w:val="0"/>
-        <w:numPr>
-          <w:ilvl w:val="2"/>
-          <w:numId w:val="1"/>
-        </w:numPr>
-        <w:pBdr>
-          <w:top w:space="0" w:sz="0" w:val="nil"/>
-          <w:left w:space="0" w:sz="0" w:val="nil"/>
-          <w:bottom w:space="0" w:sz="0" w:val="nil"/>
-          <w:right w:space="0" w:sz="0" w:val="nil"/>
-          <w:between w:space="0" w:sz="0" w:val="nil"/>
-        </w:pBdr>
-        <w:shd w:fill="auto" w:val="clear"/>
-        <w:ind w:left="2160" w:hanging="360"/>
+        <w:t xml:space="preserve">Iteration0 due May 16 but let’s finish it on the 15th</w:t>
+      </w:r>
+    </w:p>
+    <w:p>
+      <w:pPr>
+        <w:keepNext w:val="0"/>
+        <w:keepLines w:val="0"/>
+        <w:pageBreakBefore w:val="0"/>
+        <w:widowControl w:val="0"/>
+        <w:numPr>
+          <w:ilvl w:val="0"/>
+          <w:numId w:val="4"/>
+        </w:numPr>
+        <w:pBdr>
+          <w:top w:space="0" w:sz="0" w:val="nil"/>
+          <w:left w:space="0" w:sz="0" w:val="nil"/>
+          <w:bottom w:space="0" w:sz="0" w:val="nil"/>
+          <w:right w:space="0" w:sz="0" w:val="nil"/>
+          <w:between w:space="0" w:sz="0" w:val="nil"/>
+        </w:pBdr>
+        <w:shd w:fill="auto" w:val="clear"/>
+        <w:ind w:left="720" w:hanging="360"/>
         <w:rPr>
           <w:sz w:val="24"/>
           <w:szCs w:val="24"/>
@@ -994,28 +991,28 @@
           <w:szCs w:val="24"/>
           <w:rtl w:val="0"/>
         </w:rPr>
-        <w:t xml:space="preserve">Unfilled roles - 4 person team?</w:t>
-      </w:r>
-    </w:p>
-    <w:p>
-      <w:pPr>
-        <w:keepNext w:val="0"/>
-        <w:keepLines w:val="0"/>
-        <w:pageBreakBefore w:val="0"/>
-        <w:widowControl w:val="0"/>
-        <w:numPr>
-          <w:ilvl w:val="2"/>
-          <w:numId w:val="1"/>
-        </w:numPr>
-        <w:pBdr>
-          <w:top w:space="0" w:sz="0" w:val="nil"/>
-          <w:left w:space="0" w:sz="0" w:val="nil"/>
-          <w:bottom w:space="0" w:sz="0" w:val="nil"/>
-          <w:right w:space="0" w:sz="0" w:val="nil"/>
-          <w:between w:space="0" w:sz="0" w:val="nil"/>
-        </w:pBdr>
-        <w:shd w:fill="auto" w:val="clear"/>
-        <w:ind w:left="2160" w:hanging="360"/>
+        <w:t xml:space="preserve">Brainstorm and Select project - 25 mins</w:t>
+      </w:r>
+    </w:p>
+    <w:p>
+      <w:pPr>
+        <w:keepNext w:val="0"/>
+        <w:keepLines w:val="0"/>
+        <w:pageBreakBefore w:val="0"/>
+        <w:widowControl w:val="0"/>
+        <w:numPr>
+          <w:ilvl w:val="1"/>
+          <w:numId w:val="4"/>
+        </w:numPr>
+        <w:pBdr>
+          <w:top w:space="0" w:sz="0" w:val="nil"/>
+          <w:left w:space="0" w:sz="0" w:val="nil"/>
+          <w:bottom w:space="0" w:sz="0" w:val="nil"/>
+          <w:right w:space="0" w:sz="0" w:val="nil"/>
+          <w:between w:space="0" w:sz="0" w:val="nil"/>
+        </w:pBdr>
+        <w:shd w:fill="auto" w:val="clear"/>
+        <w:ind w:left="1440" w:hanging="360"/>
         <w:rPr>
           <w:sz w:val="24"/>
           <w:szCs w:val="24"/>
@@ -1028,75 +1025,7 @@
           <w:szCs w:val="24"/>
           <w:rtl w:val="0"/>
         </w:rPr>
-        <w:t xml:space="preserve">Proposed High Level Requirements - SPPP 3</w:t>
-      </w:r>
-    </w:p>
-    <w:p>
-      <w:pPr>
-        <w:keepNext w:val="0"/>
-        <w:keepLines w:val="0"/>
-        <w:pageBreakBefore w:val="0"/>
-        <w:widowControl w:val="0"/>
-        <w:numPr>
-          <w:ilvl w:val="2"/>
-          <w:numId w:val="1"/>
-        </w:numPr>
-        <w:pBdr>
-          <w:top w:space="0" w:sz="0" w:val="nil"/>
-          <w:left w:space="0" w:sz="0" w:val="nil"/>
-          <w:bottom w:space="0" w:sz="0" w:val="nil"/>
-          <w:right w:space="0" w:sz="0" w:val="nil"/>
-          <w:between w:space="0" w:sz="0" w:val="nil"/>
-        </w:pBdr>
-        <w:shd w:fill="auto" w:val="clear"/>
-        <w:ind w:left="2160" w:hanging="360"/>
-        <w:rPr>
-          <w:sz w:val="24"/>
-          <w:szCs w:val="24"/>
-          <w:u w:val="none"/>
-        </w:rPr>
-      </w:pPr>
-      <w:r>
-        <w:rPr>
-          <w:sz w:val="24"/>
-          <w:szCs w:val="24"/>
-          <w:rtl w:val="0"/>
-        </w:rPr>
-        <w:t xml:space="preserve">Timeline</w:t>
-      </w:r>
-    </w:p>
-    <w:p>
-      <w:pPr>
-        <w:keepNext w:val="0"/>
-        <w:keepLines w:val="0"/>
-        <w:pageBreakBefore w:val="0"/>
-        <w:widowControl w:val="0"/>
-        <w:numPr>
-          <w:ilvl w:val="1"/>
-          <w:numId w:val="1"/>
-        </w:numPr>
-        <w:pBdr>
-          <w:top w:space="0" w:sz="0" w:val="nil"/>
-          <w:left w:space="0" w:sz="0" w:val="nil"/>
-          <w:bottom w:space="0" w:sz="0" w:val="nil"/>
-          <w:right w:space="0" w:sz="0" w:val="nil"/>
-          <w:between w:space="0" w:sz="0" w:val="nil"/>
-        </w:pBdr>
-        <w:shd w:fill="auto" w:val="clear"/>
-        <w:ind w:left="1440" w:hanging="360"/>
-        <w:rPr>
-          <w:sz w:val="24"/>
-          <w:szCs w:val="24"/>
-          <w:u w:val="none"/>
-        </w:rPr>
-      </w:pPr>
-      <w:r>
-        <w:rPr>
-          <w:sz w:val="24"/>
-          <w:szCs w:val="24"/>
-          <w:rtl w:val="0"/>
-        </w:rPr>
-        <w:t xml:space="preserve">Team 1 has shared their idea: </w:t>
+        <w:t xml:space="preserve">Iteration0 documents: </w:t>
       </w:r>
       <w:hyperlink r:id="rId8">
         <w:r>
@@ -1112,6 +1041,227 @@
       </w:hyperlink>
       <w:r>
         <w:rPr>
+          <w:rtl w:val="0"/>
+        </w:rPr>
+      </w:r>
+    </w:p>
+    <w:p>
+      <w:pPr>
+        <w:keepNext w:val="0"/>
+        <w:keepLines w:val="0"/>
+        <w:pageBreakBefore w:val="0"/>
+        <w:widowControl w:val="0"/>
+        <w:numPr>
+          <w:ilvl w:val="1"/>
+          <w:numId w:val="4"/>
+        </w:numPr>
+        <w:pBdr>
+          <w:top w:space="0" w:sz="0" w:val="nil"/>
+          <w:left w:space="0" w:sz="0" w:val="nil"/>
+          <w:bottom w:space="0" w:sz="0" w:val="nil"/>
+          <w:right w:space="0" w:sz="0" w:val="nil"/>
+          <w:between w:space="0" w:sz="0" w:val="nil"/>
+        </w:pBdr>
+        <w:shd w:fill="auto" w:val="clear"/>
+        <w:ind w:left="1440" w:hanging="360"/>
+        <w:rPr>
+          <w:sz w:val="24"/>
+          <w:szCs w:val="24"/>
+          <w:u w:val="none"/>
+        </w:rPr>
+      </w:pPr>
+      <w:r>
+        <w:rPr>
+          <w:sz w:val="24"/>
+          <w:szCs w:val="24"/>
+          <w:rtl w:val="0"/>
+        </w:rPr>
+        <w:t xml:space="preserve">Adrian has shared ideas on Assessment/Analytics</w:t>
+      </w:r>
+    </w:p>
+    <w:p>
+      <w:pPr>
+        <w:keepNext w:val="0"/>
+        <w:keepLines w:val="0"/>
+        <w:pageBreakBefore w:val="0"/>
+        <w:widowControl w:val="0"/>
+        <w:numPr>
+          <w:ilvl w:val="2"/>
+          <w:numId w:val="4"/>
+        </w:numPr>
+        <w:pBdr>
+          <w:top w:space="0" w:sz="0" w:val="nil"/>
+          <w:left w:space="0" w:sz="0" w:val="nil"/>
+          <w:bottom w:space="0" w:sz="0" w:val="nil"/>
+          <w:right w:space="0" w:sz="0" w:val="nil"/>
+          <w:between w:space="0" w:sz="0" w:val="nil"/>
+        </w:pBdr>
+        <w:shd w:fill="auto" w:val="clear"/>
+        <w:ind w:left="2160" w:hanging="360"/>
+        <w:rPr>
+          <w:sz w:val="24"/>
+          <w:szCs w:val="24"/>
+          <w:u w:val="none"/>
+        </w:rPr>
+      </w:pPr>
+      <w:r>
+        <w:rPr>
+          <w:sz w:val="24"/>
+          <w:szCs w:val="24"/>
+          <w:rtl w:val="0"/>
+        </w:rPr>
+        <w:t xml:space="preserve">Testing Assessment Model (ML)</w:t>
+      </w:r>
+    </w:p>
+    <w:p>
+      <w:pPr>
+        <w:keepNext w:val="0"/>
+        <w:keepLines w:val="0"/>
+        <w:pageBreakBefore w:val="0"/>
+        <w:widowControl w:val="0"/>
+        <w:numPr>
+          <w:ilvl w:val="2"/>
+          <w:numId w:val="4"/>
+        </w:numPr>
+        <w:pBdr>
+          <w:top w:space="0" w:sz="0" w:val="nil"/>
+          <w:left w:space="0" w:sz="0" w:val="nil"/>
+          <w:bottom w:space="0" w:sz="0" w:val="nil"/>
+          <w:right w:space="0" w:sz="0" w:val="nil"/>
+          <w:between w:space="0" w:sz="0" w:val="nil"/>
+        </w:pBdr>
+        <w:shd w:fill="auto" w:val="clear"/>
+        <w:ind w:left="2160" w:hanging="360"/>
+        <w:rPr>
+          <w:sz w:val="24"/>
+          <w:szCs w:val="24"/>
+          <w:u w:val="none"/>
+        </w:rPr>
+      </w:pPr>
+      <w:r>
+        <w:rPr>
+          <w:sz w:val="24"/>
+          <w:szCs w:val="24"/>
+          <w:rtl w:val="0"/>
+        </w:rPr>
+        <w:t xml:space="preserve">Unfilled roles - 4 person team?</w:t>
+      </w:r>
+    </w:p>
+    <w:p>
+      <w:pPr>
+        <w:keepNext w:val="0"/>
+        <w:keepLines w:val="0"/>
+        <w:pageBreakBefore w:val="0"/>
+        <w:widowControl w:val="0"/>
+        <w:numPr>
+          <w:ilvl w:val="2"/>
+          <w:numId w:val="4"/>
+        </w:numPr>
+        <w:pBdr>
+          <w:top w:space="0" w:sz="0" w:val="nil"/>
+          <w:left w:space="0" w:sz="0" w:val="nil"/>
+          <w:bottom w:space="0" w:sz="0" w:val="nil"/>
+          <w:right w:space="0" w:sz="0" w:val="nil"/>
+          <w:between w:space="0" w:sz="0" w:val="nil"/>
+        </w:pBdr>
+        <w:shd w:fill="auto" w:val="clear"/>
+        <w:ind w:left="2160" w:hanging="360"/>
+        <w:rPr>
+          <w:sz w:val="24"/>
+          <w:szCs w:val="24"/>
+          <w:u w:val="none"/>
+        </w:rPr>
+      </w:pPr>
+      <w:r>
+        <w:rPr>
+          <w:sz w:val="24"/>
+          <w:szCs w:val="24"/>
+          <w:rtl w:val="0"/>
+        </w:rPr>
+        <w:t xml:space="preserve">Proposed High Level Requirements - SPPP 3</w:t>
+      </w:r>
+    </w:p>
+    <w:p>
+      <w:pPr>
+        <w:keepNext w:val="0"/>
+        <w:keepLines w:val="0"/>
+        <w:pageBreakBefore w:val="0"/>
+        <w:widowControl w:val="0"/>
+        <w:numPr>
+          <w:ilvl w:val="2"/>
+          <w:numId w:val="4"/>
+        </w:numPr>
+        <w:pBdr>
+          <w:top w:space="0" w:sz="0" w:val="nil"/>
+          <w:left w:space="0" w:sz="0" w:val="nil"/>
+          <w:bottom w:space="0" w:sz="0" w:val="nil"/>
+          <w:right w:space="0" w:sz="0" w:val="nil"/>
+          <w:between w:space="0" w:sz="0" w:val="nil"/>
+        </w:pBdr>
+        <w:shd w:fill="auto" w:val="clear"/>
+        <w:ind w:left="2160" w:hanging="360"/>
+        <w:rPr>
+          <w:sz w:val="24"/>
+          <w:szCs w:val="24"/>
+          <w:u w:val="none"/>
+        </w:rPr>
+      </w:pPr>
+      <w:r>
+        <w:rPr>
+          <w:sz w:val="24"/>
+          <w:szCs w:val="24"/>
+          <w:rtl w:val="0"/>
+        </w:rPr>
+        <w:t xml:space="preserve">Timeline</w:t>
+      </w:r>
+    </w:p>
+    <w:p>
+      <w:pPr>
+        <w:keepNext w:val="0"/>
+        <w:keepLines w:val="0"/>
+        <w:pageBreakBefore w:val="0"/>
+        <w:widowControl w:val="0"/>
+        <w:numPr>
+          <w:ilvl w:val="1"/>
+          <w:numId w:val="4"/>
+        </w:numPr>
+        <w:pBdr>
+          <w:top w:space="0" w:sz="0" w:val="nil"/>
+          <w:left w:space="0" w:sz="0" w:val="nil"/>
+          <w:bottom w:space="0" w:sz="0" w:val="nil"/>
+          <w:right w:space="0" w:sz="0" w:val="nil"/>
+          <w:between w:space="0" w:sz="0" w:val="nil"/>
+        </w:pBdr>
+        <w:shd w:fill="auto" w:val="clear"/>
+        <w:ind w:left="1440" w:hanging="360"/>
+        <w:rPr>
+          <w:sz w:val="24"/>
+          <w:szCs w:val="24"/>
+          <w:u w:val="none"/>
+        </w:rPr>
+      </w:pPr>
+      <w:r>
+        <w:rPr>
+          <w:sz w:val="24"/>
+          <w:szCs w:val="24"/>
+          <w:rtl w:val="0"/>
+        </w:rPr>
+        <w:t xml:space="preserve">Team 1 has shared their idea: </w:t>
+      </w:r>
+      <w:hyperlink r:id="rId9">
+        <w:r>
+          <w:rPr>
+            <w:color w:val="1155cc"/>
+            <w:sz w:val="24"/>
+            <w:szCs w:val="24"/>
+            <w:u w:val="single"/>
+            <w:rtl w:val="0"/>
+          </w:rPr>
+          <w:t xml:space="preserve">Link</w:t>
+        </w:r>
+      </w:hyperlink>
+      <w:r>
+        <w:rPr>
           <w:sz w:val="24"/>
           <w:szCs w:val="24"/>
           <w:rtl w:val="0"/>
@@ -1171,6 +1321,75 @@
     <w:p>
       <w:pPr>
         <w:pageBreakBefore w:val="0"/>
+        <w:numPr>
+          <w:ilvl w:val="0"/>
+          <w:numId w:val="2"/>
+        </w:numPr>
+        <w:ind w:left="720" w:hanging="360"/>
+        <w:rPr>
+          <w:sz w:val="24"/>
+          <w:szCs w:val="24"/>
+          <w:u w:val="none"/>
+        </w:rPr>
+      </w:pPr>
+      <w:r>
+        <w:rPr>
+          <w:sz w:val="24"/>
+          <w:szCs w:val="24"/>
+          <w:rtl w:val="0"/>
+        </w:rPr>
+        <w:t xml:space="preserve">There are still some open roles on the team, please review names and take on a role if you have not already done so</w:t>
+      </w:r>
+    </w:p>
+    <w:p>
+      <w:pPr>
+        <w:pageBreakBefore w:val="0"/>
+        <w:numPr>
+          <w:ilvl w:val="0"/>
+          <w:numId w:val="2"/>
+        </w:numPr>
+        <w:ind w:left="720" w:hanging="360"/>
+        <w:rPr>
+          <w:sz w:val="24"/>
+          <w:szCs w:val="24"/>
+          <w:u w:val="none"/>
+        </w:rPr>
+      </w:pPr>
+      <w:r>
+        <w:rPr>
+          <w:sz w:val="24"/>
+          <w:szCs w:val="24"/>
+          <w:rtl w:val="0"/>
+        </w:rPr>
+        <w:t xml:space="preserve">Team 3 plans to create an analytics microservice to display performance, scoring, and other data to the user</w:t>
+      </w:r>
+    </w:p>
+    <w:p>
+      <w:pPr>
+        <w:pageBreakBefore w:val="0"/>
+        <w:numPr>
+          <w:ilvl w:val="0"/>
+          <w:numId w:val="2"/>
+        </w:numPr>
+        <w:ind w:left="720" w:hanging="360"/>
+        <w:rPr>
+          <w:sz w:val="24"/>
+          <w:szCs w:val="24"/>
+          <w:u w:val="none"/>
+        </w:rPr>
+      </w:pPr>
+      <w:r>
+        <w:rPr>
+          <w:sz w:val="24"/>
+          <w:szCs w:val="24"/>
+          <w:rtl w:val="0"/>
+        </w:rPr>
+        <w:t xml:space="preserve">Reviewed the SPPP document and submission details</w:t>
+      </w:r>
+    </w:p>
+    <w:p>
+      <w:pPr>
+        <w:pageBreakBefore w:val="0"/>
         <w:rPr>
           <w:b w:val="1"/>
           <w:sz w:val="24"/>
@@ -1205,6 +1424,29 @@
     </w:p>
     <w:p>
       <w:pPr>
+        <w:pageBreakBefore w:val="0"/>
+        <w:numPr>
+          <w:ilvl w:val="0"/>
+          <w:numId w:val="3"/>
+        </w:numPr>
+        <w:spacing w:line="240" w:lineRule="auto"/>
+        <w:ind w:left="720" w:hanging="360"/>
+        <w:rPr>
+          <w:sz w:val="24"/>
+          <w:szCs w:val="24"/>
+        </w:rPr>
+      </w:pPr>
+      <w:r>
+        <w:rPr>
+          <w:sz w:val="24"/>
+          <w:szCs w:val="24"/>
+          <w:rtl w:val="0"/>
+        </w:rPr>
+        <w:t xml:space="preserve">Decide on roles for team members</w:t>
+      </w:r>
+    </w:p>
+    <w:p>
+      <w:pPr>
         <w:keepNext w:val="0"/>
         <w:keepLines w:val="0"/>
         <w:pageBreakBefore w:val="0"/>
@@ -1256,6 +1498,74 @@
           <w:rtl w:val="0"/>
         </w:rPr>
         <w:t xml:space="preserve">Action Items:</w:t>
+      </w:r>
+    </w:p>
+    <w:p>
+      <w:pPr>
+        <w:keepNext w:val="0"/>
+        <w:keepLines w:val="0"/>
+        <w:pageBreakBefore w:val="0"/>
+        <w:widowControl w:val="0"/>
+        <w:numPr>
+          <w:ilvl w:val="0"/>
+          <w:numId w:val="1"/>
+        </w:numPr>
+        <w:pBdr>
+          <w:top w:space="0" w:sz="0" w:val="nil"/>
+          <w:left w:space="0" w:sz="0" w:val="nil"/>
+          <w:bottom w:space="0" w:sz="0" w:val="nil"/>
+          <w:right w:space="0" w:sz="0" w:val="nil"/>
+          <w:between w:space="0" w:sz="0" w:val="nil"/>
+        </w:pBdr>
+        <w:shd w:fill="auto" w:val="clear"/>
+        <w:ind w:left="720" w:hanging="360"/>
+        <w:rPr>
+          <w:sz w:val="24"/>
+          <w:szCs w:val="24"/>
+          <w:u w:val="none"/>
+        </w:rPr>
+      </w:pPr>
+      <w:r>
+        <w:rPr>
+          <w:sz w:val="24"/>
+          <w:szCs w:val="24"/>
+          <w:rtl w:val="0"/>
+        </w:rPr>
+        <w:t xml:space="preserve">Submit Lab1 on Blackboard if not already done so</w:t>
+      </w:r>
+    </w:p>
+    <w:p>
+      <w:pPr>
+        <w:keepNext w:val="0"/>
+        <w:keepLines w:val="0"/>
+        <w:pageBreakBefore w:val="0"/>
+        <w:widowControl w:val="0"/>
+        <w:numPr>
+          <w:ilvl w:val="0"/>
+          <w:numId w:val="1"/>
+        </w:numPr>
+        <w:pBdr>
+          <w:top w:space="0" w:sz="0" w:val="nil"/>
+          <w:left w:space="0" w:sz="0" w:val="nil"/>
+          <w:bottom w:space="0" w:sz="0" w:val="nil"/>
+          <w:right w:space="0" w:sz="0" w:val="nil"/>
+          <w:between w:space="0" w:sz="0" w:val="nil"/>
+        </w:pBdr>
+        <w:shd w:fill="auto" w:val="clear"/>
+        <w:ind w:left="720" w:hanging="360"/>
+        <w:rPr>
+          <w:sz w:val="24"/>
+          <w:szCs w:val="24"/>
+          <w:u w:val="none"/>
+        </w:rPr>
+      </w:pPr>
+      <w:r>
+        <w:rPr>
+          <w:sz w:val="24"/>
+          <w:szCs w:val="24"/>
+          <w:rtl w:val="0"/>
+        </w:rPr>
+        <w:t xml:space="preserve">Once member of the team (Magnus) need to submit the iteration 0 lab report</w:t>
       </w:r>
     </w:p>
     <w:p>
@@ -1658,7 +1968,7 @@
         <w:widowControl w:val="0"/>
         <w:numPr>
           <w:ilvl w:val="0"/>
-          <w:numId w:val="2"/>
+          <w:numId w:val="5"/>
         </w:numPr>
         <w:pBdr>
           <w:top w:space="0" w:sz="0" w:val="nil"/>
@@ -1692,7 +2002,7 @@
         <w:widowControl w:val="0"/>
         <w:numPr>
           <w:ilvl w:val="0"/>
-          <w:numId w:val="2"/>
+          <w:numId w:val="5"/>
         </w:numPr>
         <w:pBdr>
           <w:top w:space="0" w:sz="0" w:val="nil"/>
@@ -1726,7 +2036,7 @@
         <w:widowControl w:val="0"/>
         <w:numPr>
           <w:ilvl w:val="0"/>
-          <w:numId w:val="2"/>
+          <w:numId w:val="5"/>
         </w:numPr>
         <w:pBdr>
           <w:top w:space="0" w:sz="0" w:val="nil"/>
@@ -1760,7 +2070,7 @@
         <w:widowControl w:val="0"/>
         <w:numPr>
           <w:ilvl w:val="0"/>
-          <w:numId w:val="2"/>
+          <w:numId w:val="5"/>
         </w:numPr>
         <w:pBdr>
           <w:top w:space="0" w:sz="0" w:val="nil"/>
@@ -1794,7 +2104,7 @@
         <w:widowControl w:val="0"/>
         <w:numPr>
           <w:ilvl w:val="1"/>
-          <w:numId w:val="2"/>
+          <w:numId w:val="5"/>
         </w:numPr>
         <w:pBdr>
           <w:top w:space="0" w:sz="0" w:val="nil"/>
@@ -1828,7 +2138,7 @@
         <w:widowControl w:val="0"/>
         <w:numPr>
           <w:ilvl w:val="0"/>
-          <w:numId w:val="2"/>
+          <w:numId w:val="5"/>
         </w:numPr>
         <w:pBdr>
           <w:top w:space="0" w:sz="0" w:val="nil"/>
@@ -1862,7 +2172,7 @@
         <w:widowControl w:val="0"/>
         <w:numPr>
           <w:ilvl w:val="0"/>
-          <w:numId w:val="2"/>
+          <w:numId w:val="5"/>
         </w:numPr>
         <w:pBdr>
           <w:top w:space="0" w:sz="0" w:val="nil"/>
@@ -1896,7 +2206,7 @@
         <w:widowControl w:val="0"/>
         <w:numPr>
           <w:ilvl w:val="1"/>
-          <w:numId w:val="2"/>
+          <w:numId w:val="5"/>
         </w:numPr>
         <w:pBdr>
           <w:top w:space="0" w:sz="0" w:val="nil"/>
@@ -1930,7 +2240,7 @@
         <w:widowControl w:val="0"/>
         <w:numPr>
           <w:ilvl w:val="1"/>
-          <w:numId w:val="2"/>
+          <w:numId w:val="5"/>
         </w:numPr>
         <w:pBdr>
           <w:top w:space="0" w:sz="0" w:val="nil"/>
@@ -1964,7 +2274,7 @@
         <w:widowControl w:val="0"/>
         <w:numPr>
           <w:ilvl w:val="1"/>
-          <w:numId w:val="2"/>
+          <w:numId w:val="5"/>
         </w:numPr>
         <w:pBdr>
           <w:top w:space="0" w:sz="0" w:val="nil"/>
@@ -1998,7 +2308,7 @@
         <w:widowControl w:val="0"/>
         <w:numPr>
           <w:ilvl w:val="0"/>
-          <w:numId w:val="2"/>
+          <w:numId w:val="5"/>
         </w:numPr>
         <w:pBdr>
           <w:top w:space="0" w:sz="0" w:val="nil"/>
@@ -2032,7 +2342,7 @@
         <w:widowControl w:val="0"/>
         <w:numPr>
           <w:ilvl w:val="0"/>
-          <w:numId w:val="2"/>
+          <w:numId w:val="5"/>
         </w:numPr>
         <w:pBdr>
           <w:top w:space="0" w:sz="0" w:val="nil"/>
@@ -2066,7 +2376,7 @@
         <w:widowControl w:val="0"/>
         <w:numPr>
           <w:ilvl w:val="0"/>
-          <w:numId w:val="2"/>
+          <w:numId w:val="5"/>
         </w:numPr>
         <w:pBdr>
           <w:top w:space="0" w:sz="0" w:val="nil"/>
@@ -2100,7 +2410,7 @@
         <w:widowControl w:val="0"/>
         <w:numPr>
           <w:ilvl w:val="0"/>
-          <w:numId w:val="2"/>
+          <w:numId w:val="5"/>
         </w:numPr>
         <w:pBdr>
           <w:top w:space="0" w:sz="0" w:val="nil"/>
@@ -2217,7 +2527,7 @@
         <w:widowControl w:val="0"/>
         <w:numPr>
           <w:ilvl w:val="0"/>
-          <w:numId w:val="3"/>
+          <w:numId w:val="6"/>
         </w:numPr>
         <w:pBdr>
           <w:top w:space="0" w:sz="0" w:val="nil"/>
@@ -2251,7 +2561,7 @@
         <w:widowControl w:val="0"/>
         <w:numPr>
           <w:ilvl w:val="1"/>
-          <w:numId w:val="3"/>
+          <w:numId w:val="6"/>
         </w:numPr>
         <w:pBdr>
           <w:top w:space="0" w:sz="0" w:val="nil"/>
@@ -2285,7 +2595,7 @@
         <w:widowControl w:val="0"/>
         <w:numPr>
           <w:ilvl w:val="0"/>
-          <w:numId w:val="3"/>
+          <w:numId w:val="6"/>
         </w:numPr>
         <w:pBdr>
           <w:top w:space="0" w:sz="0" w:val="nil"/>
@@ -2319,7 +2629,7 @@
         <w:widowControl w:val="0"/>
         <w:numPr>
           <w:ilvl w:val="1"/>
-          <w:numId w:val="3"/>
+          <w:numId w:val="6"/>
         </w:numPr>
         <w:pBdr>
           <w:top w:space="0" w:sz="0" w:val="nil"/>
@@ -2353,7 +2663,7 @@
         <w:widowControl w:val="0"/>
         <w:numPr>
           <w:ilvl w:val="1"/>
-          <w:numId w:val="3"/>
+          <w:numId w:val="6"/>
         </w:numPr>
         <w:pBdr>
           <w:top w:space="0" w:sz="0" w:val="nil"/>
@@ -2387,7 +2697,7 @@
         <w:widowControl w:val="0"/>
         <w:numPr>
           <w:ilvl w:val="2"/>
-          <w:numId w:val="3"/>
+          <w:numId w:val="6"/>
         </w:numPr>
         <w:pBdr>
           <w:top w:space="0" w:sz="0" w:val="nil"/>
@@ -2421,7 +2731,7 @@
         <w:widowControl w:val="0"/>
         <w:numPr>
           <w:ilvl w:val="1"/>
-          <w:numId w:val="3"/>
+          <w:numId w:val="6"/>
         </w:numPr>
         <w:pBdr>
           <w:top w:space="0" w:sz="0" w:val="nil"/>
@@ -2455,7 +2765,7 @@
         <w:widowControl w:val="0"/>
         <w:numPr>
           <w:ilvl w:val="1"/>
-          <w:numId w:val="3"/>
+          <w:numId w:val="6"/>
         </w:numPr>
         <w:pBdr>
           <w:top w:space="0" w:sz="0" w:val="nil"/>
@@ -2489,7 +2799,7 @@
         <w:widowControl w:val="0"/>
         <w:numPr>
           <w:ilvl w:val="1"/>
-          <w:numId w:val="3"/>
+          <w:numId w:val="6"/>
         </w:numPr>
         <w:pBdr>
           <w:top w:space="0" w:sz="0" w:val="nil"/>
@@ -2523,7 +2833,7 @@
         <w:widowControl w:val="0"/>
         <w:numPr>
           <w:ilvl w:val="1"/>
-          <w:numId w:val="3"/>
+          <w:numId w:val="6"/>
         </w:numPr>
         <w:pBdr>
           <w:top w:space="0" w:sz="0" w:val="nil"/>
@@ -2557,7 +2867,7 @@
         <w:widowControl w:val="0"/>
         <w:numPr>
           <w:ilvl w:val="0"/>
-          <w:numId w:val="3"/>
+          <w:numId w:val="6"/>
         </w:numPr>
         <w:pBdr>
           <w:top w:space="0" w:sz="0" w:val="nil"/>
@@ -2591,7 +2901,7 @@
         <w:widowControl w:val="0"/>
         <w:numPr>
           <w:ilvl w:val="1"/>
-          <w:numId w:val="3"/>
+          <w:numId w:val="6"/>
         </w:numPr>
         <w:pBdr>
           <w:top w:space="0" w:sz="0" w:val="nil"/>
@@ -2625,7 +2935,7 @@
         <w:widowControl w:val="0"/>
         <w:numPr>
           <w:ilvl w:val="1"/>
-          <w:numId w:val="3"/>
+          <w:numId w:val="6"/>
         </w:numPr>
         <w:pBdr>
           <w:top w:space="0" w:sz="0" w:val="nil"/>
@@ -2659,7 +2969,7 @@
         <w:widowControl w:val="0"/>
         <w:numPr>
           <w:ilvl w:val="2"/>
-          <w:numId w:val="3"/>
+          <w:numId w:val="6"/>
         </w:numPr>
         <w:pBdr>
           <w:top w:space="0" w:sz="0" w:val="nil"/>
@@ -2693,7 +3003,7 @@
         <w:widowControl w:val="0"/>
         <w:numPr>
           <w:ilvl w:val="0"/>
-          <w:numId w:val="3"/>
+          <w:numId w:val="6"/>
         </w:numPr>
         <w:pBdr>
           <w:top w:space="0" w:sz="0" w:val="nil"/>
@@ -2727,7 +3037,7 @@
         <w:widowControl w:val="0"/>
         <w:numPr>
           <w:ilvl w:val="1"/>
-          <w:numId w:val="3"/>
+          <w:numId w:val="6"/>
         </w:numPr>
         <w:pBdr>
           <w:top w:space="0" w:sz="0" w:val="nil"/>
@@ -2761,7 +3071,7 @@
         <w:widowControl w:val="0"/>
         <w:numPr>
           <w:ilvl w:val="1"/>
-          <w:numId w:val="3"/>
+          <w:numId w:val="6"/>
         </w:numPr>
         <w:pBdr>
           <w:top w:space="0" w:sz="0" w:val="nil"/>
@@ -2795,7 +3105,7 @@
         <w:widowControl w:val="0"/>
         <w:numPr>
           <w:ilvl w:val="1"/>
-          <w:numId w:val="3"/>
+          <w:numId w:val="6"/>
         </w:numPr>
         <w:pBdr>
           <w:top w:space="0" w:sz="0" w:val="nil"/>
@@ -2829,7 +3139,7 @@
         <w:widowControl w:val="0"/>
         <w:numPr>
           <w:ilvl w:val="0"/>
-          <w:numId w:val="3"/>
+          <w:numId w:val="6"/>
         </w:numPr>
         <w:pBdr>
           <w:top w:space="0" w:sz="0" w:val="nil"/>
@@ -2863,7 +3173,7 @@
         <w:widowControl w:val="0"/>
         <w:numPr>
           <w:ilvl w:val="1"/>
-          <w:numId w:val="3"/>
+          <w:numId w:val="6"/>
         </w:numPr>
         <w:pBdr>
           <w:top w:space="0" w:sz="0" w:val="nil"/>
@@ -2897,7 +3207,7 @@
         <w:widowControl w:val="0"/>
         <w:numPr>
           <w:ilvl w:val="1"/>
-          <w:numId w:val="3"/>
+          <w:numId w:val="6"/>
         </w:numPr>
         <w:pBdr>
           <w:top w:space="0" w:sz="0" w:val="nil"/>
@@ -2931,7 +3241,7 @@
         <w:widowControl w:val="0"/>
         <w:numPr>
           <w:ilvl w:val="2"/>
-          <w:numId w:val="3"/>
+          <w:numId w:val="6"/>
         </w:numPr>
         <w:pBdr>
           <w:top w:space="0" w:sz="0" w:val="nil"/>
@@ -2965,7 +3275,7 @@
         <w:widowControl w:val="0"/>
         <w:numPr>
           <w:ilvl w:val="1"/>
-          <w:numId w:val="3"/>
+          <w:numId w:val="6"/>
         </w:numPr>
         <w:pBdr>
           <w:top w:space="0" w:sz="0" w:val="nil"/>
@@ -2999,7 +3309,7 @@
         <w:widowControl w:val="0"/>
         <w:numPr>
           <w:ilvl w:val="2"/>
-          <w:numId w:val="3"/>
+          <w:numId w:val="6"/>
         </w:numPr>
         <w:pBdr>
           <w:top w:space="0" w:sz="0" w:val="nil"/>
@@ -3033,7 +3343,7 @@
         <w:widowControl w:val="0"/>
         <w:numPr>
           <w:ilvl w:val="1"/>
-          <w:numId w:val="3"/>
+          <w:numId w:val="6"/>
         </w:numPr>
         <w:pBdr>
           <w:top w:space="0" w:sz="0" w:val="nil"/>
@@ -3067,7 +3377,7 @@
         <w:widowControl w:val="0"/>
         <w:numPr>
           <w:ilvl w:val="0"/>
-          <w:numId w:val="3"/>
+          <w:numId w:val="6"/>
         </w:numPr>
         <w:pBdr>
           <w:top w:space="0" w:sz="0" w:val="nil"/>
@@ -3101,7 +3411,7 @@
         <w:widowControl w:val="0"/>
         <w:numPr>
           <w:ilvl w:val="1"/>
-          <w:numId w:val="3"/>
+          <w:numId w:val="6"/>
         </w:numPr>
         <w:pBdr>
           <w:top w:space="0" w:sz="0" w:val="nil"/>
@@ -3135,7 +3445,7 @@
         <w:widowControl w:val="0"/>
         <w:numPr>
           <w:ilvl w:val="1"/>
-          <w:numId w:val="3"/>
+          <w:numId w:val="6"/>
         </w:numPr>
         <w:pBdr>
           <w:top w:space="0" w:sz="0" w:val="nil"/>
@@ -3169,7 +3479,7 @@
         <w:widowControl w:val="0"/>
         <w:numPr>
           <w:ilvl w:val="1"/>
-          <w:numId w:val="3"/>
+          <w:numId w:val="6"/>
         </w:numPr>
         <w:pBdr>
           <w:top w:space="0" w:sz="0" w:val="nil"/>
@@ -3203,7 +3513,7 @@
         <w:widowControl w:val="0"/>
         <w:numPr>
           <w:ilvl w:val="1"/>
-          <w:numId w:val="3"/>
+          <w:numId w:val="6"/>
         </w:numPr>
         <w:pBdr>
           <w:top w:space="0" w:sz="0" w:val="nil"/>
@@ -3237,7 +3547,7 @@
         <w:widowControl w:val="0"/>
         <w:numPr>
           <w:ilvl w:val="2"/>
-          <w:numId w:val="3"/>
+          <w:numId w:val="6"/>
         </w:numPr>
         <w:pBdr>
           <w:top w:space="0" w:sz="0" w:val="nil"/>
@@ -3271,7 +3581,7 @@
         <w:widowControl w:val="0"/>
         <w:numPr>
           <w:ilvl w:val="2"/>
-          <w:numId w:val="3"/>
+          <w:numId w:val="6"/>
         </w:numPr>
         <w:pBdr>
           <w:top w:space="0" w:sz="0" w:val="nil"/>
@@ -3305,7 +3615,7 @@
         <w:widowControl w:val="0"/>
         <w:numPr>
           <w:ilvl w:val="1"/>
-          <w:numId w:val="3"/>
+          <w:numId w:val="6"/>
         </w:numPr>
         <w:pBdr>
           <w:top w:space="0" w:sz="0" w:val="nil"/>
@@ -3339,7 +3649,7 @@
         <w:widowControl w:val="0"/>
         <w:numPr>
           <w:ilvl w:val="2"/>
-          <w:numId w:val="3"/>
+          <w:numId w:val="6"/>
         </w:numPr>
         <w:pBdr>
           <w:top w:space="0" w:sz="0" w:val="nil"/>
@@ -3373,7 +3683,7 @@
         <w:widowControl w:val="0"/>
         <w:numPr>
           <w:ilvl w:val="2"/>
-          <w:numId w:val="3"/>
+          <w:numId w:val="6"/>
         </w:numPr>
         <w:pBdr>
           <w:top w:space="0" w:sz="0" w:val="nil"/>
@@ -3407,7 +3717,7 @@
         <w:widowControl w:val="0"/>
         <w:numPr>
           <w:ilvl w:val="2"/>
-          <w:numId w:val="3"/>
+          <w:numId w:val="6"/>
         </w:numPr>
         <w:pBdr>
           <w:top w:space="0" w:sz="0" w:val="nil"/>
@@ -3441,7 +3751,7 @@
         <w:widowControl w:val="0"/>
         <w:numPr>
           <w:ilvl w:val="0"/>
-          <w:numId w:val="3"/>
+          <w:numId w:val="6"/>
         </w:numPr>
         <w:pBdr>
           <w:top w:space="0" w:sz="0" w:val="nil"/>
@@ -3475,7 +3785,7 @@
         <w:widowControl w:val="0"/>
         <w:numPr>
           <w:ilvl w:val="1"/>
-          <w:numId w:val="3"/>
+          <w:numId w:val="6"/>
         </w:numPr>
         <w:pBdr>
           <w:top w:space="0" w:sz="0" w:val="nil"/>
@@ -3509,7 +3819,7 @@
         <w:widowControl w:val="0"/>
         <w:numPr>
           <w:ilvl w:val="1"/>
-          <w:numId w:val="3"/>
+          <w:numId w:val="6"/>
         </w:numPr>
         <w:pBdr>
           <w:top w:space="0" w:sz="0" w:val="nil"/>
@@ -3543,7 +3853,7 @@
         <w:widowControl w:val="0"/>
         <w:numPr>
           <w:ilvl w:val="1"/>
-          <w:numId w:val="3"/>
+          <w:numId w:val="6"/>
         </w:numPr>
         <w:pBdr>
           <w:top w:space="0" w:sz="0" w:val="nil"/>
@@ -3577,7 +3887,7 @@
         <w:widowControl w:val="0"/>
         <w:numPr>
           <w:ilvl w:val="1"/>
-          <w:numId w:val="3"/>
+          <w:numId w:val="6"/>
         </w:numPr>
         <w:pBdr>
           <w:top w:space="0" w:sz="0" w:val="nil"/>
@@ -3611,7 +3921,7 @@
         <w:widowControl w:val="0"/>
         <w:numPr>
           <w:ilvl w:val="1"/>
-          <w:numId w:val="3"/>
+          <w:numId w:val="6"/>
         </w:numPr>
         <w:pBdr>
           <w:top w:space="0" w:sz="0" w:val="nil"/>
@@ -3645,7 +3955,7 @@
         <w:widowControl w:val="0"/>
         <w:numPr>
           <w:ilvl w:val="2"/>
-          <w:numId w:val="3"/>
+          <w:numId w:val="6"/>
         </w:numPr>
         <w:pBdr>
           <w:top w:space="0" w:sz="0" w:val="nil"/>
@@ -3679,7 +3989,7 @@
         <w:widowControl w:val="0"/>
         <w:numPr>
           <w:ilvl w:val="1"/>
-          <w:numId w:val="3"/>
+          <w:numId w:val="6"/>
         </w:numPr>
         <w:pBdr>
           <w:top w:space="0" w:sz="0" w:val="nil"/>
@@ -3713,7 +4023,7 @@
         <w:widowControl w:val="0"/>
         <w:numPr>
           <w:ilvl w:val="1"/>
-          <w:numId w:val="3"/>
+          <w:numId w:val="6"/>
         </w:numPr>
         <w:pBdr>
           <w:top w:space="0" w:sz="0" w:val="nil"/>
@@ -3747,7 +4057,7 @@
         <w:widowControl w:val="0"/>
         <w:numPr>
           <w:ilvl w:val="1"/>
-          <w:numId w:val="3"/>
+          <w:numId w:val="6"/>
         </w:numPr>
         <w:pBdr>
           <w:top w:space="0" w:sz="0" w:val="nil"/>
@@ -3781,7 +4091,7 @@
         <w:widowControl w:val="0"/>
         <w:numPr>
           <w:ilvl w:val="2"/>
-          <w:numId w:val="3"/>
+          <w:numId w:val="6"/>
         </w:numPr>
         <w:pBdr>
           <w:top w:space="0" w:sz="0" w:val="nil"/>
@@ -3815,7 +4125,7 @@
         <w:widowControl w:val="0"/>
         <w:numPr>
           <w:ilvl w:val="2"/>
-          <w:numId w:val="3"/>
+          <w:numId w:val="6"/>
         </w:numPr>
         <w:pBdr>
           <w:top w:space="0" w:sz="0" w:val="nil"/>
@@ -3849,7 +4159,7 @@
         <w:widowControl w:val="0"/>
         <w:numPr>
           <w:ilvl w:val="2"/>
-          <w:numId w:val="3"/>
+          <w:numId w:val="6"/>
         </w:numPr>
         <w:pBdr>
           <w:top w:space="0" w:sz="0" w:val="nil"/>
@@ -3883,7 +4193,7 @@
         <w:widowControl w:val="0"/>
         <w:numPr>
           <w:ilvl w:val="2"/>
-          <w:numId w:val="3"/>
+          <w:numId w:val="6"/>
         </w:numPr>
         <w:pBdr>
           <w:top w:space="0" w:sz="0" w:val="nil"/>
@@ -3917,7 +4227,7 @@
         <w:widowControl w:val="0"/>
         <w:numPr>
           <w:ilvl w:val="2"/>
-          <w:numId w:val="3"/>
+          <w:numId w:val="6"/>
         </w:numPr>
         <w:pBdr>
           <w:top w:space="0" w:sz="0" w:val="nil"/>
@@ -3951,7 +4261,7 @@
         <w:widowControl w:val="0"/>
         <w:numPr>
           <w:ilvl w:val="1"/>
-          <w:numId w:val="3"/>
+          <w:numId w:val="6"/>
         </w:numPr>
         <w:pBdr>
           <w:top w:space="0" w:sz="0" w:val="nil"/>
@@ -3985,7 +4295,7 @@
         <w:widowControl w:val="0"/>
         <w:numPr>
           <w:ilvl w:val="1"/>
-          <w:numId w:val="3"/>
+          <w:numId w:val="6"/>
         </w:numPr>
         <w:pBdr>
           <w:top w:space="0" w:sz="0" w:val="nil"/>
@@ -4019,7 +4329,7 @@
         <w:widowControl w:val="0"/>
         <w:numPr>
           <w:ilvl w:val="2"/>
-          <w:numId w:val="3"/>
+          <w:numId w:val="6"/>
         </w:numPr>
         <w:pBdr>
           <w:top w:space="0" w:sz="0" w:val="nil"/>
@@ -4053,7 +4363,7 @@
         <w:widowControl w:val="0"/>
         <w:numPr>
           <w:ilvl w:val="2"/>
-          <w:numId w:val="3"/>
+          <w:numId w:val="6"/>
         </w:numPr>
         <w:pBdr>
           <w:top w:space="0" w:sz="0" w:val="nil"/>
@@ -4087,7 +4397,7 @@
         <w:widowControl w:val="0"/>
         <w:numPr>
           <w:ilvl w:val="1"/>
-          <w:numId w:val="3"/>
+          <w:numId w:val="6"/>
         </w:numPr>
         <w:pBdr>
           <w:top w:space="0" w:sz="0" w:val="nil"/>
@@ -4121,7 +4431,7 @@
         <w:widowControl w:val="0"/>
         <w:numPr>
           <w:ilvl w:val="1"/>
-          <w:numId w:val="3"/>
+          <w:numId w:val="6"/>
         </w:numPr>
         <w:pBdr>
           <w:top w:space="0" w:sz="0" w:val="nil"/>
@@ -4155,7 +4465,7 @@
         <w:widowControl w:val="0"/>
         <w:numPr>
           <w:ilvl w:val="1"/>
-          <w:numId w:val="3"/>
+          <w:numId w:val="6"/>
         </w:numPr>
         <w:pBdr>
           <w:top w:space="0" w:sz="0" w:val="nil"/>
@@ -4189,7 +4499,7 @@
         <w:widowControl w:val="0"/>
         <w:numPr>
           <w:ilvl w:val="1"/>
-          <w:numId w:val="3"/>
+          <w:numId w:val="6"/>
         </w:numPr>
         <w:pBdr>
           <w:top w:space="0" w:sz="0" w:val="nil"/>
@@ -4223,7 +4533,7 @@
         <w:widowControl w:val="0"/>
         <w:numPr>
           <w:ilvl w:val="2"/>
-          <w:numId w:val="3"/>
+          <w:numId w:val="6"/>
         </w:numPr>
         <w:pBdr>
           <w:top w:space="0" w:sz="0" w:val="nil"/>
@@ -4257,7 +4567,7 @@
         <w:widowControl w:val="0"/>
         <w:numPr>
           <w:ilvl w:val="3"/>
-          <w:numId w:val="3"/>
+          <w:numId w:val="6"/>
         </w:numPr>
         <w:pBdr>
           <w:top w:space="0" w:sz="0" w:val="nil"/>
@@ -4291,7 +4601,7 @@
         <w:widowControl w:val="0"/>
         <w:numPr>
           <w:ilvl w:val="3"/>
-          <w:numId w:val="3"/>
+          <w:numId w:val="6"/>
         </w:numPr>
         <w:pBdr>
           <w:top w:space="0" w:sz="0" w:val="nil"/>
@@ -4325,7 +4635,7 @@
         <w:widowControl w:val="0"/>
         <w:numPr>
           <w:ilvl w:val="0"/>
-          <w:numId w:val="3"/>
+          <w:numId w:val="6"/>
         </w:numPr>
         <w:pBdr>
           <w:top w:space="0" w:sz="0" w:val="nil"/>
@@ -4359,7 +4669,7 @@
         <w:widowControl w:val="0"/>
         <w:numPr>
           <w:ilvl w:val="1"/>
-          <w:numId w:val="3"/>
+          <w:numId w:val="6"/>
         </w:numPr>
         <w:pBdr>
           <w:top w:space="0" w:sz="0" w:val="nil"/>
@@ -4393,7 +4703,7 @@
         <w:widowControl w:val="0"/>
         <w:numPr>
           <w:ilvl w:val="1"/>
-          <w:numId w:val="3"/>
+          <w:numId w:val="6"/>
         </w:numPr>
         <w:pBdr>
           <w:top w:space="0" w:sz="0" w:val="nil"/>
@@ -4427,7 +4737,7 @@
         <w:widowControl w:val="0"/>
         <w:numPr>
           <w:ilvl w:val="1"/>
-          <w:numId w:val="3"/>
+          <w:numId w:val="6"/>
         </w:numPr>
         <w:pBdr>
           <w:top w:space="0" w:sz="0" w:val="nil"/>
@@ -4461,7 +4771,7 @@
         <w:widowControl w:val="0"/>
         <w:numPr>
           <w:ilvl w:val="1"/>
-          <w:numId w:val="3"/>
+          <w:numId w:val="6"/>
         </w:numPr>
         <w:pBdr>
           <w:top w:space="0" w:sz="0" w:val="nil"/>
@@ -4495,7 +4805,7 @@
         <w:widowControl w:val="0"/>
         <w:numPr>
           <w:ilvl w:val="1"/>
-          <w:numId w:val="3"/>
+          <w:numId w:val="6"/>
         </w:numPr>
         <w:pBdr>
           <w:top w:space="0" w:sz="0" w:val="nil"/>
@@ -4529,7 +4839,7 @@
         <w:widowControl w:val="0"/>
         <w:numPr>
           <w:ilvl w:val="1"/>
-          <w:numId w:val="3"/>
+          <w:numId w:val="6"/>
         </w:numPr>
         <w:pBdr>
           <w:top w:space="0" w:sz="0" w:val="nil"/>
@@ -4563,7 +4873,7 @@
         <w:widowControl w:val="0"/>
         <w:numPr>
           <w:ilvl w:val="0"/>
-          <w:numId w:val="3"/>
+          <w:numId w:val="6"/>
         </w:numPr>
         <w:pBdr>
           <w:top w:space="0" w:sz="0" w:val="nil"/>
@@ -4597,7 +4907,7 @@
         <w:widowControl w:val="0"/>
         <w:numPr>
           <w:ilvl w:val="1"/>
-          <w:numId w:val="3"/>
+          <w:numId w:val="6"/>
         </w:numPr>
         <w:pBdr>
           <w:top w:space="0" w:sz="0" w:val="nil"/>
@@ -4631,7 +4941,7 @@
         <w:widowControl w:val="0"/>
         <w:numPr>
           <w:ilvl w:val="1"/>
-          <w:numId w:val="3"/>
+          <w:numId w:val="6"/>
         </w:numPr>
         <w:pBdr>
           <w:top w:space="0" w:sz="0" w:val="nil"/>
@@ -4665,7 +4975,7 @@
         <w:widowControl w:val="0"/>
         <w:numPr>
           <w:ilvl w:val="1"/>
-          <w:numId w:val="3"/>
+          <w:numId w:val="6"/>
         </w:numPr>
         <w:pBdr>
           <w:top w:space="0" w:sz="0" w:val="nil"/>
@@ -4699,7 +5009,7 @@
         <w:widowControl w:val="0"/>
         <w:numPr>
           <w:ilvl w:val="0"/>
-          <w:numId w:val="3"/>
+          <w:numId w:val="6"/>
         </w:numPr>
         <w:pBdr>
           <w:top w:space="0" w:sz="0" w:val="nil"/>
@@ -4733,7 +5043,7 @@
         <w:widowControl w:val="0"/>
         <w:numPr>
           <w:ilvl w:val="1"/>
-          <w:numId w:val="3"/>
+          <w:numId w:val="6"/>
         </w:numPr>
         <w:pBdr>
           <w:top w:space="0" w:sz="0" w:val="nil"/>
@@ -4767,7 +5077,7 @@
         <w:widowControl w:val="0"/>
         <w:numPr>
           <w:ilvl w:val="2"/>
-          <w:numId w:val="3"/>
+          <w:numId w:val="6"/>
         </w:numPr>
         <w:pBdr>
           <w:top w:space="0" w:sz="0" w:val="nil"/>
@@ -4801,7 +5111,7 @@
         <w:widowControl w:val="0"/>
         <w:numPr>
           <w:ilvl w:val="2"/>
-          <w:numId w:val="3"/>
+          <w:numId w:val="6"/>
         </w:numPr>
         <w:pBdr>
           <w:top w:space="0" w:sz="0" w:val="nil"/>
@@ -4835,7 +5145,7 @@
         <w:widowControl w:val="0"/>
         <w:numPr>
           <w:ilvl w:val="1"/>
-          <w:numId w:val="3"/>
+          <w:numId w:val="6"/>
         </w:numPr>
         <w:pBdr>
           <w:top w:space="0" w:sz="0" w:val="nil"/>
@@ -4869,7 +5179,7 @@
         <w:widowControl w:val="0"/>
         <w:numPr>
           <w:ilvl w:val="1"/>
-          <w:numId w:val="3"/>
+          <w:numId w:val="6"/>
         </w:numPr>
         <w:pBdr>
           <w:top w:space="0" w:sz="0" w:val="nil"/>
@@ -4903,7 +5213,7 @@
         <w:widowControl w:val="0"/>
         <w:numPr>
           <w:ilvl w:val="0"/>
-          <w:numId w:val="3"/>
+          <w:numId w:val="6"/>
         </w:numPr>
         <w:pBdr>
           <w:top w:space="0" w:sz="0" w:val="nil"/>
@@ -4937,7 +5247,7 @@
         <w:widowControl w:val="0"/>
         <w:numPr>
           <w:ilvl w:val="1"/>
-          <w:numId w:val="3"/>
+          <w:numId w:val="6"/>
         </w:numPr>
         <w:pBdr>
           <w:top w:space="0" w:sz="0" w:val="nil"/>
@@ -4971,7 +5281,7 @@
         <w:widowControl w:val="0"/>
         <w:numPr>
           <w:ilvl w:val="1"/>
-          <w:numId w:val="3"/>
+          <w:numId w:val="6"/>
         </w:numPr>
         <w:pBdr>
           <w:top w:space="0" w:sz="0" w:val="nil"/>
@@ -5005,7 +5315,7 @@
         <w:widowControl w:val="0"/>
         <w:numPr>
           <w:ilvl w:val="1"/>
-          <w:numId w:val="3"/>
+          <w:numId w:val="6"/>
         </w:numPr>
         <w:pBdr>
           <w:top w:space="0" w:sz="0" w:val="nil"/>
@@ -5122,7 +5432,7 @@
         <w:widowControl w:val="0"/>
         <w:numPr>
           <w:ilvl w:val="0"/>
-          <w:numId w:val="4"/>
+          <w:numId w:val="7"/>
         </w:numPr>
         <w:pBdr>
           <w:top w:space="0" w:sz="0" w:val="nil"/>
@@ -5156,7 +5466,7 @@
         <w:widowControl w:val="0"/>
         <w:numPr>
           <w:ilvl w:val="0"/>
-          <w:numId w:val="4"/>
+          <w:numId w:val="7"/>
         </w:numPr>
         <w:pBdr>
           <w:top w:space="0" w:sz="0" w:val="nil"/>
@@ -5190,7 +5500,7 @@
         <w:widowControl w:val="0"/>
         <w:numPr>
           <w:ilvl w:val="1"/>
-          <w:numId w:val="4"/>
+          <w:numId w:val="7"/>
         </w:numPr>
         <w:pBdr>
           <w:top w:space="0" w:sz="0" w:val="nil"/>
@@ -5224,7 +5534,7 @@
         <w:widowControl w:val="0"/>
         <w:numPr>
           <w:ilvl w:val="1"/>
-          <w:numId w:val="4"/>
+          <w:numId w:val="7"/>
         </w:numPr>
         <w:pBdr>
           <w:top w:space="0" w:sz="0" w:val="nil"/>
@@ -5258,7 +5568,7 @@
         <w:widowControl w:val="0"/>
         <w:numPr>
           <w:ilvl w:val="1"/>
-          <w:numId w:val="4"/>
+          <w:numId w:val="7"/>
         </w:numPr>
         <w:pBdr>
           <w:top w:space="0" w:sz="0" w:val="nil"/>
@@ -5292,7 +5602,7 @@
         <w:widowControl w:val="0"/>
         <w:numPr>
           <w:ilvl w:val="1"/>
-          <w:numId w:val="4"/>
+          <w:numId w:val="7"/>
         </w:numPr>
         <w:pBdr>
           <w:top w:space="0" w:sz="0" w:val="nil"/>
@@ -5326,7 +5636,7 @@
         <w:widowControl w:val="0"/>
         <w:numPr>
           <w:ilvl w:val="0"/>
-          <w:numId w:val="4"/>
+          <w:numId w:val="7"/>
         </w:numPr>
         <w:pBdr>
           <w:top w:space="0" w:sz="0" w:val="nil"/>
@@ -5360,7 +5670,7 @@
         <w:widowControl w:val="0"/>
         <w:numPr>
           <w:ilvl w:val="1"/>
-          <w:numId w:val="4"/>
+          <w:numId w:val="7"/>
         </w:numPr>
         <w:pBdr>
           <w:top w:space="0" w:sz="0" w:val="nil"/>
@@ -5394,7 +5704,7 @@
         <w:widowControl w:val="0"/>
         <w:numPr>
           <w:ilvl w:val="1"/>
-          <w:numId w:val="4"/>
+          <w:numId w:val="7"/>
         </w:numPr>
         <w:pBdr>
           <w:top w:space="0" w:sz="0" w:val="nil"/>
@@ -5428,7 +5738,7 @@
         <w:widowControl w:val="0"/>
         <w:numPr>
           <w:ilvl w:val="1"/>
-          <w:numId w:val="4"/>
+          <w:numId w:val="7"/>
         </w:numPr>
         <w:pBdr>
           <w:top w:space="0" w:sz="0" w:val="nil"/>
@@ -5462,7 +5772,7 @@
         <w:widowControl w:val="0"/>
         <w:numPr>
           <w:ilvl w:val="0"/>
-          <w:numId w:val="4"/>
+          <w:numId w:val="7"/>
         </w:numPr>
         <w:pBdr>
           <w:top w:space="0" w:sz="0" w:val="nil"/>
@@ -5496,7 +5806,7 @@
         <w:widowControl w:val="0"/>
         <w:numPr>
           <w:ilvl w:val="1"/>
-          <w:numId w:val="4"/>
+          <w:numId w:val="7"/>
         </w:numPr>
         <w:pBdr>
           <w:top w:space="0" w:sz="0" w:val="nil"/>
@@ -5530,7 +5840,7 @@
         <w:widowControl w:val="0"/>
         <w:numPr>
           <w:ilvl w:val="1"/>
-          <w:numId w:val="4"/>
+          <w:numId w:val="7"/>
         </w:numPr>
         <w:pBdr>
           <w:top w:space="0" w:sz="0" w:val="nil"/>
@@ -5564,7 +5874,7 @@
         <w:widowControl w:val="0"/>
         <w:numPr>
           <w:ilvl w:val="1"/>
-          <w:numId w:val="4"/>
+          <w:numId w:val="7"/>
         </w:numPr>
         <w:pBdr>
           <w:top w:space="0" w:sz="0" w:val="nil"/>
@@ -5598,7 +5908,7 @@
         <w:widowControl w:val="0"/>
         <w:numPr>
           <w:ilvl w:val="0"/>
-          <w:numId w:val="4"/>
+          <w:numId w:val="7"/>
         </w:numPr>
         <w:pBdr>
           <w:top w:space="0" w:sz="0" w:val="nil"/>
@@ -5632,7 +5942,7 @@
         <w:widowControl w:val="0"/>
         <w:numPr>
           <w:ilvl w:val="1"/>
-          <w:numId w:val="4"/>
+          <w:numId w:val="7"/>
         </w:numPr>
         <w:pBdr>
           <w:top w:space="0" w:sz="0" w:val="nil"/>
@@ -5666,7 +5976,7 @@
         <w:widowControl w:val="0"/>
         <w:numPr>
           <w:ilvl w:val="1"/>
-          <w:numId w:val="4"/>
+          <w:numId w:val="7"/>
         </w:numPr>
         <w:pBdr>
           <w:top w:space="0" w:sz="0" w:val="nil"/>
@@ -5700,7 +6010,7 @@
         <w:widowControl w:val="0"/>
         <w:numPr>
           <w:ilvl w:val="1"/>
-          <w:numId w:val="4"/>
+          <w:numId w:val="7"/>
         </w:numPr>
         <w:pBdr>
           <w:top w:space="0" w:sz="0" w:val="nil"/>
@@ -5791,7 +6101,7 @@
         <w:widowControl w:val="0"/>
         <w:numPr>
           <w:ilvl w:val="0"/>
-          <w:numId w:val="4"/>
+          <w:numId w:val="7"/>
         </w:numPr>
         <w:pBdr>
           <w:top w:space="0" w:sz="0" w:val="nil"/>
@@ -5825,7 +6135,7 @@
         <w:widowControl w:val="0"/>
         <w:numPr>
           <w:ilvl w:val="0"/>
-          <w:numId w:val="4"/>
+          <w:numId w:val="7"/>
         </w:numPr>
         <w:pBdr>
           <w:top w:space="0" w:sz="0" w:val="nil"/>
@@ -6035,6 +6345,336 @@
         <w:ind w:left="720" w:hanging="360"/>
       </w:pPr>
       <w:rPr>
+        <w:u w:val="none"/>
+      </w:rPr>
+    </w:lvl>
+    <w:lvl w:ilvl="1">
+      <w:start w:val="1"/>
+      <w:numFmt w:val="bullet"/>
+      <w:lvlText w:val="○"/>
+      <w:lvlJc w:val="left"/>
+      <w:pPr>
+        <w:ind w:left="1440" w:hanging="360"/>
+      </w:pPr>
+      <w:rPr>
+        <w:u w:val="none"/>
+      </w:rPr>
+    </w:lvl>
+    <w:lvl w:ilvl="2">
+      <w:start w:val="1"/>
+      <w:numFmt w:val="bullet"/>
+      <w:lvlText w:val="■"/>
+      <w:lvlJc w:val="left"/>
+      <w:pPr>
+        <w:ind w:left="2160" w:hanging="360"/>
+      </w:pPr>
+      <w:rPr>
+        <w:u w:val="none"/>
+      </w:rPr>
+    </w:lvl>
+    <w:lvl w:ilvl="3">
+      <w:start w:val="1"/>
+      <w:numFmt w:val="bullet"/>
+      <w:lvlText w:val="●"/>
+      <w:lvlJc w:val="left"/>
+      <w:pPr>
+        <w:ind w:left="2880" w:hanging="360"/>
+      </w:pPr>
+      <w:rPr>
+        <w:u w:val="none"/>
+      </w:rPr>
+    </w:lvl>
+    <w:lvl w:ilvl="4">
+      <w:start w:val="1"/>
+      <w:numFmt w:val="bullet"/>
+      <w:lvlText w:val="○"/>
+      <w:lvlJc w:val="left"/>
+      <w:pPr>
+        <w:ind w:left="3600" w:hanging="360"/>
+      </w:pPr>
+      <w:rPr>
+        <w:u w:val="none"/>
+      </w:rPr>
+    </w:lvl>
+    <w:lvl w:ilvl="5">
+      <w:start w:val="1"/>
+      <w:numFmt w:val="bullet"/>
+      <w:lvlText w:val="■"/>
+      <w:lvlJc w:val="left"/>
+      <w:pPr>
+        <w:ind w:left="4320" w:hanging="360"/>
+      </w:pPr>
+      <w:rPr>
+        <w:u w:val="none"/>
+      </w:rPr>
+    </w:lvl>
+    <w:lvl w:ilvl="6">
+      <w:start w:val="1"/>
+      <w:numFmt w:val="bullet"/>
+      <w:lvlText w:val="●"/>
+      <w:lvlJc w:val="left"/>
+      <w:pPr>
+        <w:ind w:left="5040" w:hanging="360"/>
+      </w:pPr>
+      <w:rPr>
+        <w:u w:val="none"/>
+      </w:rPr>
+    </w:lvl>
+    <w:lvl w:ilvl="7">
+      <w:start w:val="1"/>
+      <w:numFmt w:val="bullet"/>
+      <w:lvlText w:val="○"/>
+      <w:lvlJc w:val="left"/>
+      <w:pPr>
+        <w:ind w:left="5760" w:hanging="360"/>
+      </w:pPr>
+      <w:rPr>
+        <w:u w:val="none"/>
+      </w:rPr>
+    </w:lvl>
+    <w:lvl w:ilvl="8">
+      <w:start w:val="1"/>
+      <w:numFmt w:val="bullet"/>
+      <w:lvlText w:val="■"/>
+      <w:lvlJc w:val="left"/>
+      <w:pPr>
+        <w:ind w:left="6480" w:hanging="360"/>
+      </w:pPr>
+      <w:rPr>
+        <w:u w:val="none"/>
+      </w:rPr>
+    </w:lvl>
+  </w:abstractNum>
+  <w:abstractNum w:abstractNumId="3">
+    <w:lvl w:ilvl="0">
+      <w:start w:val="1"/>
+      <w:numFmt w:val="bullet"/>
+      <w:lvlText w:val="●"/>
+      <w:lvlJc w:val="left"/>
+      <w:pPr>
+        <w:ind w:left="720" w:hanging="360"/>
+      </w:pPr>
+      <w:rPr>
+        <w:u w:val="none"/>
+      </w:rPr>
+    </w:lvl>
+    <w:lvl w:ilvl="1">
+      <w:start w:val="1"/>
+      <w:numFmt w:val="bullet"/>
+      <w:lvlText w:val="○"/>
+      <w:lvlJc w:val="left"/>
+      <w:pPr>
+        <w:ind w:left="1440" w:hanging="360"/>
+      </w:pPr>
+      <w:rPr>
+        <w:u w:val="none"/>
+      </w:rPr>
+    </w:lvl>
+    <w:lvl w:ilvl="2">
+      <w:start w:val="1"/>
+      <w:numFmt w:val="bullet"/>
+      <w:lvlText w:val="■"/>
+      <w:lvlJc w:val="left"/>
+      <w:pPr>
+        <w:ind w:left="2160" w:hanging="360"/>
+      </w:pPr>
+      <w:rPr>
+        <w:u w:val="none"/>
+      </w:rPr>
+    </w:lvl>
+    <w:lvl w:ilvl="3">
+      <w:start w:val="1"/>
+      <w:numFmt w:val="bullet"/>
+      <w:lvlText w:val="●"/>
+      <w:lvlJc w:val="left"/>
+      <w:pPr>
+        <w:ind w:left="2880" w:hanging="360"/>
+      </w:pPr>
+      <w:rPr>
+        <w:u w:val="none"/>
+      </w:rPr>
+    </w:lvl>
+    <w:lvl w:ilvl="4">
+      <w:start w:val="1"/>
+      <w:numFmt w:val="bullet"/>
+      <w:lvlText w:val="○"/>
+      <w:lvlJc w:val="left"/>
+      <w:pPr>
+        <w:ind w:left="3600" w:hanging="360"/>
+      </w:pPr>
+      <w:rPr>
+        <w:u w:val="none"/>
+      </w:rPr>
+    </w:lvl>
+    <w:lvl w:ilvl="5">
+      <w:start w:val="1"/>
+      <w:numFmt w:val="bullet"/>
+      <w:lvlText w:val="■"/>
+      <w:lvlJc w:val="left"/>
+      <w:pPr>
+        <w:ind w:left="4320" w:hanging="360"/>
+      </w:pPr>
+      <w:rPr>
+        <w:u w:val="none"/>
+      </w:rPr>
+    </w:lvl>
+    <w:lvl w:ilvl="6">
+      <w:start w:val="1"/>
+      <w:numFmt w:val="bullet"/>
+      <w:lvlText w:val="●"/>
+      <w:lvlJc w:val="left"/>
+      <w:pPr>
+        <w:ind w:left="5040" w:hanging="360"/>
+      </w:pPr>
+      <w:rPr>
+        <w:u w:val="none"/>
+      </w:rPr>
+    </w:lvl>
+    <w:lvl w:ilvl="7">
+      <w:start w:val="1"/>
+      <w:numFmt w:val="bullet"/>
+      <w:lvlText w:val="○"/>
+      <w:lvlJc w:val="left"/>
+      <w:pPr>
+        <w:ind w:left="5760" w:hanging="360"/>
+      </w:pPr>
+      <w:rPr>
+        <w:u w:val="none"/>
+      </w:rPr>
+    </w:lvl>
+    <w:lvl w:ilvl="8">
+      <w:start w:val="1"/>
+      <w:numFmt w:val="bullet"/>
+      <w:lvlText w:val="■"/>
+      <w:lvlJc w:val="left"/>
+      <w:pPr>
+        <w:ind w:left="6480" w:hanging="360"/>
+      </w:pPr>
+      <w:rPr>
+        <w:u w:val="none"/>
+      </w:rPr>
+    </w:lvl>
+  </w:abstractNum>
+  <w:abstractNum w:abstractNumId="4">
+    <w:lvl w:ilvl="0">
+      <w:start w:val="1"/>
+      <w:numFmt w:val="bullet"/>
+      <w:lvlText w:val="●"/>
+      <w:lvlJc w:val="left"/>
+      <w:pPr>
+        <w:ind w:left="720" w:hanging="360"/>
+      </w:pPr>
+      <w:rPr>
+        <w:u w:val="none"/>
+      </w:rPr>
+    </w:lvl>
+    <w:lvl w:ilvl="1">
+      <w:start w:val="1"/>
+      <w:numFmt w:val="bullet"/>
+      <w:lvlText w:val="○"/>
+      <w:lvlJc w:val="left"/>
+      <w:pPr>
+        <w:ind w:left="1440" w:hanging="360"/>
+      </w:pPr>
+      <w:rPr>
+        <w:u w:val="none"/>
+      </w:rPr>
+    </w:lvl>
+    <w:lvl w:ilvl="2">
+      <w:start w:val="1"/>
+      <w:numFmt w:val="bullet"/>
+      <w:lvlText w:val="■"/>
+      <w:lvlJc w:val="left"/>
+      <w:pPr>
+        <w:ind w:left="2160" w:hanging="360"/>
+      </w:pPr>
+      <w:rPr>
+        <w:u w:val="none"/>
+      </w:rPr>
+    </w:lvl>
+    <w:lvl w:ilvl="3">
+      <w:start w:val="1"/>
+      <w:numFmt w:val="bullet"/>
+      <w:lvlText w:val="●"/>
+      <w:lvlJc w:val="left"/>
+      <w:pPr>
+        <w:ind w:left="2880" w:hanging="360"/>
+      </w:pPr>
+      <w:rPr>
+        <w:u w:val="none"/>
+      </w:rPr>
+    </w:lvl>
+    <w:lvl w:ilvl="4">
+      <w:start w:val="1"/>
+      <w:numFmt w:val="bullet"/>
+      <w:lvlText w:val="○"/>
+      <w:lvlJc w:val="left"/>
+      <w:pPr>
+        <w:ind w:left="3600" w:hanging="360"/>
+      </w:pPr>
+      <w:rPr>
+        <w:u w:val="none"/>
+      </w:rPr>
+    </w:lvl>
+    <w:lvl w:ilvl="5">
+      <w:start w:val="1"/>
+      <w:numFmt w:val="bullet"/>
+      <w:lvlText w:val="■"/>
+      <w:lvlJc w:val="left"/>
+      <w:pPr>
+        <w:ind w:left="4320" w:hanging="360"/>
+      </w:pPr>
+      <w:rPr>
+        <w:u w:val="none"/>
+      </w:rPr>
+    </w:lvl>
+    <w:lvl w:ilvl="6">
+      <w:start w:val="1"/>
+      <w:numFmt w:val="bullet"/>
+      <w:lvlText w:val="●"/>
+      <w:lvlJc w:val="left"/>
+      <w:pPr>
+        <w:ind w:left="5040" w:hanging="360"/>
+      </w:pPr>
+      <w:rPr>
+        <w:u w:val="none"/>
+      </w:rPr>
+    </w:lvl>
+    <w:lvl w:ilvl="7">
+      <w:start w:val="1"/>
+      <w:numFmt w:val="bullet"/>
+      <w:lvlText w:val="○"/>
+      <w:lvlJc w:val="left"/>
+      <w:pPr>
+        <w:ind w:left="5760" w:hanging="360"/>
+      </w:pPr>
+      <w:rPr>
+        <w:u w:val="none"/>
+      </w:rPr>
+    </w:lvl>
+    <w:lvl w:ilvl="8">
+      <w:start w:val="1"/>
+      <w:numFmt w:val="bullet"/>
+      <w:lvlText w:val="■"/>
+      <w:lvlJc w:val="left"/>
+      <w:pPr>
+        <w:ind w:left="6480" w:hanging="360"/>
+      </w:pPr>
+      <w:rPr>
+        <w:u w:val="none"/>
+      </w:rPr>
+    </w:lvl>
+  </w:abstractNum>
+  <w:abstractNum w:abstractNumId="5">
+    <w:lvl w:ilvl="0">
+      <w:start w:val="1"/>
+      <w:numFmt w:val="bullet"/>
+      <w:lvlText w:val="●"/>
+      <w:lvlJc w:val="left"/>
+      <w:pPr>
+        <w:ind w:left="720" w:hanging="360"/>
+      </w:pPr>
+      <w:rPr>
         <w:rFonts w:ascii="Arial" w:cs="Arial" w:eastAsia="Arial" w:hAnsi="Arial"/>
         <w:vertAlign w:val="baseline"/>
       </w:rPr>
@@ -6144,7 +6784,7 @@
       </w:rPr>
     </w:lvl>
   </w:abstractNum>
-  <w:abstractNum w:abstractNumId="3">
+  <w:abstractNum w:abstractNumId="6">
     <w:lvl w:ilvl="0">
       <w:start w:val="1"/>
       <w:numFmt w:val="bullet"/>
@@ -6263,7 +6903,7 @@
       </w:rPr>
     </w:lvl>
   </w:abstractNum>
-  <w:abstractNum w:abstractNumId="4">
+  <w:abstractNum w:abstractNumId="7">
     <w:lvl w:ilvl="0">
       <w:start w:val="1"/>
       <w:numFmt w:val="bullet"/>
@@ -6393,6 +7033,15 @@
   </w:num>
   <w:num w:numId="4">
     <w:abstractNumId w:val="4"/>
+  </w:num>
+  <w:num w:numId="5">
+    <w:abstractNumId w:val="5"/>
+  </w:num>
+  <w:num w:numId="6">
+    <w:abstractNumId w:val="6"/>
+  </w:num>
+  <w:num w:numId="7">
+    <w:abstractNumId w:val="7"/>
   </w:num>
 </w:numbering>
 </file>

</xml_diff>

<commit_message>
Updated files for Iteration2
</commit_message>
<xml_diff>
--- a/doc/CS673_MeetingMinutes_team3.docx
+++ b/doc/CS673_MeetingMinutes_team3.docx
@@ -52,7 +52,6 @@
         <w:jc w:val="center"/>
         <w:rPr>
           <w:b w:val="1"/>
-          <w:color w:val="ff0000"/>
           <w:sz w:val="24"/>
           <w:szCs w:val="24"/>
           <w:u w:val="single"/>
@@ -71,34 +70,45 @@
       <w:r>
         <w:rPr>
           <w:b w:val="1"/>
-          <w:color w:val="ff0000"/>
           <w:sz w:val="24"/>
           <w:szCs w:val="24"/>
           <w:u w:val="single"/>
           <w:rtl w:val="0"/>
         </w:rPr>
-        <w:t xml:space="preserve">3 </w:t>
-      </w:r>
-      <w:r>
+        <w:t xml:space="preserve">3  : Rhett</w:t>
+      </w:r>
+    </w:p>
+    <w:p>
+      <w:pPr>
+        <w:keepNext w:val="0"/>
+        <w:keepLines w:val="0"/>
+        <w:pageBreakBefore w:val="0"/>
+        <w:widowControl w:val="0"/>
+        <w:pBdr>
+          <w:top w:space="0" w:sz="0" w:val="nil"/>
+          <w:left w:space="0" w:sz="0" w:val="nil"/>
+          <w:bottom w:space="0" w:sz="0" w:val="nil"/>
+          <w:right w:space="0" w:sz="0" w:val="nil"/>
+          <w:between w:space="0" w:sz="0" w:val="nil"/>
+        </w:pBdr>
+        <w:shd w:fill="auto" w:val="clear"/>
+        <w:jc w:val="center"/>
         <w:rPr>
           <w:b w:val="1"/>
           <w:sz w:val="24"/>
           <w:szCs w:val="24"/>
           <w:u w:val="single"/>
-          <w:rtl w:val="0"/>
-        </w:rPr>
-        <w:t xml:space="preserve"> : </w:t>
-      </w:r>
-      <w:r>
-        <w:rPr>
-          <w:b w:val="1"/>
-          <w:color w:val="ff0000"/>
+        </w:rPr>
+      </w:pPr>
+      <w:r>
+        <w:rPr>
+          <w:b w:val="1"/>
           <w:sz w:val="24"/>
           <w:szCs w:val="24"/>
           <w:u w:val="single"/>
           <w:rtl w:val="0"/>
         </w:rPr>
-        <w:t xml:space="preserve">Rhett</w:t>
+        <w:t xml:space="preserve">Meeting Minutes</w:t>
       </w:r>
     </w:p>
     <w:p>
@@ -125,29 +135,122 @@
       </w:pPr>
       <w:r>
         <w:rPr>
-          <w:b w:val="1"/>
+          <w:rtl w:val="0"/>
+        </w:rPr>
+      </w:r>
+    </w:p>
+    <w:p>
+      <w:pPr>
+        <w:keepNext w:val="0"/>
+        <w:keepLines w:val="0"/>
+        <w:pageBreakBefore w:val="0"/>
+        <w:widowControl w:val="0"/>
+        <w:pBdr>
+          <w:top w:space="0" w:sz="0" w:val="nil"/>
+          <w:left w:space="0" w:sz="0" w:val="nil"/>
+          <w:bottom w:space="0" w:sz="0" w:val="nil"/>
+          <w:right w:space="0" w:sz="0" w:val="nil"/>
+          <w:between w:space="0" w:sz="0" w:val="nil"/>
+        </w:pBdr>
+        <w:shd w:fill="auto" w:val="clear"/>
+        <w:rPr>
           <w:sz w:val="24"/>
           <w:szCs w:val="24"/>
           <w:u w:val="single"/>
-          <w:rtl w:val="0"/>
-        </w:rPr>
-        <w:t xml:space="preserve">Meeting Minutes</w:t>
-      </w:r>
-    </w:p>
-    <w:p>
-      <w:pPr>
-        <w:keepNext w:val="0"/>
-        <w:keepLines w:val="0"/>
-        <w:pageBreakBefore w:val="0"/>
-        <w:widowControl w:val="0"/>
-        <w:pBdr>
-          <w:top w:space="0" w:sz="0" w:val="nil"/>
-          <w:left w:space="0" w:sz="0" w:val="nil"/>
-          <w:bottom w:space="0" w:sz="0" w:val="nil"/>
-          <w:right w:space="0" w:sz="0" w:val="nil"/>
-          <w:between w:space="0" w:sz="0" w:val="nil"/>
-        </w:pBdr>
-        <w:shd w:fill="auto" w:val="clear"/>
+        </w:rPr>
+      </w:pPr>
+      <w:r>
+        <w:rPr>
+          <w:sz w:val="24"/>
+          <w:szCs w:val="24"/>
+          <w:u w:val="single"/>
+          <w:rtl w:val="0"/>
+        </w:rPr>
+        <w:t xml:space="preserve">All meeting minutes are kept in this single document. The latest meeting minutes should be at the beginning of the document. For example, meeting 3 minutes is placed before meeting 2 in the document. The team leader should prepare a basic agenda for the meeting and team members should rotate to be the minutes taker. Each group should have at least one meeting per week, and you may have multiple meetings if needed. </w:t>
+      </w:r>
+    </w:p>
+    <w:p>
+      <w:pPr>
+        <w:keepNext w:val="0"/>
+        <w:keepLines w:val="0"/>
+        <w:pageBreakBefore w:val="0"/>
+        <w:widowControl w:val="0"/>
+        <w:pBdr>
+          <w:top w:space="0" w:sz="0" w:val="nil"/>
+          <w:left w:space="0" w:sz="0" w:val="nil"/>
+          <w:bottom w:space="0" w:sz="0" w:val="nil"/>
+          <w:right w:space="0" w:sz="0" w:val="nil"/>
+          <w:between w:space="0" w:sz="0" w:val="nil"/>
+        </w:pBdr>
+        <w:shd w:fill="auto" w:val="clear"/>
+        <w:rPr>
+          <w:sz w:val="24"/>
+          <w:szCs w:val="24"/>
+          <w:u w:val="single"/>
+        </w:rPr>
+      </w:pPr>
+      <w:r>
+        <w:rPr>
+          <w:rtl w:val="0"/>
+        </w:rPr>
+      </w:r>
+    </w:p>
+    <w:p>
+      <w:pPr>
+        <w:keepNext w:val="0"/>
+        <w:keepLines w:val="0"/>
+        <w:pageBreakBefore w:val="0"/>
+        <w:widowControl w:val="0"/>
+        <w:pBdr>
+          <w:top w:space="0" w:sz="0" w:val="nil"/>
+          <w:left w:space="0" w:sz="0" w:val="nil"/>
+          <w:bottom w:space="0" w:sz="0" w:val="nil"/>
+          <w:right w:space="0" w:sz="0" w:val="nil"/>
+          <w:between w:space="0" w:sz="0" w:val="nil"/>
+        </w:pBdr>
+        <w:shd w:fill="auto" w:val="clear"/>
+        <w:rPr>
+          <w:sz w:val="24"/>
+          <w:szCs w:val="24"/>
+        </w:rPr>
+      </w:pPr>
+      <w:r>
+        <w:rPr>
+          <w:sz w:val="24"/>
+          <w:szCs w:val="24"/>
+          <w:rtl w:val="0"/>
+        </w:rPr>
+        <w:t xml:space="preserve">Some meeting links are posted in Discord</w:t>
+      </w:r>
+    </w:p>
+    <w:p>
+      <w:pPr>
+        <w:keepNext w:val="0"/>
+        <w:keepLines w:val="0"/>
+        <w:pageBreakBefore w:val="0"/>
+        <w:widowControl w:val="0"/>
+        <w:pBdr>
+          <w:top w:space="0" w:sz="0" w:val="nil"/>
+          <w:left w:space="0" w:sz="0" w:val="nil"/>
+          <w:bottom w:space="0" w:sz="0" w:val="nil"/>
+          <w:right w:space="0" w:sz="0" w:val="nil"/>
+          <w:between w:space="0" w:sz="0" w:val="nil"/>
+        </w:pBdr>
+        <w:shd w:fill="auto" w:val="clear"/>
+        <w:rPr>
+          <w:sz w:val="24"/>
+          <w:szCs w:val="24"/>
+          <w:u w:val="single"/>
+        </w:rPr>
+      </w:pPr>
+      <w:r>
+        <w:rPr>
+          <w:rtl w:val="0"/>
+        </w:rPr>
+      </w:r>
+    </w:p>
+    <w:p>
+      <w:pPr>
         <w:jc w:val="center"/>
         <w:rPr>
           <w:b w:val="1"/>
@@ -158,59 +261,29 @@
       </w:pPr>
       <w:r>
         <w:rPr>
-          <w:rtl w:val="0"/>
-        </w:rPr>
-      </w:r>
-    </w:p>
-    <w:p>
-      <w:pPr>
-        <w:keepNext w:val="0"/>
-        <w:keepLines w:val="0"/>
-        <w:pageBreakBefore w:val="0"/>
-        <w:widowControl w:val="0"/>
-        <w:pBdr>
-          <w:top w:space="0" w:sz="0" w:val="nil"/>
-          <w:left w:space="0" w:sz="0" w:val="nil"/>
-          <w:bottom w:space="0" w:sz="0" w:val="nil"/>
-          <w:right w:space="0" w:sz="0" w:val="nil"/>
-          <w:between w:space="0" w:sz="0" w:val="nil"/>
-        </w:pBdr>
-        <w:shd w:fill="auto" w:val="clear"/>
-        <w:rPr>
+          <w:b w:val="1"/>
           <w:sz w:val="24"/>
           <w:szCs w:val="24"/>
           <w:u w:val="single"/>
-        </w:rPr>
-      </w:pPr>
-      <w:r>
-        <w:rPr>
+          <w:rtl w:val="0"/>
+        </w:rPr>
+        <w:t xml:space="preserve">Meeting 7</w:t>
+      </w:r>
+    </w:p>
+    <w:p>
+      <w:pPr>
+        <w:jc w:val="center"/>
+        <w:rPr>
+          <w:b w:val="1"/>
           <w:sz w:val="24"/>
           <w:szCs w:val="24"/>
           <w:u w:val="single"/>
-          <w:rtl w:val="0"/>
-        </w:rPr>
-        <w:t xml:space="preserve">All meeting minutes are kept in this single document. The latest meeting minutes should be at the beginning of the document. For example, meeting 3 minutes is placed before meeting 2 in the document. The team leader should prepare a basic agenda for the meeting and team members should rotate to be the minutes taker. Each group should have at least one meeting per week, and you may have multiple meetings if needed. </w:t>
-      </w:r>
-    </w:p>
-    <w:p>
-      <w:pPr>
-        <w:jc w:val="center"/>
-        <w:rPr>
-          <w:b w:val="1"/>
-          <w:sz w:val="24"/>
-          <w:szCs w:val="24"/>
-          <w:u w:val="single"/>
-        </w:rPr>
-      </w:pPr>
-      <w:r>
-        <w:rPr>
-          <w:b w:val="1"/>
-          <w:sz w:val="24"/>
-          <w:szCs w:val="24"/>
-          <w:u w:val="single"/>
-          <w:rtl w:val="0"/>
-        </w:rPr>
-        <w:t xml:space="preserve">Meeting 4</w:t>
+        </w:rPr>
+      </w:pPr>
+      <w:r>
+        <w:rPr>
+          <w:rtl w:val="0"/>
+        </w:rPr>
       </w:r>
     </w:p>
     <w:p>
@@ -235,7 +308,7 @@
           <w:szCs w:val="24"/>
           <w:rtl w:val="0"/>
         </w:rPr>
-        <w:t xml:space="preserve">  5/28/24 5:30 - 6:00 PM CST</w:t>
+        <w:t xml:space="preserve">  6/10/24 7:00 - 7:30 PM ET</w:t>
       </w:r>
     </w:p>
     <w:p>
@@ -260,7 +333,7 @@
           <w:szCs w:val="24"/>
           <w:rtl w:val="0"/>
         </w:rPr>
-        <w:t xml:space="preserve">: Group Call - Zoom</w:t>
+        <w:t xml:space="preserve">: Group Call - Zoom </w:t>
       </w:r>
     </w:p>
     <w:p>
@@ -285,7 +358,7 @@
           <w:szCs w:val="24"/>
           <w:rtl w:val="0"/>
         </w:rPr>
-        <w:t xml:space="preserve"> Magnus, Jack</w:t>
+        <w:t xml:space="preserve"> Magnus, Adrian, Jack, Xi</w:t>
       </w:r>
     </w:p>
     <w:p>
@@ -310,7 +383,7 @@
           <w:szCs w:val="24"/>
           <w:rtl w:val="0"/>
         </w:rPr>
-        <w:t xml:space="preserve">Magnus</w:t>
+        <w:t xml:space="preserve">Jack</w:t>
       </w:r>
     </w:p>
     <w:p>
@@ -335,7 +408,7 @@
           <w:szCs w:val="24"/>
           <w:rtl w:val="0"/>
         </w:rPr>
-        <w:t xml:space="preserve">Magnus</w:t>
+        <w:t xml:space="preserve">Jack</w:t>
       </w:r>
     </w:p>
     <w:p>
@@ -360,7 +433,7 @@
           <w:szCs w:val="24"/>
           <w:rtl w:val="0"/>
         </w:rPr>
-        <w:t xml:space="preserve">General QA</w:t>
+        <w:t xml:space="preserve">Iteration2 planning and looking at Iteration3</w:t>
       </w:r>
     </w:p>
     <w:p>
@@ -422,6 +495,174 @@
     <w:p>
       <w:pPr>
         <w:numPr>
+          <w:ilvl w:val="1"/>
+          <w:numId w:val="5"/>
+        </w:numPr>
+        <w:ind w:left="1440" w:hanging="360"/>
+        <w:rPr>
+          <w:sz w:val="24"/>
+          <w:szCs w:val="24"/>
+          <w:u w:val="none"/>
+        </w:rPr>
+      </w:pPr>
+      <w:r>
+        <w:rPr>
+          <w:sz w:val="24"/>
+          <w:szCs w:val="24"/>
+          <w:rtl w:val="0"/>
+        </w:rPr>
+        <w:t xml:space="preserve">Final next week</w:t>
+      </w:r>
+    </w:p>
+    <w:p>
+      <w:pPr>
+        <w:numPr>
+          <w:ilvl w:val="2"/>
+          <w:numId w:val="5"/>
+        </w:numPr>
+        <w:ind w:left="2160" w:hanging="360"/>
+        <w:rPr>
+          <w:sz w:val="24"/>
+          <w:szCs w:val="24"/>
+          <w:u w:val="none"/>
+        </w:rPr>
+      </w:pPr>
+      <w:r>
+        <w:rPr>
+          <w:sz w:val="24"/>
+          <w:szCs w:val="24"/>
+          <w:rtl w:val="0"/>
+        </w:rPr>
+        <w:t xml:space="preserve">Make sure to plan on Examity and follow testing guidelines</w:t>
+      </w:r>
+    </w:p>
+    <w:p>
+      <w:pPr>
+        <w:numPr>
+          <w:ilvl w:val="2"/>
+          <w:numId w:val="5"/>
+        </w:numPr>
+        <w:ind w:left="2160" w:hanging="360"/>
+        <w:rPr>
+          <w:sz w:val="24"/>
+          <w:szCs w:val="24"/>
+          <w:u w:val="none"/>
+        </w:rPr>
+      </w:pPr>
+      <w:r>
+        <w:rPr>
+          <w:sz w:val="24"/>
+          <w:szCs w:val="24"/>
+          <w:rtl w:val="0"/>
+        </w:rPr>
+        <w:t xml:space="preserve">Open book and PDF</w:t>
+      </w:r>
+    </w:p>
+    <w:p>
+      <w:pPr>
+        <w:numPr>
+          <w:ilvl w:val="2"/>
+          <w:numId w:val="5"/>
+        </w:numPr>
+        <w:ind w:left="2160" w:hanging="360"/>
+        <w:rPr>
+          <w:sz w:val="24"/>
+          <w:szCs w:val="24"/>
+          <w:u w:val="none"/>
+        </w:rPr>
+      </w:pPr>
+      <w:r>
+        <w:rPr>
+          <w:sz w:val="24"/>
+          <w:szCs w:val="24"/>
+          <w:rtl w:val="0"/>
+        </w:rPr>
+        <w:t xml:space="preserve">Review class lectures</w:t>
+      </w:r>
+    </w:p>
+    <w:p>
+      <w:pPr>
+        <w:numPr>
+          <w:ilvl w:val="1"/>
+          <w:numId w:val="5"/>
+        </w:numPr>
+        <w:ind w:left="1440" w:hanging="360"/>
+        <w:rPr>
+          <w:sz w:val="24"/>
+          <w:szCs w:val="24"/>
+          <w:u w:val="none"/>
+        </w:rPr>
+      </w:pPr>
+      <w:r>
+        <w:rPr>
+          <w:sz w:val="24"/>
+          <w:szCs w:val="24"/>
+          <w:rtl w:val="0"/>
+        </w:rPr>
+        <w:t xml:space="preserve">Quiz 3 - Will be posted 6/11</w:t>
+      </w:r>
+    </w:p>
+    <w:p>
+      <w:pPr>
+        <w:numPr>
+          <w:ilvl w:val="1"/>
+          <w:numId w:val="5"/>
+        </w:numPr>
+        <w:ind w:left="1440" w:hanging="360"/>
+        <w:rPr>
+          <w:sz w:val="24"/>
+          <w:szCs w:val="24"/>
+          <w:u w:val="none"/>
+        </w:rPr>
+      </w:pPr>
+      <w:r>
+        <w:rPr>
+          <w:sz w:val="24"/>
+          <w:szCs w:val="24"/>
+          <w:rtl w:val="0"/>
+        </w:rPr>
+        <w:t xml:space="preserve">Course evaluation</w:t>
+      </w:r>
+    </w:p>
+    <w:p>
+      <w:pPr>
+        <w:numPr>
+          <w:ilvl w:val="1"/>
+          <w:numId w:val="5"/>
+        </w:numPr>
+        <w:ind w:left="1440" w:hanging="360"/>
+        <w:rPr>
+          <w:sz w:val="24"/>
+          <w:szCs w:val="24"/>
+          <w:u w:val="none"/>
+        </w:rPr>
+      </w:pPr>
+      <w:r>
+        <w:rPr>
+          <w:sz w:val="24"/>
+          <w:szCs w:val="24"/>
+          <w:rtl w:val="0"/>
+        </w:rPr>
+        <w:t xml:space="preserve">Group evaluation</w:t>
+      </w:r>
+    </w:p>
+    <w:p>
+      <w:pPr>
+        <w:ind w:left="1440" w:firstLine="0"/>
+        <w:rPr>
+          <w:sz w:val="24"/>
+          <w:szCs w:val="24"/>
+        </w:rPr>
+      </w:pPr>
+      <w:r>
+        <w:rPr>
+          <w:rtl w:val="0"/>
+        </w:rPr>
+      </w:r>
+    </w:p>
+    <w:p>
+      <w:pPr>
+        <w:numPr>
           <w:ilvl w:val="0"/>
           <w:numId w:val="5"/>
         </w:numPr>
@@ -429,15 +670,504 @@
         <w:rPr>
           <w:sz w:val="24"/>
           <w:szCs w:val="24"/>
-        </w:rPr>
-      </w:pPr>
-      <w:r>
-        <w:rPr>
-          <w:sz w:val="24"/>
-          <w:szCs w:val="24"/>
-          <w:rtl w:val="0"/>
-        </w:rPr>
-        <w:t xml:space="preserve">General Discussion/Questions - 25 mins</w:t>
+          <w:u w:val="none"/>
+        </w:rPr>
+      </w:pPr>
+      <w:r>
+        <w:rPr>
+          <w:sz w:val="24"/>
+          <w:szCs w:val="24"/>
+          <w:rtl w:val="0"/>
+        </w:rPr>
+        <w:t xml:space="preserve">Giving Kudos - 5 mins</w:t>
+      </w:r>
+    </w:p>
+    <w:p>
+      <w:pPr>
+        <w:numPr>
+          <w:ilvl w:val="1"/>
+          <w:numId w:val="5"/>
+        </w:numPr>
+        <w:ind w:left="1440" w:hanging="360"/>
+        <w:rPr>
+          <w:sz w:val="24"/>
+          <w:szCs w:val="24"/>
+          <w:u w:val="none"/>
+        </w:rPr>
+      </w:pPr>
+      <w:r>
+        <w:rPr>
+          <w:sz w:val="24"/>
+          <w:szCs w:val="24"/>
+          <w:rtl w:val="0"/>
+        </w:rPr>
+        <w:t xml:space="preserve">Adrian - Continued work on log-in</w:t>
+      </w:r>
+    </w:p>
+    <w:p>
+      <w:pPr>
+        <w:numPr>
+          <w:ilvl w:val="1"/>
+          <w:numId w:val="5"/>
+        </w:numPr>
+        <w:ind w:left="1440" w:hanging="360"/>
+        <w:rPr>
+          <w:sz w:val="24"/>
+          <w:szCs w:val="24"/>
+          <w:u w:val="none"/>
+        </w:rPr>
+      </w:pPr>
+      <w:r>
+        <w:rPr>
+          <w:sz w:val="24"/>
+          <w:szCs w:val="24"/>
+          <w:rtl w:val="0"/>
+        </w:rPr>
+        <w:t xml:space="preserve">Jack - Changes on PivotalTracker</w:t>
+      </w:r>
+    </w:p>
+    <w:p>
+      <w:pPr>
+        <w:numPr>
+          <w:ilvl w:val="1"/>
+          <w:numId w:val="5"/>
+        </w:numPr>
+        <w:ind w:left="1440" w:hanging="360"/>
+        <w:rPr>
+          <w:sz w:val="24"/>
+          <w:szCs w:val="24"/>
+          <w:u w:val="none"/>
+        </w:rPr>
+      </w:pPr>
+      <w:r>
+        <w:rPr>
+          <w:sz w:val="24"/>
+          <w:szCs w:val="24"/>
+          <w:rtl w:val="0"/>
+        </w:rPr>
+        <w:t xml:space="preserve">Xi - Updating DB ERD</w:t>
+      </w:r>
+    </w:p>
+    <w:p>
+      <w:pPr>
+        <w:ind w:left="1440" w:firstLine="0"/>
+        <w:rPr>
+          <w:sz w:val="24"/>
+          <w:szCs w:val="24"/>
+        </w:rPr>
+      </w:pPr>
+      <w:r>
+        <w:rPr>
+          <w:rtl w:val="0"/>
+        </w:rPr>
+      </w:r>
+    </w:p>
+    <w:p>
+      <w:pPr>
+        <w:numPr>
+          <w:ilvl w:val="0"/>
+          <w:numId w:val="5"/>
+        </w:numPr>
+        <w:ind w:left="720" w:hanging="360"/>
+        <w:rPr>
+          <w:sz w:val="24"/>
+          <w:szCs w:val="24"/>
+        </w:rPr>
+      </w:pPr>
+      <w:r>
+        <w:rPr>
+          <w:sz w:val="24"/>
+          <w:szCs w:val="24"/>
+          <w:rtl w:val="0"/>
+        </w:rPr>
+        <w:t xml:space="preserve">Iteration2 - Due Tuesday 6 AM ET prefer Monday evening - 10 mins</w:t>
+      </w:r>
+    </w:p>
+    <w:p>
+      <w:pPr>
+        <w:numPr>
+          <w:ilvl w:val="1"/>
+          <w:numId w:val="5"/>
+        </w:numPr>
+        <w:ind w:left="1440" w:hanging="360"/>
+        <w:rPr>
+          <w:sz w:val="24"/>
+          <w:szCs w:val="24"/>
+          <w:u w:val="none"/>
+        </w:rPr>
+      </w:pPr>
+      <w:r>
+        <w:rPr>
+          <w:sz w:val="24"/>
+          <w:szCs w:val="24"/>
+          <w:rtl w:val="0"/>
+        </w:rPr>
+        <w:t xml:space="preserve">Adrian will handle Iteration2 Presentation</w:t>
+      </w:r>
+    </w:p>
+    <w:p>
+      <w:pPr>
+        <w:numPr>
+          <w:ilvl w:val="1"/>
+          <w:numId w:val="5"/>
+        </w:numPr>
+        <w:ind w:left="1440" w:hanging="360"/>
+        <w:rPr>
+          <w:sz w:val="24"/>
+          <w:szCs w:val="24"/>
+          <w:u w:val="none"/>
+        </w:rPr>
+      </w:pPr>
+      <w:r>
+        <w:rPr>
+          <w:sz w:val="24"/>
+          <w:szCs w:val="24"/>
+          <w:rtl w:val="0"/>
+        </w:rPr>
+        <w:t xml:space="preserve">Make sure progress report hours are up to date</w:t>
+      </w:r>
+    </w:p>
+    <w:p>
+      <w:pPr>
+        <w:numPr>
+          <w:ilvl w:val="1"/>
+          <w:numId w:val="5"/>
+        </w:numPr>
+        <w:ind w:left="1440" w:hanging="360"/>
+        <w:rPr>
+          <w:sz w:val="24"/>
+          <w:szCs w:val="24"/>
+          <w:u w:val="none"/>
+        </w:rPr>
+      </w:pPr>
+      <w:r>
+        <w:rPr>
+          <w:sz w:val="24"/>
+          <w:szCs w:val="24"/>
+          <w:rtl w:val="0"/>
+        </w:rPr>
+        <w:t xml:space="preserve">Will submit before 10 PM CT</w:t>
+      </w:r>
+    </w:p>
+    <w:p>
+      <w:pPr>
+        <w:ind w:left="1440" w:firstLine="0"/>
+        <w:rPr>
+          <w:sz w:val="24"/>
+          <w:szCs w:val="24"/>
+        </w:rPr>
+      </w:pPr>
+      <w:r>
+        <w:rPr>
+          <w:rtl w:val="0"/>
+        </w:rPr>
+      </w:r>
+    </w:p>
+    <w:p>
+      <w:pPr>
+        <w:numPr>
+          <w:ilvl w:val="0"/>
+          <w:numId w:val="5"/>
+        </w:numPr>
+        <w:ind w:left="720" w:hanging="360"/>
+        <w:rPr>
+          <w:sz w:val="24"/>
+          <w:szCs w:val="24"/>
+        </w:rPr>
+      </w:pPr>
+      <w:r>
+        <w:rPr>
+          <w:sz w:val="24"/>
+          <w:szCs w:val="24"/>
+          <w:rtl w:val="0"/>
+        </w:rPr>
+        <w:t xml:space="preserve">Iteration3 - 15 mins</w:t>
+      </w:r>
+    </w:p>
+    <w:p>
+      <w:pPr>
+        <w:numPr>
+          <w:ilvl w:val="1"/>
+          <w:numId w:val="5"/>
+        </w:numPr>
+        <w:ind w:left="1440" w:hanging="360"/>
+        <w:rPr>
+          <w:sz w:val="24"/>
+          <w:szCs w:val="24"/>
+          <w:u w:val="none"/>
+        </w:rPr>
+      </w:pPr>
+      <w:r>
+        <w:rPr>
+          <w:sz w:val="24"/>
+          <w:szCs w:val="24"/>
+          <w:rtl w:val="0"/>
+        </w:rPr>
+        <w:t xml:space="preserve">Saw Jordany’s message - Team1</w:t>
+      </w:r>
+    </w:p>
+    <w:p>
+      <w:pPr>
+        <w:numPr>
+          <w:ilvl w:val="2"/>
+          <w:numId w:val="5"/>
+        </w:numPr>
+        <w:ind w:left="2160" w:hanging="360"/>
+        <w:rPr>
+          <w:sz w:val="24"/>
+          <w:szCs w:val="24"/>
+          <w:u w:val="none"/>
+        </w:rPr>
+      </w:pPr>
+      <w:r>
+        <w:rPr>
+          <w:sz w:val="24"/>
+          <w:szCs w:val="24"/>
+          <w:rtl w:val="0"/>
+        </w:rPr>
+        <w:t xml:space="preserve">They’re doing email notifications</w:t>
+      </w:r>
+    </w:p>
+    <w:p>
+      <w:pPr>
+        <w:numPr>
+          <w:ilvl w:val="2"/>
+          <w:numId w:val="5"/>
+        </w:numPr>
+        <w:ind w:left="2160" w:hanging="360"/>
+        <w:rPr>
+          <w:sz w:val="24"/>
+          <w:szCs w:val="24"/>
+          <w:u w:val="none"/>
+        </w:rPr>
+      </w:pPr>
+      <w:r>
+        <w:rPr>
+          <w:sz w:val="24"/>
+          <w:szCs w:val="24"/>
+          <w:rtl w:val="0"/>
+        </w:rPr>
+        <w:t xml:space="preserve">Wants to use Auth0 for something</w:t>
+      </w:r>
+    </w:p>
+    <w:p>
+      <w:pPr>
+        <w:numPr>
+          <w:ilvl w:val="2"/>
+          <w:numId w:val="5"/>
+        </w:numPr>
+        <w:ind w:left="2160" w:hanging="360"/>
+        <w:rPr>
+          <w:sz w:val="24"/>
+          <w:szCs w:val="24"/>
+          <w:u w:val="none"/>
+        </w:rPr>
+      </w:pPr>
+      <w:r>
+        <w:rPr>
+          <w:sz w:val="24"/>
+          <w:szCs w:val="24"/>
+          <w:rtl w:val="0"/>
+        </w:rPr>
+        <w:t xml:space="preserve">Can look into it, not required (to my knowledge)</w:t>
+      </w:r>
+    </w:p>
+    <w:p>
+      <w:pPr>
+        <w:numPr>
+          <w:ilvl w:val="3"/>
+          <w:numId w:val="5"/>
+        </w:numPr>
+        <w:ind w:left="2880" w:hanging="360"/>
+        <w:rPr>
+          <w:sz w:val="24"/>
+          <w:szCs w:val="24"/>
+          <w:u w:val="none"/>
+        </w:rPr>
+      </w:pPr>
+      <w:r>
+        <w:rPr>
+          <w:sz w:val="24"/>
+          <w:szCs w:val="24"/>
+          <w:rtl w:val="0"/>
+        </w:rPr>
+        <w:t xml:space="preserve">Provided my email - no updates as of now</w:t>
+      </w:r>
+    </w:p>
+    <w:p>
+      <w:pPr>
+        <w:numPr>
+          <w:ilvl w:val="1"/>
+          <w:numId w:val="5"/>
+        </w:numPr>
+        <w:ind w:left="1440" w:hanging="360"/>
+        <w:rPr>
+          <w:sz w:val="24"/>
+          <w:szCs w:val="24"/>
+          <w:u w:val="none"/>
+        </w:rPr>
+      </w:pPr>
+      <w:r>
+        <w:rPr>
+          <w:sz w:val="24"/>
+          <w:szCs w:val="24"/>
+          <w:rtl w:val="0"/>
+        </w:rPr>
+        <w:t xml:space="preserve">DB Implementation</w:t>
+      </w:r>
+    </w:p>
+    <w:p>
+      <w:pPr>
+        <w:numPr>
+          <w:ilvl w:val="1"/>
+          <w:numId w:val="5"/>
+        </w:numPr>
+        <w:ind w:left="1440" w:hanging="360"/>
+        <w:rPr>
+          <w:sz w:val="24"/>
+          <w:szCs w:val="24"/>
+          <w:u w:val="none"/>
+        </w:rPr>
+      </w:pPr>
+      <w:r>
+        <w:rPr>
+          <w:sz w:val="24"/>
+          <w:szCs w:val="24"/>
+          <w:rtl w:val="0"/>
+        </w:rPr>
+        <w:t xml:space="preserve">Everyone will present in the last Iteration - Try to block an hour to 1h30 (Can try to do asynch)</w:t>
+      </w:r>
+    </w:p>
+    <w:p>
+      <w:pPr>
+        <w:numPr>
+          <w:ilvl w:val="2"/>
+          <w:numId w:val="5"/>
+        </w:numPr>
+        <w:ind w:left="2160" w:hanging="360"/>
+        <w:rPr>
+          <w:sz w:val="24"/>
+          <w:szCs w:val="24"/>
+          <w:u w:val="none"/>
+        </w:rPr>
+      </w:pPr>
+      <w:r>
+        <w:rPr>
+          <w:sz w:val="24"/>
+          <w:szCs w:val="24"/>
+          <w:rtl w:val="0"/>
+        </w:rPr>
+        <w:t xml:space="preserve">Magnus - Discuss overview of project, early setbacks, and collaborating.</w:t>
+      </w:r>
+    </w:p>
+    <w:p>
+      <w:pPr>
+        <w:numPr>
+          <w:ilvl w:val="2"/>
+          <w:numId w:val="5"/>
+        </w:numPr>
+        <w:ind w:left="2160" w:hanging="360"/>
+        <w:rPr>
+          <w:sz w:val="24"/>
+          <w:szCs w:val="24"/>
+          <w:u w:val="none"/>
+        </w:rPr>
+      </w:pPr>
+      <w:r>
+        <w:rPr>
+          <w:sz w:val="24"/>
+          <w:szCs w:val="24"/>
+          <w:rtl w:val="0"/>
+        </w:rPr>
+        <w:t xml:space="preserve">Adrian - Discuss user login</w:t>
+      </w:r>
+    </w:p>
+    <w:p>
+      <w:pPr>
+        <w:numPr>
+          <w:ilvl w:val="2"/>
+          <w:numId w:val="5"/>
+        </w:numPr>
+        <w:ind w:left="2160" w:hanging="360"/>
+        <w:rPr>
+          <w:sz w:val="24"/>
+          <w:szCs w:val="24"/>
+          <w:u w:val="none"/>
+        </w:rPr>
+      </w:pPr>
+      <w:r>
+        <w:rPr>
+          <w:sz w:val="24"/>
+          <w:szCs w:val="24"/>
+          <w:rtl w:val="0"/>
+        </w:rPr>
+        <w:t xml:space="preserve">Jack - Early model implementation and current Django models</w:t>
+      </w:r>
+    </w:p>
+    <w:p>
+      <w:pPr>
+        <w:numPr>
+          <w:ilvl w:val="2"/>
+          <w:numId w:val="5"/>
+        </w:numPr>
+        <w:ind w:left="2160" w:hanging="360"/>
+        <w:rPr>
+          <w:sz w:val="24"/>
+          <w:szCs w:val="24"/>
+          <w:u w:val="none"/>
+        </w:rPr>
+      </w:pPr>
+      <w:r>
+        <w:rPr>
+          <w:sz w:val="24"/>
+          <w:szCs w:val="24"/>
+          <w:rtl w:val="0"/>
+        </w:rPr>
+        <w:t xml:space="preserve">Xi - Discuss DB</w:t>
+      </w:r>
+    </w:p>
+    <w:p>
+      <w:pPr>
+        <w:numPr>
+          <w:ilvl w:val="2"/>
+          <w:numId w:val="5"/>
+        </w:numPr>
+        <w:ind w:left="2160" w:hanging="360"/>
+        <w:rPr>
+          <w:sz w:val="24"/>
+          <w:szCs w:val="24"/>
+          <w:u w:val="none"/>
+        </w:rPr>
+      </w:pPr>
+      <w:r>
+        <w:rPr>
+          <w:sz w:val="24"/>
+          <w:szCs w:val="24"/>
+          <w:rtl w:val="0"/>
+        </w:rPr>
+        <w:t xml:space="preserve">TBD (Someone who has presented in previous Iter or has working code) - Do a demo</w:t>
+      </w:r>
+    </w:p>
+    <w:p>
+      <w:pPr>
+        <w:numPr>
+          <w:ilvl w:val="1"/>
+          <w:numId w:val="5"/>
+        </w:numPr>
+        <w:ind w:left="1440" w:hanging="360"/>
+        <w:rPr>
+          <w:sz w:val="24"/>
+          <w:szCs w:val="24"/>
+          <w:u w:val="none"/>
+        </w:rPr>
+      </w:pPr>
+      <w:r>
+        <w:rPr>
+          <w:sz w:val="24"/>
+          <w:szCs w:val="24"/>
+          <w:rtl w:val="0"/>
+        </w:rPr>
+        <w:t xml:space="preserve">Only one week</w:t>
       </w:r>
     </w:p>
     <w:p>
@@ -485,11 +1215,8 @@
       </w:pPr>
       <w:r>
         <w:rPr>
-          <w:sz w:val="24"/>
-          <w:szCs w:val="24"/>
-          <w:rtl w:val="0"/>
-        </w:rPr>
-        <w:t xml:space="preserve">N/A</w:t>
+          <w:rtl w:val="0"/>
+        </w:rPr>
       </w:r>
     </w:p>
     <w:p>
@@ -544,7 +1271,52 @@
           <w:szCs w:val="24"/>
           <w:rtl w:val="0"/>
         </w:rPr>
-        <w:t xml:space="preserve">NA</w:t>
+        <w:t xml:space="preserve">Models - Jack</w:t>
+      </w:r>
+    </w:p>
+    <w:p>
+      <w:pPr>
+        <w:numPr>
+          <w:ilvl w:val="0"/>
+          <w:numId w:val="3"/>
+        </w:numPr>
+        <w:spacing w:line="240" w:lineRule="auto"/>
+        <w:ind w:left="720" w:hanging="360"/>
+        <w:rPr>
+          <w:sz w:val="24"/>
+          <w:szCs w:val="24"/>
+        </w:rPr>
+      </w:pPr>
+      <w:r>
+        <w:rPr>
+          <w:sz w:val="24"/>
+          <w:szCs w:val="24"/>
+          <w:rtl w:val="0"/>
+        </w:rPr>
+        <w:t xml:space="preserve">Adrian - Log-in, tests</w:t>
+      </w:r>
+    </w:p>
+    <w:p>
+      <w:pPr>
+        <w:numPr>
+          <w:ilvl w:val="0"/>
+          <w:numId w:val="3"/>
+        </w:numPr>
+        <w:spacing w:line="240" w:lineRule="auto"/>
+        <w:ind w:left="720" w:hanging="360"/>
+        <w:rPr>
+          <w:sz w:val="24"/>
+          <w:szCs w:val="24"/>
+          <w:u w:val="none"/>
+        </w:rPr>
+      </w:pPr>
+      <w:r>
+        <w:rPr>
+          <w:sz w:val="24"/>
+          <w:szCs w:val="24"/>
+          <w:rtl w:val="0"/>
+        </w:rPr>
+        <w:t xml:space="preserve">Xi - DB</w:t>
       </w:r>
     </w:p>
     <w:p>
@@ -596,7 +1368,7 @@
           <w:szCs w:val="24"/>
           <w:rtl w:val="0"/>
         </w:rPr>
-        <w:t xml:space="preserve">Jack and Adrian to review any docs in google docs</w:t>
+        <w:t xml:space="preserve">Magnus will create Iteration3 powerpoint draft and send to team to add their slides</w:t>
       </w:r>
     </w:p>
     <w:p>
@@ -618,7 +1390,55 @@
           <w:szCs w:val="24"/>
           <w:rtl w:val="0"/>
         </w:rPr>
-        <w:t xml:space="preserve">Xi to continue working on DB</w:t>
+        <w:t xml:space="preserve">Xi will finish implementation of DB</w:t>
+      </w:r>
+    </w:p>
+    <w:p>
+      <w:pPr>
+        <w:numPr>
+          <w:ilvl w:val="0"/>
+          <w:numId w:val="8"/>
+        </w:numPr>
+        <w:ind w:left="720" w:hanging="360"/>
+        <w:rPr>
+          <w:sz w:val="24"/>
+          <w:szCs w:val="24"/>
+          <w:u w:val="none"/>
+        </w:rPr>
+      </w:pPr>
+      <w:r>
+        <w:rPr>
+          <w:sz w:val="24"/>
+          <w:szCs w:val="24"/>
+          <w:rtl w:val="0"/>
+        </w:rPr>
+        <w:t xml:space="preserve">Start marking cases in pivotal tracker</w:t>
+      </w:r>
+    </w:p>
+    <w:p>
+      <w:pPr>
+        <w:keepNext w:val="0"/>
+        <w:keepLines w:val="0"/>
+        <w:pageBreakBefore w:val="0"/>
+        <w:widowControl w:val="0"/>
+        <w:pBdr>
+          <w:top w:space="0" w:sz="0" w:val="nil"/>
+          <w:left w:space="0" w:sz="0" w:val="nil"/>
+          <w:bottom w:space="0" w:sz="0" w:val="nil"/>
+          <w:right w:space="0" w:sz="0" w:val="nil"/>
+          <w:between w:space="0" w:sz="0" w:val="nil"/>
+        </w:pBdr>
+        <w:shd w:fill="auto" w:val="clear"/>
+        <w:rPr>
+          <w:sz w:val="24"/>
+          <w:szCs w:val="24"/>
+          <w:u w:val="single"/>
+        </w:rPr>
+      </w:pPr>
+      <w:r>
+        <w:rPr>
+          <w:rtl w:val="0"/>
+        </w:rPr>
       </w:r>
     </w:p>
     <w:p>
@@ -633,78 +1453,72 @@
       </w:pPr>
       <w:r>
         <w:rPr>
-          <w:rtl w:val="0"/>
-        </w:rPr>
-      </w:r>
-    </w:p>
-    <w:p>
-      <w:pPr>
-        <w:jc w:val="center"/>
-        <w:rPr>
           <w:b w:val="1"/>
           <w:sz w:val="24"/>
           <w:szCs w:val="24"/>
           <w:u w:val="single"/>
-        </w:rPr>
-      </w:pPr>
-      <w:r>
-        <w:rPr>
-          <w:rtl w:val="0"/>
-        </w:rPr>
-      </w:r>
-    </w:p>
-    <w:p>
-      <w:pPr>
-        <w:jc w:val="center"/>
-        <w:rPr>
-          <w:b w:val="1"/>
-          <w:sz w:val="24"/>
-          <w:szCs w:val="24"/>
-          <w:u w:val="single"/>
-        </w:rPr>
-      </w:pPr>
-      <w:r>
-        <w:rPr>
-          <w:rtl w:val="0"/>
-        </w:rPr>
-      </w:r>
-    </w:p>
-    <w:p>
-      <w:pPr>
-        <w:jc w:val="center"/>
-        <w:rPr>
-          <w:b w:val="1"/>
-          <w:sz w:val="24"/>
-          <w:szCs w:val="24"/>
-          <w:u w:val="single"/>
-        </w:rPr>
-      </w:pPr>
-      <w:r>
-        <w:rPr>
-          <w:rtl w:val="0"/>
-        </w:rPr>
-      </w:r>
-    </w:p>
-    <w:p>
-      <w:pPr>
-        <w:pageBreakBefore w:val="0"/>
-        <w:jc w:val="center"/>
-        <w:rPr>
-          <w:b w:val="1"/>
-          <w:sz w:val="24"/>
-          <w:szCs w:val="24"/>
-          <w:u w:val="single"/>
-        </w:rPr>
-      </w:pPr>
-      <w:r>
-        <w:rPr>
-          <w:b w:val="1"/>
-          <w:sz w:val="24"/>
-          <w:szCs w:val="24"/>
-          <w:u w:val="single"/>
-          <w:rtl w:val="0"/>
-        </w:rPr>
-        <w:t xml:space="preserve">Meeting 3</w:t>
+          <w:rtl w:val="0"/>
+        </w:rPr>
+        <w:t xml:space="preserve">Meeting 6</w:t>
+      </w:r>
+    </w:p>
+    <w:p>
+      <w:pPr>
+        <w:rPr>
+          <w:b w:val="1"/>
+          <w:color w:val="1155cc"/>
+          <w:sz w:val="24"/>
+          <w:szCs w:val="24"/>
+        </w:rPr>
+      </w:pPr>
+      <w:hyperlink r:id="rId7">
+        <w:r>
+          <w:rPr>
+            <w:b w:val="1"/>
+            <w:color w:val="1155cc"/>
+            <w:sz w:val="24"/>
+            <w:szCs w:val="24"/>
+            <w:rtl w:val="0"/>
+          </w:rPr>
+          <w:t xml:space="preserve">https://bostonu.zoom.us/rec/share/BeHaXbfxSJzjWjJ5TKdAGzxch5-nxhh1VHq2bLJ2v0PA5frJFfE1-VMSuKW70tOB.YyLe8kPXSN7YVB1L</w:t>
+        </w:r>
+      </w:hyperlink>
+      <w:r>
+        <w:rPr>
+          <w:rtl w:val="0"/>
+        </w:rPr>
+      </w:r>
+    </w:p>
+    <w:p>
+      <w:pPr>
+        <w:rPr>
+          <w:b w:val="1"/>
+          <w:sz w:val="24"/>
+          <w:szCs w:val="24"/>
+        </w:rPr>
+      </w:pPr>
+      <w:r>
+        <w:rPr>
+          <w:b w:val="1"/>
+          <w:sz w:val="24"/>
+          <w:szCs w:val="24"/>
+          <w:rtl w:val="0"/>
+        </w:rPr>
+        <w:t xml:space="preserve">(Access Password: JP.t^f$5) </w:t>
+      </w:r>
+    </w:p>
+    <w:p>
+      <w:pPr>
+        <w:rPr>
+          <w:b w:val="1"/>
+          <w:sz w:val="24"/>
+          <w:szCs w:val="24"/>
+        </w:rPr>
+      </w:pPr>
+      <w:r>
+        <w:rPr>
+          <w:rtl w:val="0"/>
+        </w:rPr>
       </w:r>
     </w:p>
     <w:p>
@@ -729,7 +1543,7 @@
           <w:szCs w:val="24"/>
           <w:rtl w:val="0"/>
         </w:rPr>
-        <w:t xml:space="preserve">  5/23/24 6:30 - 7:00 PM PST</w:t>
+        <w:t xml:space="preserve">  6/6/24 7:00 - 7:40 PM CST</w:t>
       </w:r>
     </w:p>
     <w:p>
@@ -754,7 +1568,7 @@
           <w:szCs w:val="24"/>
           <w:rtl w:val="0"/>
         </w:rPr>
-        <w:t xml:space="preserve">: Group Call - Zoom</w:t>
+        <w:t xml:space="preserve">: Group Call - Zoom </w:t>
       </w:r>
     </w:p>
     <w:p>
@@ -779,7 +1593,7 @@
           <w:szCs w:val="24"/>
           <w:rtl w:val="0"/>
         </w:rPr>
-        <w:t xml:space="preserve"> Magnus, Jack</w:t>
+        <w:t xml:space="preserve"> Magnus, Adrian, Jack</w:t>
       </w:r>
     </w:p>
     <w:p>
@@ -804,7 +1618,7 @@
           <w:szCs w:val="24"/>
           <w:rtl w:val="0"/>
         </w:rPr>
-        <w:t xml:space="preserve">Magnus</w:t>
+        <w:t xml:space="preserve">Jack</w:t>
       </w:r>
     </w:p>
     <w:p>
@@ -829,7 +1643,7 @@
           <w:szCs w:val="24"/>
           <w:rtl w:val="0"/>
         </w:rPr>
-        <w:t xml:space="preserve">Magnus</w:t>
+        <w:t xml:space="preserve">Jack</w:t>
       </w:r>
     </w:p>
     <w:p>
@@ -854,7 +1668,7 @@
           <w:szCs w:val="24"/>
           <w:rtl w:val="0"/>
         </w:rPr>
-        <w:t xml:space="preserve">Review Coding Standards, Iteration 1 Assignments</w:t>
+        <w:t xml:space="preserve">Feedback Discussion from Class and Iteration 2 Planning</w:t>
       </w:r>
     </w:p>
     <w:p>
@@ -910,7 +1724,64 @@
           <w:szCs w:val="24"/>
           <w:rtl w:val="0"/>
         </w:rPr>
-        <w:t xml:space="preserve">Reminders - 5 mins</w:t>
+        <w:t xml:space="preserve">Reminders</w:t>
+      </w:r>
+    </w:p>
+    <w:p>
+      <w:pPr>
+        <w:numPr>
+          <w:ilvl w:val="1"/>
+          <w:numId w:val="5"/>
+        </w:numPr>
+        <w:ind w:left="1440" w:hanging="360"/>
+        <w:rPr>
+          <w:sz w:val="24"/>
+          <w:szCs w:val="24"/>
+          <w:u w:val="none"/>
+        </w:rPr>
+      </w:pPr>
+      <w:r>
+        <w:rPr>
+          <w:sz w:val="24"/>
+          <w:szCs w:val="24"/>
+          <w:rtl w:val="0"/>
+        </w:rPr>
+        <w:t xml:space="preserve">Iteration2 - Due Tuesday 6 AM ET prefer Monday evening</w:t>
+      </w:r>
+    </w:p>
+    <w:p>
+      <w:pPr>
+        <w:numPr>
+          <w:ilvl w:val="1"/>
+          <w:numId w:val="5"/>
+        </w:numPr>
+        <w:ind w:left="1440" w:hanging="360"/>
+        <w:rPr>
+          <w:sz w:val="24"/>
+          <w:szCs w:val="24"/>
+        </w:rPr>
+      </w:pPr>
+      <w:r>
+        <w:rPr>
+          <w:sz w:val="24"/>
+          <w:szCs w:val="24"/>
+          <w:rtl w:val="0"/>
+        </w:rPr>
+        <w:t xml:space="preserve">Need to review PR and test</w:t>
+      </w:r>
+    </w:p>
+    <w:p>
+      <w:pPr>
+        <w:ind w:left="1440" w:firstLine="0"/>
+        <w:rPr>
+          <w:sz w:val="24"/>
+          <w:szCs w:val="24"/>
+        </w:rPr>
+      </w:pPr>
+      <w:r>
+        <w:rPr>
+          <w:rtl w:val="0"/>
+        </w:rPr>
       </w:r>
     </w:p>
     <w:p>
@@ -931,7 +1802,520 @@
           <w:szCs w:val="24"/>
           <w:rtl w:val="0"/>
         </w:rPr>
-        <w:t xml:space="preserve">Assignment Discussion - 10 mins</w:t>
+        <w:t xml:space="preserve">Iteration2</w:t>
+      </w:r>
+    </w:p>
+    <w:p>
+      <w:pPr>
+        <w:numPr>
+          <w:ilvl w:val="1"/>
+          <w:numId w:val="5"/>
+        </w:numPr>
+        <w:ind w:left="1440" w:hanging="360"/>
+        <w:rPr>
+          <w:sz w:val="24"/>
+          <w:szCs w:val="24"/>
+          <w:u w:val="none"/>
+        </w:rPr>
+      </w:pPr>
+      <w:r>
+        <w:rPr>
+          <w:sz w:val="24"/>
+          <w:szCs w:val="24"/>
+          <w:rtl w:val="0"/>
+        </w:rPr>
+        <w:t xml:space="preserve">Code cleanup</w:t>
+      </w:r>
+    </w:p>
+    <w:p>
+      <w:pPr>
+        <w:numPr>
+          <w:ilvl w:val="1"/>
+          <w:numId w:val="5"/>
+        </w:numPr>
+        <w:ind w:left="1440" w:hanging="360"/>
+        <w:rPr>
+          <w:sz w:val="24"/>
+          <w:szCs w:val="24"/>
+          <w:u w:val="none"/>
+        </w:rPr>
+      </w:pPr>
+      <w:r>
+        <w:rPr>
+          <w:sz w:val="24"/>
+          <w:szCs w:val="24"/>
+          <w:rtl w:val="0"/>
+        </w:rPr>
+        <w:t xml:space="preserve">Database implementation</w:t>
+      </w:r>
+    </w:p>
+    <w:p>
+      <w:pPr>
+        <w:rPr>
+          <w:sz w:val="24"/>
+          <w:szCs w:val="24"/>
+        </w:rPr>
+      </w:pPr>
+      <w:r>
+        <w:rPr>
+          <w:rtl w:val="0"/>
+        </w:rPr>
+      </w:r>
+    </w:p>
+    <w:p>
+      <w:pPr>
+        <w:rPr>
+          <w:b w:val="1"/>
+          <w:sz w:val="24"/>
+          <w:szCs w:val="24"/>
+        </w:rPr>
+      </w:pPr>
+      <w:r>
+        <w:rPr>
+          <w:b w:val="1"/>
+          <w:sz w:val="24"/>
+          <w:szCs w:val="24"/>
+          <w:rtl w:val="0"/>
+        </w:rPr>
+        <w:t xml:space="preserve">Discussions:</w:t>
+      </w:r>
+    </w:p>
+    <w:p>
+      <w:pPr>
+        <w:numPr>
+          <w:ilvl w:val="0"/>
+          <w:numId w:val="2"/>
+        </w:numPr>
+        <w:ind w:left="720" w:hanging="360"/>
+        <w:rPr>
+          <w:sz w:val="24"/>
+          <w:szCs w:val="24"/>
+        </w:rPr>
+      </w:pPr>
+      <w:r>
+        <w:rPr>
+          <w:sz w:val="24"/>
+          <w:szCs w:val="24"/>
+          <w:rtl w:val="0"/>
+        </w:rPr>
+        <w:t xml:space="preserve">Discussed Xi’s database class diagram</w:t>
+      </w:r>
+    </w:p>
+    <w:p>
+      <w:pPr>
+        <w:numPr>
+          <w:ilvl w:val="1"/>
+          <w:numId w:val="2"/>
+        </w:numPr>
+        <w:ind w:left="1440" w:hanging="360"/>
+        <w:rPr>
+          <w:sz w:val="24"/>
+          <w:szCs w:val="24"/>
+        </w:rPr>
+      </w:pPr>
+      <w:r>
+        <w:rPr>
+          <w:sz w:val="24"/>
+          <w:szCs w:val="24"/>
+          <w:rtl w:val="0"/>
+        </w:rPr>
+        <w:t xml:space="preserve">We consolidated some classes on the diagram to better model the project</w:t>
+      </w:r>
+    </w:p>
+    <w:p>
+      <w:pPr>
+        <w:rPr>
+          <w:b w:val="1"/>
+          <w:sz w:val="24"/>
+          <w:szCs w:val="24"/>
+        </w:rPr>
+      </w:pPr>
+      <w:r>
+        <w:rPr>
+          <w:rtl w:val="0"/>
+        </w:rPr>
+      </w:r>
+    </w:p>
+    <w:p>
+      <w:pPr>
+        <w:spacing w:line="240" w:lineRule="auto"/>
+        <w:rPr>
+          <w:b w:val="1"/>
+          <w:sz w:val="24"/>
+          <w:szCs w:val="24"/>
+        </w:rPr>
+      </w:pPr>
+      <w:r>
+        <w:rPr>
+          <w:b w:val="1"/>
+          <w:sz w:val="24"/>
+          <w:szCs w:val="24"/>
+          <w:rtl w:val="0"/>
+        </w:rPr>
+        <w:t xml:space="preserve">Key Decisions</w:t>
+      </w:r>
+    </w:p>
+    <w:p>
+      <w:pPr>
+        <w:numPr>
+          <w:ilvl w:val="0"/>
+          <w:numId w:val="3"/>
+        </w:numPr>
+        <w:spacing w:line="240" w:lineRule="auto"/>
+        <w:ind w:left="720" w:hanging="360"/>
+        <w:rPr>
+          <w:sz w:val="24"/>
+          <w:szCs w:val="24"/>
+        </w:rPr>
+      </w:pPr>
+      <w:r>
+        <w:rPr>
+          <w:sz w:val="24"/>
+          <w:szCs w:val="24"/>
+          <w:rtl w:val="0"/>
+        </w:rPr>
+        <w:t xml:space="preserve">DB implementation will be part of Iteration3</w:t>
+      </w:r>
+    </w:p>
+    <w:p>
+      <w:pPr>
+        <w:numPr>
+          <w:ilvl w:val="0"/>
+          <w:numId w:val="3"/>
+        </w:numPr>
+        <w:spacing w:line="240" w:lineRule="auto"/>
+        <w:ind w:left="720" w:hanging="360"/>
+        <w:rPr>
+          <w:sz w:val="24"/>
+          <w:szCs w:val="24"/>
+          <w:u w:val="none"/>
+        </w:rPr>
+      </w:pPr>
+      <w:r>
+        <w:rPr>
+          <w:sz w:val="24"/>
+          <w:szCs w:val="24"/>
+          <w:rtl w:val="0"/>
+        </w:rPr>
+        <w:t xml:space="preserve">Jack and Xi will present Iteration3</w:t>
+      </w:r>
+    </w:p>
+    <w:p>
+      <w:pPr>
+        <w:rPr>
+          <w:sz w:val="24"/>
+          <w:szCs w:val="24"/>
+        </w:rPr>
+      </w:pPr>
+      <w:r>
+        <w:rPr>
+          <w:rtl w:val="0"/>
+        </w:rPr>
+      </w:r>
+    </w:p>
+    <w:p>
+      <w:pPr>
+        <w:rPr>
+          <w:b w:val="1"/>
+          <w:sz w:val="24"/>
+          <w:szCs w:val="24"/>
+        </w:rPr>
+      </w:pPr>
+      <w:r>
+        <w:rPr>
+          <w:b w:val="1"/>
+          <w:sz w:val="24"/>
+          <w:szCs w:val="24"/>
+          <w:rtl w:val="0"/>
+        </w:rPr>
+        <w:t xml:space="preserve">Action Items:</w:t>
+      </w:r>
+    </w:p>
+    <w:p>
+      <w:pPr>
+        <w:numPr>
+          <w:ilvl w:val="0"/>
+          <w:numId w:val="8"/>
+        </w:numPr>
+        <w:ind w:left="720" w:hanging="360"/>
+        <w:rPr>
+          <w:sz w:val="24"/>
+          <w:szCs w:val="24"/>
+        </w:rPr>
+      </w:pPr>
+      <w:r>
+        <w:rPr>
+          <w:sz w:val="24"/>
+          <w:szCs w:val="24"/>
+          <w:rtl w:val="0"/>
+        </w:rPr>
+        <w:t xml:space="preserve">Magnus will review Adrian’s PR and approve at latest Friday evening</w:t>
+      </w:r>
+    </w:p>
+    <w:p>
+      <w:pPr>
+        <w:numPr>
+          <w:ilvl w:val="0"/>
+          <w:numId w:val="8"/>
+        </w:numPr>
+        <w:ind w:left="720" w:hanging="360"/>
+        <w:rPr>
+          <w:sz w:val="24"/>
+          <w:szCs w:val="24"/>
+          <w:u w:val="none"/>
+        </w:rPr>
+      </w:pPr>
+      <w:r>
+        <w:rPr>
+          <w:sz w:val="24"/>
+          <w:szCs w:val="24"/>
+          <w:rtl w:val="0"/>
+        </w:rPr>
+        <w:t xml:space="preserve">Adrian will present Iteration2</w:t>
+      </w:r>
+      <w:r>
+        <w:rPr>
+          <w:rtl w:val="0"/>
+        </w:rPr>
+      </w:r>
+    </w:p>
+    <w:p>
+      <w:pPr>
+        <w:jc w:val="center"/>
+        <w:rPr>
+          <w:b w:val="1"/>
+          <w:sz w:val="24"/>
+          <w:szCs w:val="24"/>
+          <w:u w:val="single"/>
+        </w:rPr>
+      </w:pPr>
+      <w:r>
+        <w:rPr>
+          <w:rtl w:val="0"/>
+        </w:rPr>
+      </w:r>
+    </w:p>
+    <w:p>
+      <w:pPr>
+        <w:jc w:val="center"/>
+        <w:rPr>
+          <w:b w:val="1"/>
+          <w:sz w:val="24"/>
+          <w:szCs w:val="24"/>
+          <w:u w:val="single"/>
+        </w:rPr>
+      </w:pPr>
+      <w:r>
+        <w:rPr>
+          <w:b w:val="1"/>
+          <w:sz w:val="24"/>
+          <w:szCs w:val="24"/>
+          <w:u w:val="single"/>
+          <w:rtl w:val="0"/>
+        </w:rPr>
+        <w:t xml:space="preserve">Meeting 5</w:t>
+      </w:r>
+    </w:p>
+    <w:p>
+      <w:pPr>
+        <w:rPr>
+          <w:sz w:val="24"/>
+          <w:szCs w:val="24"/>
+        </w:rPr>
+      </w:pPr>
+      <w:r>
+        <w:rPr>
+          <w:b w:val="1"/>
+          <w:sz w:val="24"/>
+          <w:szCs w:val="24"/>
+          <w:rtl w:val="0"/>
+        </w:rPr>
+        <w:t xml:space="preserve">Date and Time:</w:t>
+      </w:r>
+      <w:r>
+        <w:rPr>
+          <w:sz w:val="24"/>
+          <w:szCs w:val="24"/>
+          <w:rtl w:val="0"/>
+        </w:rPr>
+        <w:t xml:space="preserve">  6/3/24 5:30 - 6:00 PM CST</w:t>
+      </w:r>
+    </w:p>
+    <w:p>
+      <w:pPr>
+        <w:rPr>
+          <w:sz w:val="24"/>
+          <w:szCs w:val="24"/>
+        </w:rPr>
+      </w:pPr>
+      <w:r>
+        <w:rPr>
+          <w:b w:val="1"/>
+          <w:sz w:val="24"/>
+          <w:szCs w:val="24"/>
+          <w:rtl w:val="0"/>
+        </w:rPr>
+        <w:t xml:space="preserve">Place</w:t>
+      </w:r>
+      <w:r>
+        <w:rPr>
+          <w:sz w:val="24"/>
+          <w:szCs w:val="24"/>
+          <w:rtl w:val="0"/>
+        </w:rPr>
+        <w:t xml:space="preserve">: Group Call - Zoom (video on loom) </w:t>
+      </w:r>
+      <w:hyperlink r:id="rId8">
+        <w:r>
+          <w:rPr>
+            <w:color w:val="1155cc"/>
+            <w:sz w:val="24"/>
+            <w:szCs w:val="24"/>
+            <w:u w:val="single"/>
+            <w:rtl w:val="0"/>
+          </w:rPr>
+          <w:t xml:space="preserve">Loom recording</w:t>
+        </w:r>
+      </w:hyperlink>
+      <w:r>
+        <w:rPr>
+          <w:rtl w:val="0"/>
+        </w:rPr>
+      </w:r>
+    </w:p>
+    <w:p>
+      <w:pPr>
+        <w:rPr>
+          <w:sz w:val="24"/>
+          <w:szCs w:val="24"/>
+        </w:rPr>
+      </w:pPr>
+      <w:r>
+        <w:rPr>
+          <w:b w:val="1"/>
+          <w:sz w:val="24"/>
+          <w:szCs w:val="24"/>
+          <w:rtl w:val="0"/>
+        </w:rPr>
+        <w:t xml:space="preserve">Participants:</w:t>
+      </w:r>
+      <w:r>
+        <w:rPr>
+          <w:sz w:val="24"/>
+          <w:szCs w:val="24"/>
+          <w:rtl w:val="0"/>
+        </w:rPr>
+        <w:t xml:space="preserve"> Adrian, Jack, Xi</w:t>
+      </w:r>
+    </w:p>
+    <w:p>
+      <w:pPr>
+        <w:rPr>
+          <w:sz w:val="24"/>
+          <w:szCs w:val="24"/>
+        </w:rPr>
+      </w:pPr>
+      <w:r>
+        <w:rPr>
+          <w:b w:val="1"/>
+          <w:sz w:val="24"/>
+          <w:szCs w:val="24"/>
+          <w:rtl w:val="0"/>
+        </w:rPr>
+        <w:t xml:space="preserve">Minutes taker: </w:t>
+      </w:r>
+      <w:r>
+        <w:rPr>
+          <w:sz w:val="24"/>
+          <w:szCs w:val="24"/>
+          <w:rtl w:val="0"/>
+        </w:rPr>
+        <w:t xml:space="preserve">Jack</w:t>
+      </w:r>
+    </w:p>
+    <w:p>
+      <w:pPr>
+        <w:rPr>
+          <w:sz w:val="24"/>
+          <w:szCs w:val="24"/>
+        </w:rPr>
+      </w:pPr>
+      <w:r>
+        <w:rPr>
+          <w:b w:val="1"/>
+          <w:sz w:val="24"/>
+          <w:szCs w:val="24"/>
+          <w:rtl w:val="0"/>
+        </w:rPr>
+        <w:t xml:space="preserve">Timekeeper: </w:t>
+      </w:r>
+      <w:r>
+        <w:rPr>
+          <w:sz w:val="24"/>
+          <w:szCs w:val="24"/>
+          <w:rtl w:val="0"/>
+        </w:rPr>
+        <w:t xml:space="preserve">Jack</w:t>
+      </w:r>
+    </w:p>
+    <w:p>
+      <w:pPr>
+        <w:rPr>
+          <w:sz w:val="24"/>
+          <w:szCs w:val="24"/>
+        </w:rPr>
+      </w:pPr>
+      <w:r>
+        <w:rPr>
+          <w:b w:val="1"/>
+          <w:sz w:val="24"/>
+          <w:szCs w:val="24"/>
+          <w:rtl w:val="0"/>
+        </w:rPr>
+        <w:t xml:space="preserve">Purpose: </w:t>
+      </w:r>
+      <w:r>
+        <w:rPr>
+          <w:sz w:val="24"/>
+          <w:szCs w:val="24"/>
+          <w:rtl w:val="0"/>
+        </w:rPr>
+        <w:t xml:space="preserve">Feedback Discussion and Iteration 2 Planning</w:t>
+      </w:r>
+    </w:p>
+    <w:p>
+      <w:pPr>
+        <w:rPr>
+          <w:sz w:val="24"/>
+          <w:szCs w:val="24"/>
+        </w:rPr>
+      </w:pPr>
+      <w:r>
+        <w:rPr>
+          <w:rtl w:val="0"/>
+        </w:rPr>
+      </w:r>
+    </w:p>
+    <w:p>
+      <w:pPr>
+        <w:rPr>
+          <w:sz w:val="24"/>
+          <w:szCs w:val="24"/>
+        </w:rPr>
+      </w:pPr>
+      <w:r>
+        <w:rPr>
+          <w:b w:val="1"/>
+          <w:sz w:val="24"/>
+          <w:szCs w:val="24"/>
+          <w:rtl w:val="0"/>
+        </w:rPr>
+        <w:t xml:space="preserve">Agenda:</w:t>
+      </w:r>
+      <w:r>
+        <w:rPr>
+          <w:rtl w:val="0"/>
+        </w:rPr>
       </w:r>
     </w:p>
     <w:p>
@@ -952,7 +2336,72 @@
           <w:szCs w:val="24"/>
           <w:rtl w:val="0"/>
         </w:rPr>
-        <w:t xml:space="preserve">General Discussion/Questions - 15 mins</w:t>
+        <w:t xml:space="preserve">Reminders: Lab 3 and Quiz - 5 mins</w:t>
+      </w:r>
+    </w:p>
+    <w:p>
+      <w:pPr>
+        <w:numPr>
+          <w:ilvl w:val="0"/>
+          <w:numId w:val="5"/>
+        </w:numPr>
+        <w:ind w:left="720" w:hanging="360"/>
+        <w:rPr>
+          <w:sz w:val="24"/>
+          <w:szCs w:val="24"/>
+        </w:rPr>
+      </w:pPr>
+      <w:r>
+        <w:rPr>
+          <w:sz w:val="24"/>
+          <w:szCs w:val="24"/>
+          <w:rtl w:val="0"/>
+        </w:rPr>
+        <w:t xml:space="preserve">Discuss Xi’s DB implementation and how to apply it for next iteration - 15 mins</w:t>
+      </w:r>
+    </w:p>
+    <w:p>
+      <w:pPr>
+        <w:numPr>
+          <w:ilvl w:val="0"/>
+          <w:numId w:val="5"/>
+        </w:numPr>
+        <w:ind w:left="720" w:hanging="360"/>
+        <w:rPr>
+          <w:sz w:val="24"/>
+          <w:szCs w:val="24"/>
+          <w:u w:val="none"/>
+        </w:rPr>
+      </w:pPr>
+      <w:r>
+        <w:rPr>
+          <w:sz w:val="24"/>
+          <w:szCs w:val="24"/>
+          <w:rtl w:val="0"/>
+        </w:rPr>
+        <w:t xml:space="preserve">Take a look at Zhang’s feedback - 5 mins</w:t>
+      </w:r>
+    </w:p>
+    <w:p>
+      <w:pPr>
+        <w:numPr>
+          <w:ilvl w:val="0"/>
+          <w:numId w:val="5"/>
+        </w:numPr>
+        <w:ind w:left="720" w:hanging="360"/>
+        <w:rPr>
+          <w:sz w:val="24"/>
+          <w:szCs w:val="24"/>
+          <w:u w:val="none"/>
+        </w:rPr>
+      </w:pPr>
+      <w:r>
+        <w:rPr>
+          <w:sz w:val="24"/>
+          <w:szCs w:val="24"/>
+          <w:rtl w:val="0"/>
+        </w:rPr>
+        <w:t xml:space="preserve">QA - 5 mins</w:t>
       </w:r>
     </w:p>
     <w:p>
@@ -1004,7 +2453,29 @@
           <w:szCs w:val="24"/>
           <w:rtl w:val="0"/>
         </w:rPr>
-        <w:t xml:space="preserve">N/A</w:t>
+        <w:t xml:space="preserve">Discussed Xi’s database class diagram</w:t>
+      </w:r>
+    </w:p>
+    <w:p>
+      <w:pPr>
+        <w:numPr>
+          <w:ilvl w:val="1"/>
+          <w:numId w:val="2"/>
+        </w:numPr>
+        <w:ind w:left="1440" w:hanging="360"/>
+        <w:rPr>
+          <w:sz w:val="24"/>
+          <w:szCs w:val="24"/>
+          <w:u w:val="none"/>
+        </w:rPr>
+      </w:pPr>
+      <w:r>
+        <w:rPr>
+          <w:sz w:val="24"/>
+          <w:szCs w:val="24"/>
+          <w:rtl w:val="0"/>
+        </w:rPr>
+        <w:t xml:space="preserve">We consolidated some classes on the diagram to better model the project</w:t>
       </w:r>
     </w:p>
     <w:p>
@@ -1059,7 +2530,7 @@
           <w:szCs w:val="24"/>
           <w:rtl w:val="0"/>
         </w:rPr>
-        <w:t xml:space="preserve">Make sure to follow PR template and coding standards</w:t>
+        <w:t xml:space="preserve">NA</w:t>
       </w:r>
     </w:p>
     <w:p>
@@ -1111,7 +2582,7 @@
           <w:szCs w:val="24"/>
           <w:rtl w:val="0"/>
         </w:rPr>
-        <w:t xml:space="preserve">Jack and Xi - Implement the Questions model</w:t>
+        <w:t xml:space="preserve">Xi will finish the DB ERD design diagram</w:t>
       </w:r>
     </w:p>
     <w:p>
@@ -1133,7 +2604,29 @@
           <w:szCs w:val="24"/>
           <w:rtl w:val="0"/>
         </w:rPr>
-        <w:t xml:space="preserve">Adrian - Implement user login</w:t>
+        <w:t xml:space="preserve">Jack will create stories for the next iteration</w:t>
+      </w:r>
+    </w:p>
+    <w:p>
+      <w:pPr>
+        <w:numPr>
+          <w:ilvl w:val="0"/>
+          <w:numId w:val="8"/>
+        </w:numPr>
+        <w:ind w:left="720" w:hanging="360"/>
+        <w:rPr>
+          <w:sz w:val="24"/>
+          <w:szCs w:val="24"/>
+          <w:u w:val="none"/>
+        </w:rPr>
+      </w:pPr>
+      <w:r>
+        <w:rPr>
+          <w:sz w:val="24"/>
+          <w:szCs w:val="24"/>
+          <w:rtl w:val="0"/>
+        </w:rPr>
+        <w:t xml:space="preserve">Adrian will provide instructions for running the user login code</w:t>
       </w:r>
     </w:p>
     <w:p>
@@ -1154,102 +2647,22 @@
     </w:p>
     <w:p>
       <w:pPr>
-        <w:keepNext w:val="0"/>
-        <w:keepLines w:val="0"/>
-        <w:pageBreakBefore w:val="0"/>
-        <w:widowControl w:val="0"/>
-        <w:pBdr>
-          <w:top w:space="0" w:sz="0" w:val="nil"/>
-          <w:left w:space="0" w:sz="0" w:val="nil"/>
-          <w:bottom w:space="0" w:sz="0" w:val="nil"/>
-          <w:right w:space="0" w:sz="0" w:val="nil"/>
-          <w:between w:space="0" w:sz="0" w:val="nil"/>
-        </w:pBdr>
-        <w:shd w:fill="auto" w:val="clear"/>
         <w:jc w:val="center"/>
         <w:rPr>
+          <w:sz w:val="24"/>
+          <w:szCs w:val="24"/>
+        </w:rPr>
+      </w:pPr>
+      <w:r>
+        <w:rPr>
           <w:b w:val="1"/>
           <w:sz w:val="24"/>
           <w:szCs w:val="24"/>
           <w:u w:val="single"/>
-        </w:rPr>
-      </w:pPr>
-      <w:r>
-        <w:rPr>
-          <w:rtl w:val="0"/>
-        </w:rPr>
-      </w:r>
-    </w:p>
-    <w:p>
-      <w:pPr>
-        <w:keepNext w:val="0"/>
-        <w:keepLines w:val="0"/>
-        <w:pageBreakBefore w:val="0"/>
-        <w:widowControl w:val="0"/>
-        <w:pBdr>
-          <w:top w:space="0" w:sz="0" w:val="nil"/>
-          <w:left w:space="0" w:sz="0" w:val="nil"/>
-          <w:bottom w:space="0" w:sz="0" w:val="nil"/>
-          <w:right w:space="0" w:sz="0" w:val="nil"/>
-          <w:between w:space="0" w:sz="0" w:val="nil"/>
-        </w:pBdr>
-        <w:shd w:fill="auto" w:val="clear"/>
-        <w:jc w:val="center"/>
-        <w:rPr>
-          <w:b w:val="1"/>
-          <w:sz w:val="24"/>
-          <w:szCs w:val="24"/>
-          <w:u w:val="single"/>
-        </w:rPr>
-      </w:pPr>
-      <w:r>
-        <w:rPr>
-          <w:rtl w:val="0"/>
-        </w:rPr>
-      </w:r>
-    </w:p>
-    <w:p>
-      <w:pPr>
-        <w:keepNext w:val="0"/>
-        <w:keepLines w:val="0"/>
-        <w:pageBreakBefore w:val="0"/>
-        <w:widowControl w:val="0"/>
-        <w:pBdr>
-          <w:top w:space="0" w:sz="0" w:val="nil"/>
-          <w:left w:space="0" w:sz="0" w:val="nil"/>
-          <w:bottom w:space="0" w:sz="0" w:val="nil"/>
-          <w:right w:space="0" w:sz="0" w:val="nil"/>
-          <w:between w:space="0" w:sz="0" w:val="nil"/>
-        </w:pBdr>
-        <w:shd w:fill="auto" w:val="clear"/>
-        <w:jc w:val="center"/>
-        <w:rPr>
-          <w:b w:val="1"/>
-          <w:sz w:val="24"/>
-          <w:szCs w:val="24"/>
-          <w:u w:val="single"/>
-        </w:rPr>
-      </w:pPr>
-      <w:r>
-        <w:rPr>
-          <w:b w:val="1"/>
-          <w:sz w:val="24"/>
-          <w:szCs w:val="24"/>
-          <w:u w:val="single"/>
-          <w:rtl w:val="0"/>
-        </w:rPr>
-        <w:t xml:space="preserve">Meeting 2 </w:t>
-      </w:r>
-    </w:p>
-    <w:p>
-      <w:pPr>
-        <w:rPr>
-          <w:b w:val="1"/>
-          <w:sz w:val="24"/>
-          <w:szCs w:val="24"/>
-          <w:u w:val="single"/>
-        </w:rPr>
-      </w:pPr>
+          <w:rtl w:val="0"/>
+        </w:rPr>
+        <w:t xml:space="preserve">Meeting 4</w:t>
+      </w:r>
       <w:r>
         <w:rPr>
           <w:rtl w:val="0"/>
@@ -1278,7 +2691,7 @@
           <w:szCs w:val="24"/>
           <w:rtl w:val="0"/>
         </w:rPr>
-        <w:t xml:space="preserve">  5/20/24 7:00 - 7:30 PM PST</w:t>
+        <w:t xml:space="preserve">  5/28/24 5:30 - 6:00 PM CST</w:t>
       </w:r>
     </w:p>
     <w:p>
@@ -1353,7 +2766,7 @@
           <w:szCs w:val="24"/>
           <w:rtl w:val="0"/>
         </w:rPr>
-        <w:t xml:space="preserve">Jack</w:t>
+        <w:t xml:space="preserve">Magnus</w:t>
       </w:r>
     </w:p>
     <w:p>
@@ -1374,8 +2787,11 @@
       </w:r>
       <w:r>
         <w:rPr>
-          <w:rtl w:val="0"/>
-        </w:rPr>
+          <w:sz w:val="24"/>
+          <w:szCs w:val="24"/>
+          <w:rtl w:val="0"/>
+        </w:rPr>
+        <w:t xml:space="preserve">Magnus</w:t>
       </w:r>
     </w:p>
     <w:p>
@@ -1400,7 +2816,7 @@
           <w:szCs w:val="24"/>
           <w:rtl w:val="0"/>
         </w:rPr>
-        <w:t xml:space="preserve">SPPP Review, New project, and Code for Iteration 1</w:t>
+        <w:t xml:space="preserve">General QA</w:t>
       </w:r>
     </w:p>
     <w:p>
@@ -1462,6 +2878,1046 @@
     <w:p>
       <w:pPr>
         <w:numPr>
+          <w:ilvl w:val="0"/>
+          <w:numId w:val="5"/>
+        </w:numPr>
+        <w:ind w:left="720" w:hanging="360"/>
+        <w:rPr>
+          <w:sz w:val="24"/>
+          <w:szCs w:val="24"/>
+        </w:rPr>
+      </w:pPr>
+      <w:r>
+        <w:rPr>
+          <w:sz w:val="24"/>
+          <w:szCs w:val="24"/>
+          <w:rtl w:val="0"/>
+        </w:rPr>
+        <w:t xml:space="preserve">General Discussion/Questions - 25 mins</w:t>
+      </w:r>
+    </w:p>
+    <w:p>
+      <w:pPr>
+        <w:rPr>
+          <w:sz w:val="24"/>
+          <w:szCs w:val="24"/>
+        </w:rPr>
+      </w:pPr>
+      <w:r>
+        <w:rPr>
+          <w:rtl w:val="0"/>
+        </w:rPr>
+      </w:r>
+    </w:p>
+    <w:p>
+      <w:pPr>
+        <w:rPr>
+          <w:b w:val="1"/>
+          <w:sz w:val="24"/>
+          <w:szCs w:val="24"/>
+        </w:rPr>
+      </w:pPr>
+      <w:r>
+        <w:rPr>
+          <w:b w:val="1"/>
+          <w:sz w:val="24"/>
+          <w:szCs w:val="24"/>
+          <w:rtl w:val="0"/>
+        </w:rPr>
+        <w:t xml:space="preserve">Discussions:</w:t>
+      </w:r>
+    </w:p>
+    <w:p>
+      <w:pPr>
+        <w:numPr>
+          <w:ilvl w:val="0"/>
+          <w:numId w:val="2"/>
+        </w:numPr>
+        <w:ind w:left="720" w:hanging="360"/>
+        <w:rPr>
+          <w:sz w:val="24"/>
+          <w:szCs w:val="24"/>
+        </w:rPr>
+      </w:pPr>
+      <w:r>
+        <w:rPr>
+          <w:sz w:val="24"/>
+          <w:szCs w:val="24"/>
+          <w:rtl w:val="0"/>
+        </w:rPr>
+        <w:t xml:space="preserve">N/A</w:t>
+      </w:r>
+    </w:p>
+    <w:p>
+      <w:pPr>
+        <w:rPr>
+          <w:b w:val="1"/>
+          <w:sz w:val="24"/>
+          <w:szCs w:val="24"/>
+        </w:rPr>
+      </w:pPr>
+      <w:r>
+        <w:rPr>
+          <w:rtl w:val="0"/>
+        </w:rPr>
+      </w:r>
+    </w:p>
+    <w:p>
+      <w:pPr>
+        <w:spacing w:line="240" w:lineRule="auto"/>
+        <w:rPr>
+          <w:b w:val="1"/>
+          <w:sz w:val="24"/>
+          <w:szCs w:val="24"/>
+        </w:rPr>
+      </w:pPr>
+      <w:r>
+        <w:rPr>
+          <w:b w:val="1"/>
+          <w:sz w:val="24"/>
+          <w:szCs w:val="24"/>
+          <w:rtl w:val="0"/>
+        </w:rPr>
+        <w:t xml:space="preserve">Key Decisions</w:t>
+      </w:r>
+    </w:p>
+    <w:p>
+      <w:pPr>
+        <w:numPr>
+          <w:ilvl w:val="0"/>
+          <w:numId w:val="3"/>
+        </w:numPr>
+        <w:spacing w:line="240" w:lineRule="auto"/>
+        <w:ind w:left="720" w:hanging="360"/>
+        <w:rPr>
+          <w:sz w:val="24"/>
+          <w:szCs w:val="24"/>
+        </w:rPr>
+      </w:pPr>
+      <w:r>
+        <w:rPr>
+          <w:sz w:val="24"/>
+          <w:szCs w:val="24"/>
+          <w:rtl w:val="0"/>
+        </w:rPr>
+        <w:t xml:space="preserve">NA</w:t>
+      </w:r>
+    </w:p>
+    <w:p>
+      <w:pPr>
+        <w:rPr>
+          <w:sz w:val="24"/>
+          <w:szCs w:val="24"/>
+        </w:rPr>
+      </w:pPr>
+      <w:r>
+        <w:rPr>
+          <w:rtl w:val="0"/>
+        </w:rPr>
+      </w:r>
+    </w:p>
+    <w:p>
+      <w:pPr>
+        <w:rPr>
+          <w:b w:val="1"/>
+          <w:sz w:val="24"/>
+          <w:szCs w:val="24"/>
+        </w:rPr>
+      </w:pPr>
+      <w:r>
+        <w:rPr>
+          <w:b w:val="1"/>
+          <w:sz w:val="24"/>
+          <w:szCs w:val="24"/>
+          <w:rtl w:val="0"/>
+        </w:rPr>
+        <w:t xml:space="preserve">Action Items:</w:t>
+      </w:r>
+    </w:p>
+    <w:p>
+      <w:pPr>
+        <w:numPr>
+          <w:ilvl w:val="0"/>
+          <w:numId w:val="8"/>
+        </w:numPr>
+        <w:ind w:left="720" w:hanging="360"/>
+        <w:rPr>
+          <w:sz w:val="24"/>
+          <w:szCs w:val="24"/>
+        </w:rPr>
+      </w:pPr>
+      <w:r>
+        <w:rPr>
+          <w:sz w:val="24"/>
+          <w:szCs w:val="24"/>
+          <w:rtl w:val="0"/>
+        </w:rPr>
+        <w:t xml:space="preserve">Jack and Adrian to review any docs in google docs</w:t>
+      </w:r>
+    </w:p>
+    <w:p>
+      <w:pPr>
+        <w:numPr>
+          <w:ilvl w:val="0"/>
+          <w:numId w:val="8"/>
+        </w:numPr>
+        <w:ind w:left="720" w:hanging="360"/>
+        <w:rPr>
+          <w:sz w:val="24"/>
+          <w:szCs w:val="24"/>
+          <w:u w:val="none"/>
+        </w:rPr>
+      </w:pPr>
+      <w:r>
+        <w:rPr>
+          <w:sz w:val="24"/>
+          <w:szCs w:val="24"/>
+          <w:rtl w:val="0"/>
+        </w:rPr>
+        <w:t xml:space="preserve">Xi to continue working on DB</w:t>
+      </w:r>
+    </w:p>
+    <w:p>
+      <w:pPr>
+        <w:jc w:val="center"/>
+        <w:rPr>
+          <w:b w:val="1"/>
+          <w:sz w:val="24"/>
+          <w:szCs w:val="24"/>
+          <w:u w:val="single"/>
+        </w:rPr>
+      </w:pPr>
+      <w:r>
+        <w:rPr>
+          <w:rtl w:val="0"/>
+        </w:rPr>
+      </w:r>
+    </w:p>
+    <w:p>
+      <w:pPr>
+        <w:jc w:val="center"/>
+        <w:rPr>
+          <w:b w:val="1"/>
+          <w:sz w:val="24"/>
+          <w:szCs w:val="24"/>
+          <w:u w:val="single"/>
+        </w:rPr>
+      </w:pPr>
+      <w:r>
+        <w:rPr>
+          <w:rtl w:val="0"/>
+        </w:rPr>
+      </w:r>
+    </w:p>
+    <w:p>
+      <w:pPr>
+        <w:jc w:val="center"/>
+        <w:rPr>
+          <w:b w:val="1"/>
+          <w:sz w:val="24"/>
+          <w:szCs w:val="24"/>
+          <w:u w:val="single"/>
+        </w:rPr>
+      </w:pPr>
+      <w:r>
+        <w:rPr>
+          <w:rtl w:val="0"/>
+        </w:rPr>
+      </w:r>
+    </w:p>
+    <w:p>
+      <w:pPr>
+        <w:jc w:val="center"/>
+        <w:rPr>
+          <w:b w:val="1"/>
+          <w:sz w:val="24"/>
+          <w:szCs w:val="24"/>
+          <w:u w:val="single"/>
+        </w:rPr>
+      </w:pPr>
+      <w:r>
+        <w:rPr>
+          <w:rtl w:val="0"/>
+        </w:rPr>
+      </w:r>
+    </w:p>
+    <w:p>
+      <w:pPr>
+        <w:pageBreakBefore w:val="0"/>
+        <w:jc w:val="center"/>
+        <w:rPr>
+          <w:b w:val="1"/>
+          <w:sz w:val="24"/>
+          <w:szCs w:val="24"/>
+          <w:u w:val="single"/>
+        </w:rPr>
+      </w:pPr>
+      <w:r>
+        <w:rPr>
+          <w:b w:val="1"/>
+          <w:sz w:val="24"/>
+          <w:szCs w:val="24"/>
+          <w:u w:val="single"/>
+          <w:rtl w:val="0"/>
+        </w:rPr>
+        <w:t xml:space="preserve">Meeting 3</w:t>
+      </w:r>
+    </w:p>
+    <w:p>
+      <w:pPr>
+        <w:rPr>
+          <w:sz w:val="24"/>
+          <w:szCs w:val="24"/>
+        </w:rPr>
+      </w:pPr>
+      <w:r>
+        <w:rPr>
+          <w:b w:val="1"/>
+          <w:sz w:val="24"/>
+          <w:szCs w:val="24"/>
+          <w:rtl w:val="0"/>
+        </w:rPr>
+        <w:t xml:space="preserve">Date and Time:</w:t>
+      </w:r>
+      <w:r>
+        <w:rPr>
+          <w:sz w:val="24"/>
+          <w:szCs w:val="24"/>
+          <w:rtl w:val="0"/>
+        </w:rPr>
+        <w:t xml:space="preserve">  5/23/24 6:30 - 7:00 PM PST</w:t>
+      </w:r>
+    </w:p>
+    <w:p>
+      <w:pPr>
+        <w:rPr>
+          <w:sz w:val="24"/>
+          <w:szCs w:val="24"/>
+        </w:rPr>
+      </w:pPr>
+      <w:r>
+        <w:rPr>
+          <w:b w:val="1"/>
+          <w:sz w:val="24"/>
+          <w:szCs w:val="24"/>
+          <w:rtl w:val="0"/>
+        </w:rPr>
+        <w:t xml:space="preserve">Place</w:t>
+      </w:r>
+      <w:r>
+        <w:rPr>
+          <w:sz w:val="24"/>
+          <w:szCs w:val="24"/>
+          <w:rtl w:val="0"/>
+        </w:rPr>
+        <w:t xml:space="preserve">: Group Call - Zoom</w:t>
+      </w:r>
+    </w:p>
+    <w:p>
+      <w:pPr>
+        <w:rPr>
+          <w:sz w:val="24"/>
+          <w:szCs w:val="24"/>
+        </w:rPr>
+      </w:pPr>
+      <w:r>
+        <w:rPr>
+          <w:b w:val="1"/>
+          <w:sz w:val="24"/>
+          <w:szCs w:val="24"/>
+          <w:rtl w:val="0"/>
+        </w:rPr>
+        <w:t xml:space="preserve">Participants:</w:t>
+      </w:r>
+      <w:r>
+        <w:rPr>
+          <w:sz w:val="24"/>
+          <w:szCs w:val="24"/>
+          <w:rtl w:val="0"/>
+        </w:rPr>
+        <w:t xml:space="preserve"> Magnus, Jack</w:t>
+      </w:r>
+    </w:p>
+    <w:p>
+      <w:pPr>
+        <w:rPr>
+          <w:sz w:val="24"/>
+          <w:szCs w:val="24"/>
+        </w:rPr>
+      </w:pPr>
+      <w:r>
+        <w:rPr>
+          <w:b w:val="1"/>
+          <w:sz w:val="24"/>
+          <w:szCs w:val="24"/>
+          <w:rtl w:val="0"/>
+        </w:rPr>
+        <w:t xml:space="preserve">Minutes taker: </w:t>
+      </w:r>
+      <w:r>
+        <w:rPr>
+          <w:sz w:val="24"/>
+          <w:szCs w:val="24"/>
+          <w:rtl w:val="0"/>
+        </w:rPr>
+        <w:t xml:space="preserve">Magnus</w:t>
+      </w:r>
+    </w:p>
+    <w:p>
+      <w:pPr>
+        <w:rPr>
+          <w:sz w:val="24"/>
+          <w:szCs w:val="24"/>
+        </w:rPr>
+      </w:pPr>
+      <w:r>
+        <w:rPr>
+          <w:b w:val="1"/>
+          <w:sz w:val="24"/>
+          <w:szCs w:val="24"/>
+          <w:rtl w:val="0"/>
+        </w:rPr>
+        <w:t xml:space="preserve">Timekeeper: </w:t>
+      </w:r>
+      <w:r>
+        <w:rPr>
+          <w:sz w:val="24"/>
+          <w:szCs w:val="24"/>
+          <w:rtl w:val="0"/>
+        </w:rPr>
+        <w:t xml:space="preserve">Magnus</w:t>
+      </w:r>
+    </w:p>
+    <w:p>
+      <w:pPr>
+        <w:rPr>
+          <w:sz w:val="24"/>
+          <w:szCs w:val="24"/>
+        </w:rPr>
+      </w:pPr>
+      <w:r>
+        <w:rPr>
+          <w:b w:val="1"/>
+          <w:sz w:val="24"/>
+          <w:szCs w:val="24"/>
+          <w:rtl w:val="0"/>
+        </w:rPr>
+        <w:t xml:space="preserve">Purpose: </w:t>
+      </w:r>
+      <w:r>
+        <w:rPr>
+          <w:sz w:val="24"/>
+          <w:szCs w:val="24"/>
+          <w:rtl w:val="0"/>
+        </w:rPr>
+        <w:t xml:space="preserve">Review Coding Standards, Iteration 1 Assignments</w:t>
+      </w:r>
+    </w:p>
+    <w:p>
+      <w:pPr>
+        <w:rPr>
+          <w:sz w:val="24"/>
+          <w:szCs w:val="24"/>
+        </w:rPr>
+      </w:pPr>
+      <w:r>
+        <w:rPr>
+          <w:rtl w:val="0"/>
+        </w:rPr>
+      </w:r>
+    </w:p>
+    <w:p>
+      <w:pPr>
+        <w:rPr>
+          <w:sz w:val="24"/>
+          <w:szCs w:val="24"/>
+        </w:rPr>
+      </w:pPr>
+      <w:r>
+        <w:rPr>
+          <w:b w:val="1"/>
+          <w:sz w:val="24"/>
+          <w:szCs w:val="24"/>
+          <w:rtl w:val="0"/>
+        </w:rPr>
+        <w:t xml:space="preserve">Agenda:</w:t>
+      </w:r>
+      <w:r>
+        <w:rPr>
+          <w:rtl w:val="0"/>
+        </w:rPr>
+      </w:r>
+    </w:p>
+    <w:p>
+      <w:pPr>
+        <w:numPr>
+          <w:ilvl w:val="0"/>
+          <w:numId w:val="5"/>
+        </w:numPr>
+        <w:ind w:left="720" w:hanging="360"/>
+        <w:rPr>
+          <w:sz w:val="24"/>
+          <w:szCs w:val="24"/>
+        </w:rPr>
+      </w:pPr>
+      <w:r>
+        <w:rPr>
+          <w:sz w:val="24"/>
+          <w:szCs w:val="24"/>
+          <w:rtl w:val="0"/>
+        </w:rPr>
+        <w:t xml:space="preserve">Reminders - 5 mins</w:t>
+      </w:r>
+    </w:p>
+    <w:p>
+      <w:pPr>
+        <w:numPr>
+          <w:ilvl w:val="0"/>
+          <w:numId w:val="5"/>
+        </w:numPr>
+        <w:ind w:left="720" w:hanging="360"/>
+        <w:rPr>
+          <w:sz w:val="24"/>
+          <w:szCs w:val="24"/>
+        </w:rPr>
+      </w:pPr>
+      <w:r>
+        <w:rPr>
+          <w:sz w:val="24"/>
+          <w:szCs w:val="24"/>
+          <w:rtl w:val="0"/>
+        </w:rPr>
+        <w:t xml:space="preserve">Assignment Discussion - 10 mins</w:t>
+      </w:r>
+    </w:p>
+    <w:p>
+      <w:pPr>
+        <w:numPr>
+          <w:ilvl w:val="0"/>
+          <w:numId w:val="5"/>
+        </w:numPr>
+        <w:ind w:left="720" w:hanging="360"/>
+        <w:rPr>
+          <w:sz w:val="24"/>
+          <w:szCs w:val="24"/>
+        </w:rPr>
+      </w:pPr>
+      <w:r>
+        <w:rPr>
+          <w:sz w:val="24"/>
+          <w:szCs w:val="24"/>
+          <w:rtl w:val="0"/>
+        </w:rPr>
+        <w:t xml:space="preserve">General Discussion/Questions - 15 mins</w:t>
+      </w:r>
+    </w:p>
+    <w:p>
+      <w:pPr>
+        <w:rPr>
+          <w:sz w:val="24"/>
+          <w:szCs w:val="24"/>
+        </w:rPr>
+      </w:pPr>
+      <w:r>
+        <w:rPr>
+          <w:rtl w:val="0"/>
+        </w:rPr>
+      </w:r>
+    </w:p>
+    <w:p>
+      <w:pPr>
+        <w:rPr>
+          <w:b w:val="1"/>
+          <w:sz w:val="24"/>
+          <w:szCs w:val="24"/>
+        </w:rPr>
+      </w:pPr>
+      <w:r>
+        <w:rPr>
+          <w:b w:val="1"/>
+          <w:sz w:val="24"/>
+          <w:szCs w:val="24"/>
+          <w:rtl w:val="0"/>
+        </w:rPr>
+        <w:t xml:space="preserve">Discussions:</w:t>
+      </w:r>
+    </w:p>
+    <w:p>
+      <w:pPr>
+        <w:numPr>
+          <w:ilvl w:val="0"/>
+          <w:numId w:val="2"/>
+        </w:numPr>
+        <w:ind w:left="720" w:hanging="360"/>
+        <w:rPr>
+          <w:sz w:val="24"/>
+          <w:szCs w:val="24"/>
+        </w:rPr>
+      </w:pPr>
+      <w:r>
+        <w:rPr>
+          <w:sz w:val="24"/>
+          <w:szCs w:val="24"/>
+          <w:rtl w:val="0"/>
+        </w:rPr>
+        <w:t xml:space="preserve">N/A</w:t>
+      </w:r>
+    </w:p>
+    <w:p>
+      <w:pPr>
+        <w:rPr>
+          <w:b w:val="1"/>
+          <w:sz w:val="24"/>
+          <w:szCs w:val="24"/>
+        </w:rPr>
+      </w:pPr>
+      <w:r>
+        <w:rPr>
+          <w:rtl w:val="0"/>
+        </w:rPr>
+      </w:r>
+    </w:p>
+    <w:p>
+      <w:pPr>
+        <w:spacing w:line="240" w:lineRule="auto"/>
+        <w:rPr>
+          <w:b w:val="1"/>
+          <w:sz w:val="24"/>
+          <w:szCs w:val="24"/>
+        </w:rPr>
+      </w:pPr>
+      <w:r>
+        <w:rPr>
+          <w:b w:val="1"/>
+          <w:sz w:val="24"/>
+          <w:szCs w:val="24"/>
+          <w:rtl w:val="0"/>
+        </w:rPr>
+        <w:t xml:space="preserve">Key Decisions</w:t>
+      </w:r>
+    </w:p>
+    <w:p>
+      <w:pPr>
+        <w:numPr>
+          <w:ilvl w:val="0"/>
+          <w:numId w:val="3"/>
+        </w:numPr>
+        <w:spacing w:line="240" w:lineRule="auto"/>
+        <w:ind w:left="720" w:hanging="360"/>
+        <w:rPr>
+          <w:sz w:val="24"/>
+          <w:szCs w:val="24"/>
+        </w:rPr>
+      </w:pPr>
+      <w:r>
+        <w:rPr>
+          <w:sz w:val="24"/>
+          <w:szCs w:val="24"/>
+          <w:rtl w:val="0"/>
+        </w:rPr>
+        <w:t xml:space="preserve">Make sure to follow PR template and coding standards</w:t>
+      </w:r>
+    </w:p>
+    <w:p>
+      <w:pPr>
+        <w:rPr>
+          <w:sz w:val="24"/>
+          <w:szCs w:val="24"/>
+        </w:rPr>
+      </w:pPr>
+      <w:r>
+        <w:rPr>
+          <w:rtl w:val="0"/>
+        </w:rPr>
+      </w:r>
+    </w:p>
+    <w:p>
+      <w:pPr>
+        <w:rPr>
+          <w:b w:val="1"/>
+          <w:sz w:val="24"/>
+          <w:szCs w:val="24"/>
+        </w:rPr>
+      </w:pPr>
+      <w:r>
+        <w:rPr>
+          <w:b w:val="1"/>
+          <w:sz w:val="24"/>
+          <w:szCs w:val="24"/>
+          <w:rtl w:val="0"/>
+        </w:rPr>
+        <w:t xml:space="preserve">Action Items:</w:t>
+      </w:r>
+    </w:p>
+    <w:p>
+      <w:pPr>
+        <w:numPr>
+          <w:ilvl w:val="0"/>
+          <w:numId w:val="8"/>
+        </w:numPr>
+        <w:ind w:left="720" w:hanging="360"/>
+        <w:rPr>
+          <w:sz w:val="24"/>
+          <w:szCs w:val="24"/>
+        </w:rPr>
+      </w:pPr>
+      <w:r>
+        <w:rPr>
+          <w:sz w:val="24"/>
+          <w:szCs w:val="24"/>
+          <w:rtl w:val="0"/>
+        </w:rPr>
+        <w:t xml:space="preserve">Jack and Xi - Implement the Questions model</w:t>
+      </w:r>
+    </w:p>
+    <w:p>
+      <w:pPr>
+        <w:numPr>
+          <w:ilvl w:val="0"/>
+          <w:numId w:val="8"/>
+        </w:numPr>
+        <w:ind w:left="720" w:hanging="360"/>
+        <w:rPr>
+          <w:sz w:val="24"/>
+          <w:szCs w:val="24"/>
+          <w:u w:val="none"/>
+        </w:rPr>
+      </w:pPr>
+      <w:r>
+        <w:rPr>
+          <w:sz w:val="24"/>
+          <w:szCs w:val="24"/>
+          <w:rtl w:val="0"/>
+        </w:rPr>
+        <w:t xml:space="preserve">Adrian - Implement user login</w:t>
+      </w:r>
+    </w:p>
+    <w:p>
+      <w:pPr>
+        <w:jc w:val="center"/>
+        <w:rPr>
+          <w:b w:val="1"/>
+          <w:sz w:val="24"/>
+          <w:szCs w:val="24"/>
+          <w:u w:val="single"/>
+        </w:rPr>
+      </w:pPr>
+      <w:r>
+        <w:rPr>
+          <w:rtl w:val="0"/>
+        </w:rPr>
+      </w:r>
+    </w:p>
+    <w:p>
+      <w:pPr>
+        <w:keepNext w:val="0"/>
+        <w:keepLines w:val="0"/>
+        <w:pageBreakBefore w:val="0"/>
+        <w:widowControl w:val="0"/>
+        <w:pBdr>
+          <w:top w:space="0" w:sz="0" w:val="nil"/>
+          <w:left w:space="0" w:sz="0" w:val="nil"/>
+          <w:bottom w:space="0" w:sz="0" w:val="nil"/>
+          <w:right w:space="0" w:sz="0" w:val="nil"/>
+          <w:between w:space="0" w:sz="0" w:val="nil"/>
+        </w:pBdr>
+        <w:shd w:fill="auto" w:val="clear"/>
+        <w:jc w:val="center"/>
+        <w:rPr>
+          <w:b w:val="1"/>
+          <w:sz w:val="24"/>
+          <w:szCs w:val="24"/>
+          <w:u w:val="single"/>
+        </w:rPr>
+      </w:pPr>
+      <w:r>
+        <w:rPr>
+          <w:rtl w:val="0"/>
+        </w:rPr>
+      </w:r>
+    </w:p>
+    <w:p>
+      <w:pPr>
+        <w:keepNext w:val="0"/>
+        <w:keepLines w:val="0"/>
+        <w:pageBreakBefore w:val="0"/>
+        <w:widowControl w:val="0"/>
+        <w:pBdr>
+          <w:top w:space="0" w:sz="0" w:val="nil"/>
+          <w:left w:space="0" w:sz="0" w:val="nil"/>
+          <w:bottom w:space="0" w:sz="0" w:val="nil"/>
+          <w:right w:space="0" w:sz="0" w:val="nil"/>
+          <w:between w:space="0" w:sz="0" w:val="nil"/>
+        </w:pBdr>
+        <w:shd w:fill="auto" w:val="clear"/>
+        <w:jc w:val="center"/>
+        <w:rPr>
+          <w:b w:val="1"/>
+          <w:sz w:val="24"/>
+          <w:szCs w:val="24"/>
+          <w:u w:val="single"/>
+        </w:rPr>
+      </w:pPr>
+      <w:r>
+        <w:rPr>
+          <w:rtl w:val="0"/>
+        </w:rPr>
+      </w:r>
+    </w:p>
+    <w:p>
+      <w:pPr>
+        <w:keepNext w:val="0"/>
+        <w:keepLines w:val="0"/>
+        <w:pageBreakBefore w:val="0"/>
+        <w:widowControl w:val="0"/>
+        <w:pBdr>
+          <w:top w:space="0" w:sz="0" w:val="nil"/>
+          <w:left w:space="0" w:sz="0" w:val="nil"/>
+          <w:bottom w:space="0" w:sz="0" w:val="nil"/>
+          <w:right w:space="0" w:sz="0" w:val="nil"/>
+          <w:between w:space="0" w:sz="0" w:val="nil"/>
+        </w:pBdr>
+        <w:shd w:fill="auto" w:val="clear"/>
+        <w:jc w:val="center"/>
+        <w:rPr>
+          <w:b w:val="1"/>
+          <w:sz w:val="24"/>
+          <w:szCs w:val="24"/>
+          <w:u w:val="single"/>
+        </w:rPr>
+      </w:pPr>
+      <w:r>
+        <w:rPr>
+          <w:b w:val="1"/>
+          <w:sz w:val="24"/>
+          <w:szCs w:val="24"/>
+          <w:u w:val="single"/>
+          <w:rtl w:val="0"/>
+        </w:rPr>
+        <w:t xml:space="preserve">Meeting 2 </w:t>
+      </w:r>
+    </w:p>
+    <w:p>
+      <w:pPr>
+        <w:rPr>
+          <w:b w:val="1"/>
+          <w:sz w:val="24"/>
+          <w:szCs w:val="24"/>
+          <w:u w:val="single"/>
+        </w:rPr>
+      </w:pPr>
+      <w:r>
+        <w:rPr>
+          <w:rtl w:val="0"/>
+        </w:rPr>
+      </w:r>
+    </w:p>
+    <w:p>
+      <w:pPr>
+        <w:rPr>
+          <w:sz w:val="24"/>
+          <w:szCs w:val="24"/>
+        </w:rPr>
+      </w:pPr>
+      <w:r>
+        <w:rPr>
+          <w:b w:val="1"/>
+          <w:sz w:val="24"/>
+          <w:szCs w:val="24"/>
+          <w:rtl w:val="0"/>
+        </w:rPr>
+        <w:t xml:space="preserve">Date and Time:</w:t>
+      </w:r>
+      <w:r>
+        <w:rPr>
+          <w:sz w:val="24"/>
+          <w:szCs w:val="24"/>
+          <w:rtl w:val="0"/>
+        </w:rPr>
+        <w:t xml:space="preserve">  5/20/24 7:00 - 7:30 PM PST</w:t>
+      </w:r>
+    </w:p>
+    <w:p>
+      <w:pPr>
+        <w:rPr>
+          <w:sz w:val="24"/>
+          <w:szCs w:val="24"/>
+        </w:rPr>
+      </w:pPr>
+      <w:r>
+        <w:rPr>
+          <w:b w:val="1"/>
+          <w:sz w:val="24"/>
+          <w:szCs w:val="24"/>
+          <w:rtl w:val="0"/>
+        </w:rPr>
+        <w:t xml:space="preserve">Place</w:t>
+      </w:r>
+      <w:r>
+        <w:rPr>
+          <w:sz w:val="24"/>
+          <w:szCs w:val="24"/>
+          <w:rtl w:val="0"/>
+        </w:rPr>
+        <w:t xml:space="preserve">: Group Call - Zoom</w:t>
+      </w:r>
+    </w:p>
+    <w:p>
+      <w:pPr>
+        <w:rPr>
+          <w:sz w:val="24"/>
+          <w:szCs w:val="24"/>
+        </w:rPr>
+      </w:pPr>
+      <w:r>
+        <w:rPr>
+          <w:b w:val="1"/>
+          <w:sz w:val="24"/>
+          <w:szCs w:val="24"/>
+          <w:rtl w:val="0"/>
+        </w:rPr>
+        <w:t xml:space="preserve">Participants:</w:t>
+      </w:r>
+      <w:r>
+        <w:rPr>
+          <w:sz w:val="24"/>
+          <w:szCs w:val="24"/>
+          <w:rtl w:val="0"/>
+        </w:rPr>
+        <w:t xml:space="preserve"> Magnus, Jack</w:t>
+      </w:r>
+    </w:p>
+    <w:p>
+      <w:pPr>
+        <w:rPr>
+          <w:sz w:val="24"/>
+          <w:szCs w:val="24"/>
+        </w:rPr>
+      </w:pPr>
+      <w:r>
+        <w:rPr>
+          <w:b w:val="1"/>
+          <w:sz w:val="24"/>
+          <w:szCs w:val="24"/>
+          <w:rtl w:val="0"/>
+        </w:rPr>
+        <w:t xml:space="preserve">Minutes taker: </w:t>
+      </w:r>
+      <w:r>
+        <w:rPr>
+          <w:sz w:val="24"/>
+          <w:szCs w:val="24"/>
+          <w:rtl w:val="0"/>
+        </w:rPr>
+        <w:t xml:space="preserve">Jack</w:t>
+      </w:r>
+    </w:p>
+    <w:p>
+      <w:pPr>
+        <w:rPr>
+          <w:sz w:val="24"/>
+          <w:szCs w:val="24"/>
+        </w:rPr>
+      </w:pPr>
+      <w:r>
+        <w:rPr>
+          <w:b w:val="1"/>
+          <w:sz w:val="24"/>
+          <w:szCs w:val="24"/>
+          <w:rtl w:val="0"/>
+        </w:rPr>
+        <w:t xml:space="preserve">Timekeeper: </w:t>
+      </w:r>
+      <w:r>
+        <w:rPr>
+          <w:rtl w:val="0"/>
+        </w:rPr>
+      </w:r>
+    </w:p>
+    <w:p>
+      <w:pPr>
+        <w:rPr>
+          <w:sz w:val="24"/>
+          <w:szCs w:val="24"/>
+        </w:rPr>
+      </w:pPr>
+      <w:r>
+        <w:rPr>
+          <w:b w:val="1"/>
+          <w:sz w:val="24"/>
+          <w:szCs w:val="24"/>
+          <w:rtl w:val="0"/>
+        </w:rPr>
+        <w:t xml:space="preserve">Purpose: </w:t>
+      </w:r>
+      <w:r>
+        <w:rPr>
+          <w:sz w:val="24"/>
+          <w:szCs w:val="24"/>
+          <w:rtl w:val="0"/>
+        </w:rPr>
+        <w:t xml:space="preserve">SPPP Review, New project, and Code for Iteration 1</w:t>
+      </w:r>
+    </w:p>
+    <w:p>
+      <w:pPr>
+        <w:rPr>
+          <w:sz w:val="24"/>
+          <w:szCs w:val="24"/>
+        </w:rPr>
+      </w:pPr>
+      <w:r>
+        <w:rPr>
+          <w:rtl w:val="0"/>
+        </w:rPr>
+      </w:r>
+    </w:p>
+    <w:p>
+      <w:pPr>
+        <w:rPr>
+          <w:sz w:val="24"/>
+          <w:szCs w:val="24"/>
+        </w:rPr>
+      </w:pPr>
+      <w:r>
+        <w:rPr>
+          <w:b w:val="1"/>
+          <w:sz w:val="24"/>
+          <w:szCs w:val="24"/>
+          <w:rtl w:val="0"/>
+        </w:rPr>
+        <w:t xml:space="preserve">Agenda:</w:t>
+      </w:r>
+      <w:r>
+        <w:rPr>
+          <w:rtl w:val="0"/>
+        </w:rPr>
+      </w:r>
+    </w:p>
+    <w:p>
+      <w:pPr>
+        <w:numPr>
+          <w:ilvl w:val="0"/>
+          <w:numId w:val="5"/>
+        </w:numPr>
+        <w:ind w:left="720" w:hanging="360"/>
+        <w:rPr>
+          <w:sz w:val="24"/>
+          <w:szCs w:val="24"/>
+        </w:rPr>
+      </w:pPr>
+      <w:r>
+        <w:rPr>
+          <w:sz w:val="24"/>
+          <w:szCs w:val="24"/>
+          <w:rtl w:val="0"/>
+        </w:rPr>
+        <w:t xml:space="preserve">Reminders - 5 mins</w:t>
+      </w:r>
+    </w:p>
+    <w:p>
+      <w:pPr>
+        <w:numPr>
           <w:ilvl w:val="1"/>
           <w:numId w:val="5"/>
         </w:numPr>
@@ -1998,7 +4454,7 @@
           <w:szCs w:val="24"/>
         </w:rPr>
       </w:pPr>
-      <w:hyperlink r:id="rId7">
+      <w:hyperlink r:id="rId9">
         <w:r>
           <w:rPr>
             <w:color w:val="1155cc"/>
@@ -2533,7 +4989,7 @@
         </w:rPr>
         <w:t xml:space="preserve">Iteration0 documents: </w:t>
       </w:r>
-      <w:hyperlink r:id="rId8">
+      <w:hyperlink r:id="rId10">
         <w:r>
           <w:rPr>
             <w:color w:val="1155cc"/>
@@ -2754,7 +5210,7 @@
         </w:rPr>
         <w:t xml:space="preserve">Team 1 has shared their idea: </w:t>
       </w:r>
-      <w:hyperlink r:id="rId9">
+      <w:hyperlink r:id="rId11">
         <w:r>
           <w:rPr>
             <w:color w:val="1155cc"/>

</xml_diff>